<commit_message>
Doc: Befehlsgruppen beschrieben mit Diagramme
</commit_message>
<xml_diff>
--- a/Dokumentation PIC Sim.docx
+++ b/Dokumentation PIC Sim.docx
@@ -5,7 +5,7 @@
     <w:p>
       <w:pPr>
         <w:spacing w:line="360" w:lineRule="auto"/>
-        <w:jc w:val="center"/>
+        <w:jc w:val="both"/>
         <w:rPr>
           <w:rFonts w:ascii="Arial" w:hAnsi="Arial" w:cs="Arial"/>
           <w:b/>
@@ -26,7 +26,7 @@
     <w:p>
       <w:pPr>
         <w:spacing w:line="360" w:lineRule="auto"/>
-        <w:jc w:val="center"/>
+        <w:jc w:val="both"/>
         <w:rPr>
           <w:rFonts w:ascii="Arial" w:hAnsi="Arial" w:cs="Arial"/>
           <w:b/>
@@ -65,7 +65,7 @@
     <w:p>
       <w:pPr>
         <w:spacing w:line="360" w:lineRule="auto"/>
-        <w:jc w:val="center"/>
+        <w:jc w:val="both"/>
         <w:rPr>
           <w:rFonts w:ascii="Arial" w:hAnsi="Arial" w:cs="Arial"/>
           <w:b/>
@@ -86,7 +86,7 @@
     <w:p>
       <w:pPr>
         <w:spacing w:line="360" w:lineRule="auto"/>
-        <w:jc w:val="center"/>
+        <w:jc w:val="both"/>
         <w:rPr>
           <w:rFonts w:ascii="Arial" w:hAnsi="Arial" w:cs="Arial"/>
           <w:b/>
@@ -98,7 +98,7 @@
     <w:p>
       <w:pPr>
         <w:spacing w:line="360" w:lineRule="auto"/>
-        <w:jc w:val="center"/>
+        <w:jc w:val="both"/>
         <w:rPr>
           <w:rFonts w:ascii="Arial" w:hAnsi="Arial" w:cs="Arial"/>
         </w:rPr>
@@ -113,7 +113,7 @@
     <w:p>
       <w:pPr>
         <w:spacing w:line="360" w:lineRule="auto"/>
-        <w:jc w:val="center"/>
+        <w:jc w:val="both"/>
         <w:rPr>
           <w:rFonts w:ascii="Arial" w:hAnsi="Arial" w:cs="Arial"/>
         </w:rPr>
@@ -128,7 +128,7 @@
     <w:p>
       <w:pPr>
         <w:spacing w:line="360" w:lineRule="auto"/>
-        <w:jc w:val="center"/>
+        <w:jc w:val="both"/>
         <w:rPr>
           <w:rFonts w:ascii="Arial" w:hAnsi="Arial" w:cs="Arial"/>
         </w:rPr>
@@ -143,16 +143,16 @@
     <w:p>
       <w:pPr>
         <w:spacing w:line="360" w:lineRule="auto"/>
-        <w:jc w:val="center"/>
-        <w:rPr>
-          <w:rFonts w:ascii="Arial" w:hAnsi="Arial" w:cs="Arial"/>
-        </w:rPr>
-      </w:pPr>
-    </w:p>
-    <w:p>
-      <w:pPr>
-        <w:spacing w:line="360" w:lineRule="auto"/>
-        <w:jc w:val="center"/>
+        <w:jc w:val="both"/>
+        <w:rPr>
+          <w:rFonts w:ascii="Arial" w:hAnsi="Arial" w:cs="Arial"/>
+        </w:rPr>
+      </w:pPr>
+    </w:p>
+    <w:p>
+      <w:pPr>
+        <w:spacing w:line="360" w:lineRule="auto"/>
+        <w:jc w:val="both"/>
         <w:rPr>
           <w:rFonts w:ascii="Arial" w:hAnsi="Arial" w:cs="Arial"/>
         </w:rPr>
@@ -167,7 +167,7 @@
     <w:p>
       <w:pPr>
         <w:spacing w:line="360" w:lineRule="auto"/>
-        <w:jc w:val="center"/>
+        <w:jc w:val="both"/>
         <w:rPr>
           <w:rFonts w:ascii="Arial" w:hAnsi="Arial" w:cs="Arial"/>
           <w:b/>
@@ -341,8 +341,14 @@
       <w:pPr>
         <w:pStyle w:val="berschrift1"/>
         <w:jc w:val="both"/>
-      </w:pPr>
-      <w:r>
+        <w:rPr>
+          <w:rFonts w:cs="Arial"/>
+        </w:rPr>
+      </w:pPr>
+      <w:r>
+        <w:rPr>
+          <w:rFonts w:cs="Arial"/>
+        </w:rPr>
         <w:lastRenderedPageBreak/>
         <w:t>Vorwort</w:t>
       </w:r>
@@ -505,9 +511,14 @@
       <w:pPr>
         <w:pStyle w:val="berschrift1"/>
         <w:jc w:val="both"/>
-      </w:pPr>
-      <w:r>
-        <w:lastRenderedPageBreak/>
+        <w:rPr>
+          <w:rFonts w:cs="Arial"/>
+        </w:rPr>
+      </w:pPr>
+      <w:r>
+        <w:rPr>
+          <w:rFonts w:cs="Arial"/>
+        </w:rPr>
         <w:t>Simulation</w:t>
       </w:r>
     </w:p>
@@ -516,42 +527,42 @@
         <w:spacing w:line="360" w:lineRule="auto"/>
         <w:jc w:val="both"/>
         <w:rPr>
-          <w:rFonts w:ascii="Arial" w:hAnsi="Arial"/>
-        </w:rPr>
-      </w:pPr>
-      <w:r>
-        <w:rPr>
-          <w:rFonts w:ascii="Arial" w:hAnsi="Arial"/>
+          <w:rFonts w:ascii="Arial" w:hAnsi="Arial" w:cs="Arial"/>
+        </w:rPr>
+      </w:pPr>
+      <w:r>
+        <w:rPr>
+          <w:rFonts w:ascii="Arial" w:hAnsi="Arial" w:cs="Arial"/>
         </w:rPr>
         <w:t>Eine Simulation  is</w:t>
       </w:r>
       <w:r>
         <w:rPr>
-          <w:rFonts w:ascii="Arial" w:hAnsi="Arial"/>
+          <w:rFonts w:ascii="Arial" w:hAnsi="Arial" w:cs="Arial"/>
         </w:rPr>
         <w:t>t ein Verfahren zur Nachbildung von realen oder gedachten Systemen. Dafür wird ein Modell</w:t>
       </w:r>
       <w:r>
         <w:rPr>
-          <w:rFonts w:ascii="Arial" w:hAnsi="Arial"/>
+          <w:rFonts w:ascii="Arial" w:hAnsi="Arial" w:cs="Arial"/>
         </w:rPr>
         <w:t>/Simulator</w:t>
       </w:r>
       <w:r>
         <w:rPr>
-          <w:rFonts w:ascii="Arial" w:hAnsi="Arial"/>
+          <w:rFonts w:ascii="Arial" w:hAnsi="Arial" w:cs="Arial"/>
         </w:rPr>
         <w:t xml:space="preserve"> entwickelt, der die wichti</w:t>
       </w:r>
       <w:r>
         <w:rPr>
-          <w:rFonts w:ascii="Arial" w:hAnsi="Arial"/>
+          <w:rFonts w:ascii="Arial" w:hAnsi="Arial" w:cs="Arial"/>
         </w:rPr>
         <w:t>gsten Merkmale und Funktionen da</w:t>
       </w:r>
       <w:r>
         <w:rPr>
-          <w:rFonts w:ascii="Arial" w:hAnsi="Arial"/>
+          <w:rFonts w:ascii="Arial" w:hAnsi="Arial" w:cs="Arial"/>
         </w:rPr>
         <w:t>s zu simulierenden Systems darstellt.  So können bei der Simulation an dem Modell Experimente durchgeführt werden, um Erkenntnisse über das reale System zu gewinnen.</w:t>
       </w:r>
@@ -561,48 +572,48 @@
         <w:spacing w:line="360" w:lineRule="auto"/>
         <w:jc w:val="both"/>
         <w:rPr>
-          <w:rFonts w:ascii="Arial" w:hAnsi="Arial"/>
-        </w:rPr>
-      </w:pPr>
-      <w:r>
-        <w:rPr>
-          <w:rFonts w:ascii="Arial" w:hAnsi="Arial"/>
+          <w:rFonts w:ascii="Arial" w:hAnsi="Arial" w:cs="Arial"/>
+        </w:rPr>
+      </w:pPr>
+      <w:r>
+        <w:rPr>
+          <w:rFonts w:ascii="Arial" w:hAnsi="Arial" w:cs="Arial"/>
         </w:rPr>
         <w:t>Im Falle der PIC 16F84 Microcontroller Simulation wird eine</w:t>
       </w:r>
       <w:r>
         <w:rPr>
-          <w:rFonts w:ascii="Arial" w:hAnsi="Arial"/>
+          <w:rFonts w:ascii="Arial" w:hAnsi="Arial" w:cs="Arial"/>
         </w:rPr>
         <w:t xml:space="preserve"> Software mit einer graphische</w:t>
       </w:r>
       <w:r>
         <w:rPr>
-          <w:rFonts w:ascii="Arial" w:hAnsi="Arial"/>
+          <w:rFonts w:ascii="Arial" w:hAnsi="Arial" w:cs="Arial"/>
         </w:rPr>
         <w:t>n</w:t>
       </w:r>
       <w:r>
         <w:rPr>
-          <w:rFonts w:ascii="Arial" w:hAnsi="Arial"/>
+          <w:rFonts w:ascii="Arial" w:hAnsi="Arial" w:cs="Arial"/>
         </w:rPr>
         <w:t xml:space="preserve"> Benutzero</w:t>
       </w:r>
       <w:r>
         <w:rPr>
-          <w:rFonts w:ascii="Arial" w:hAnsi="Arial"/>
+          <w:rFonts w:ascii="Arial" w:hAnsi="Arial" w:cs="Arial"/>
         </w:rPr>
         <w:t>berfläche entw</w:t>
       </w:r>
       <w:r>
         <w:rPr>
-          <w:rFonts w:ascii="Arial" w:hAnsi="Arial"/>
+          <w:rFonts w:ascii="Arial" w:hAnsi="Arial" w:cs="Arial"/>
         </w:rPr>
         <w:t xml:space="preserve">ickelt. </w:t>
       </w:r>
       <w:r>
         <w:rPr>
-          <w:rFonts w:ascii="Arial" w:hAnsi="Arial"/>
+          <w:rFonts w:ascii="Arial" w:hAnsi="Arial" w:cs="Arial"/>
         </w:rPr>
         <w:t>Das Datenblatt des realen PIC 16F84 Microcontrollers dient zur möglichst genauen Implementierung der einzelnen Funktionen des Microcontrollers.</w:t>
       </w:r>
@@ -612,21 +623,21 @@
         <w:spacing w:line="360" w:lineRule="auto"/>
         <w:jc w:val="both"/>
         <w:rPr>
-          <w:rFonts w:ascii="Arial" w:hAnsi="Arial"/>
-        </w:rPr>
-      </w:pPr>
-    </w:p>
-    <w:p>
-      <w:pPr>
-        <w:spacing w:line="360" w:lineRule="auto"/>
-        <w:jc w:val="both"/>
-        <w:rPr>
-          <w:rFonts w:ascii="Arial" w:hAnsi="Arial"/>
-        </w:rPr>
-      </w:pPr>
-      <w:r>
-        <w:rPr>
-          <w:rFonts w:ascii="Arial" w:hAnsi="Arial"/>
+          <w:rFonts w:ascii="Arial" w:hAnsi="Arial" w:cs="Arial"/>
+        </w:rPr>
+      </w:pPr>
+    </w:p>
+    <w:p>
+      <w:pPr>
+        <w:spacing w:line="360" w:lineRule="auto"/>
+        <w:jc w:val="both"/>
+        <w:rPr>
+          <w:rFonts w:ascii="Arial" w:hAnsi="Arial" w:cs="Arial"/>
+        </w:rPr>
+      </w:pPr>
+      <w:r>
+        <w:rPr>
+          <w:rFonts w:ascii="Arial" w:hAnsi="Arial" w:cs="Arial"/>
         </w:rPr>
         <w:t>Im Folgenden sind einige Vor- und Nachteile einer Simulation erläutert:</w:t>
       </w:r>
@@ -636,19 +647,19 @@
         <w:spacing w:line="360" w:lineRule="auto"/>
         <w:jc w:val="both"/>
         <w:rPr>
-          <w:rFonts w:ascii="Arial" w:hAnsi="Arial"/>
-        </w:rPr>
-      </w:pPr>
-      <w:r>
-        <w:rPr>
-          <w:rFonts w:ascii="Arial" w:hAnsi="Arial"/>
+          <w:rFonts w:ascii="Arial" w:hAnsi="Arial" w:cs="Arial"/>
+        </w:rPr>
+      </w:pPr>
+      <w:r>
+        <w:rPr>
+          <w:rFonts w:ascii="Arial" w:hAnsi="Arial" w:cs="Arial"/>
           <w:b/>
         </w:rPr>
         <w:t>Vorteile</w:t>
       </w:r>
       <w:r>
         <w:rPr>
-          <w:rFonts w:ascii="Arial" w:hAnsi="Arial"/>
+          <w:rFonts w:ascii="Arial" w:hAnsi="Arial" w:cs="Arial"/>
         </w:rPr>
         <w:t>:</w:t>
       </w:r>
@@ -663,12 +674,12 @@
         <w:spacing w:line="360" w:lineRule="auto"/>
         <w:jc w:val="both"/>
         <w:rPr>
-          <w:rFonts w:ascii="Arial" w:hAnsi="Arial"/>
-        </w:rPr>
-      </w:pPr>
-      <w:r>
-        <w:rPr>
-          <w:rFonts w:ascii="Arial" w:hAnsi="Arial"/>
+          <w:rFonts w:ascii="Arial" w:hAnsi="Arial" w:cs="Arial"/>
+        </w:rPr>
+      </w:pPr>
+      <w:r>
+        <w:rPr>
+          <w:rFonts w:ascii="Arial" w:hAnsi="Arial" w:cs="Arial"/>
         </w:rPr>
         <w:t>Kostengünstig, da keine Hardware bereitgestellt werden muss.</w:t>
       </w:r>
@@ -683,24 +694,24 @@
         <w:spacing w:line="360" w:lineRule="auto"/>
         <w:jc w:val="both"/>
         <w:rPr>
-          <w:rFonts w:ascii="Arial" w:hAnsi="Arial"/>
-        </w:rPr>
-      </w:pPr>
-      <w:r>
-        <w:rPr>
-          <w:rFonts w:ascii="Arial" w:hAnsi="Arial"/>
+          <w:rFonts w:ascii="Arial" w:hAnsi="Arial" w:cs="Arial"/>
+        </w:rPr>
+      </w:pPr>
+      <w:r>
+        <w:rPr>
+          <w:rFonts w:ascii="Arial" w:hAnsi="Arial" w:cs="Arial"/>
         </w:rPr>
         <w:t>Die Zwischenergebnisse können auf einer graphischen Benutzeroberfläche übersichtlicher dargestellt werd</w:t>
       </w:r>
       <w:r>
         <w:rPr>
-          <w:rFonts w:ascii="Arial" w:hAnsi="Arial"/>
+          <w:rFonts w:ascii="Arial" w:hAnsi="Arial" w:cs="Arial"/>
         </w:rPr>
         <w:t xml:space="preserve">en. </w:t>
       </w:r>
       <w:r>
         <w:rPr>
-          <w:rFonts w:ascii="Arial" w:hAnsi="Arial"/>
+          <w:rFonts w:ascii="Arial" w:hAnsi="Arial" w:cs="Arial"/>
         </w:rPr>
         <w:t>Fehler können somit besser erkannt werden.</w:t>
       </w:r>
@@ -710,28 +721,28 @@
         <w:spacing w:line="360" w:lineRule="auto"/>
         <w:jc w:val="both"/>
         <w:rPr>
-          <w:rFonts w:ascii="Arial" w:hAnsi="Arial"/>
-        </w:rPr>
-      </w:pPr>
-    </w:p>
-    <w:p>
-      <w:pPr>
-        <w:spacing w:line="360" w:lineRule="auto"/>
-        <w:jc w:val="both"/>
-        <w:rPr>
-          <w:rFonts w:ascii="Arial" w:hAnsi="Arial"/>
-        </w:rPr>
-      </w:pPr>
-      <w:r>
-        <w:rPr>
-          <w:rFonts w:ascii="Arial" w:hAnsi="Arial"/>
+          <w:rFonts w:ascii="Arial" w:hAnsi="Arial" w:cs="Arial"/>
+        </w:rPr>
+      </w:pPr>
+    </w:p>
+    <w:p>
+      <w:pPr>
+        <w:spacing w:line="360" w:lineRule="auto"/>
+        <w:jc w:val="both"/>
+        <w:rPr>
+          <w:rFonts w:ascii="Arial" w:hAnsi="Arial" w:cs="Arial"/>
+        </w:rPr>
+      </w:pPr>
+      <w:r>
+        <w:rPr>
+          <w:rFonts w:ascii="Arial" w:hAnsi="Arial" w:cs="Arial"/>
           <w:b/>
         </w:rPr>
         <w:t>Nachteile</w:t>
       </w:r>
       <w:r>
         <w:rPr>
-          <w:rFonts w:ascii="Arial" w:hAnsi="Arial"/>
+          <w:rFonts w:ascii="Arial" w:hAnsi="Arial" w:cs="Arial"/>
         </w:rPr>
         <w:t>:</w:t>
       </w:r>
@@ -746,12 +757,12 @@
         <w:spacing w:line="360" w:lineRule="auto"/>
         <w:jc w:val="both"/>
         <w:rPr>
-          <w:rFonts w:ascii="Arial" w:hAnsi="Arial"/>
-        </w:rPr>
-      </w:pPr>
-      <w:r>
-        <w:rPr>
-          <w:rFonts w:ascii="Arial" w:hAnsi="Arial"/>
+          <w:rFonts w:ascii="Arial" w:hAnsi="Arial" w:cs="Arial"/>
+        </w:rPr>
+      </w:pPr>
+      <w:r>
+        <w:rPr>
+          <w:rFonts w:ascii="Arial" w:hAnsi="Arial" w:cs="Arial"/>
         </w:rPr>
         <w:t>Eine Simulation kann zu einem verfälschten Ergebnis führen wenn die Software nicht richtig implementiert worden ist.</w:t>
       </w:r>
@@ -766,54 +777,54 @@
         <w:spacing w:line="360" w:lineRule="auto"/>
         <w:jc w:val="both"/>
         <w:rPr>
-          <w:rFonts w:ascii="Arial" w:hAnsi="Arial"/>
-        </w:rPr>
-      </w:pPr>
-      <w:r>
-        <w:rPr>
-          <w:rFonts w:ascii="Arial" w:hAnsi="Arial"/>
+          <w:rFonts w:ascii="Arial" w:hAnsi="Arial" w:cs="Arial"/>
+        </w:rPr>
+      </w:pPr>
+      <w:r>
+        <w:rPr>
+          <w:rFonts w:ascii="Arial" w:hAnsi="Arial" w:cs="Arial"/>
         </w:rPr>
         <w:t>Das Implementieren einer Simulation wird bei komplexer Hardware Zeit- und Kostenaufwändiger</w:t>
       </w:r>
       <w:r>
         <w:rPr>
-          <w:rFonts w:ascii="Arial" w:hAnsi="Arial"/>
+          <w:rFonts w:ascii="Arial" w:hAnsi="Arial" w:cs="Arial"/>
         </w:rPr>
         <w:t xml:space="preserve">. Dabei steigt auch die Wahrscheinlichkeit </w:t>
       </w:r>
       <w:r>
         <w:rPr>
-          <w:rFonts w:ascii="Arial" w:hAnsi="Arial"/>
+          <w:rFonts w:ascii="Arial" w:hAnsi="Arial" w:cs="Arial"/>
         </w:rPr>
         <w:t>des</w:t>
       </w:r>
       <w:r>
         <w:rPr>
-          <w:rFonts w:ascii="Arial" w:hAnsi="Arial"/>
+          <w:rFonts w:ascii="Arial" w:hAnsi="Arial" w:cs="Arial"/>
         </w:rPr>
         <w:t xml:space="preserve"> Fehlverhaltens </w:t>
       </w:r>
       <w:r>
         <w:rPr>
-          <w:rFonts w:ascii="Arial" w:hAnsi="Arial"/>
+          <w:rFonts w:ascii="Arial" w:hAnsi="Arial" w:cs="Arial"/>
         </w:rPr>
         <w:t>eines</w:t>
       </w:r>
       <w:r>
         <w:rPr>
-          <w:rFonts w:ascii="Arial" w:hAnsi="Arial"/>
+          <w:rFonts w:ascii="Arial" w:hAnsi="Arial" w:cs="Arial"/>
         </w:rPr>
         <w:t xml:space="preserve"> </w:t>
       </w:r>
       <w:r>
         <w:rPr>
-          <w:rFonts w:ascii="Arial" w:hAnsi="Arial"/>
+          <w:rFonts w:ascii="Arial" w:hAnsi="Arial" w:cs="Arial"/>
         </w:rPr>
         <w:t>Simulators</w:t>
       </w:r>
       <w:r>
         <w:rPr>
-          <w:rFonts w:ascii="Arial" w:hAnsi="Arial"/>
+          <w:rFonts w:ascii="Arial" w:hAnsi="Arial" w:cs="Arial"/>
         </w:rPr>
         <w:t>.</w:t>
       </w:r>
@@ -823,12 +834,12 @@
         <w:spacing w:line="360" w:lineRule="auto"/>
         <w:jc w:val="both"/>
         <w:rPr>
-          <w:rFonts w:ascii="Arial" w:hAnsi="Arial"/>
-        </w:rPr>
-      </w:pPr>
-      <w:r>
-        <w:rPr>
-          <w:rFonts w:ascii="Arial" w:hAnsi="Arial"/>
+          <w:rFonts w:ascii="Arial" w:hAnsi="Arial" w:cs="Arial"/>
+        </w:rPr>
+      </w:pPr>
+      <w:r>
+        <w:rPr>
+          <w:rFonts w:ascii="Arial" w:hAnsi="Arial" w:cs="Arial"/>
         </w:rPr>
         <w:br w:type="page"/>
       </w:r>
@@ -836,52 +847,131 @@
     <w:p>
       <w:pPr>
         <w:pStyle w:val="berschrift1"/>
-      </w:pPr>
-      <w:r>
-        <w:lastRenderedPageBreak/>
-        <w:t>Microcontroller</w:t>
-      </w:r>
-    </w:p>
-    <w:p>
-      <w:pPr>
-        <w:pStyle w:val="berschrift1"/>
-      </w:pPr>
-      <w:r>
+        <w:jc w:val="both"/>
+        <w:rPr>
+          <w:rFonts w:cs="Arial"/>
+        </w:rPr>
+      </w:pPr>
+      <w:r>
+        <w:rPr>
+          <w:rFonts w:cs="Arial"/>
+        </w:rPr>
+        <w:t xml:space="preserve">Programmiersprache und </w:t>
+      </w:r>
+      <w:r>
+        <w:rPr>
+          <w:rFonts w:cs="Arial"/>
+        </w:rPr>
         <w:t>Benutzeroberfläche</w:t>
       </w:r>
     </w:p>
     <w:p>
       <w:pPr>
         <w:spacing w:line="360" w:lineRule="auto"/>
-        <w:rPr>
-          <w:rFonts w:ascii="Arial" w:hAnsi="Arial"/>
-        </w:rPr>
-      </w:pPr>
-      <w:r>
-        <w:rPr>
-          <w:rFonts w:ascii="Arial" w:hAnsi="Arial"/>
+        <w:jc w:val="both"/>
+        <w:rPr>
+          <w:rFonts w:ascii="Arial" w:hAnsi="Arial" w:cs="Arial"/>
+        </w:rPr>
+      </w:pPr>
+      <w:r>
+        <w:rPr>
+          <w:rFonts w:ascii="Arial" w:hAnsi="Arial" w:cs="Arial"/>
         </w:rPr>
         <w:t>Die graphische Benutzeroberfläche wird auf dem Betriebssystem OSX 10.9, mit der Entwicklungsumgebung Xcode 5.1.1 entwickelt.</w:t>
       </w:r>
-    </w:p>
-    <w:p>
-      <w:pPr>
-        <w:spacing w:line="360" w:lineRule="auto"/>
-        <w:rPr>
-          <w:rFonts w:ascii="Arial" w:hAnsi="Arial"/>
-        </w:rPr>
-      </w:pPr>
-    </w:p>
-    <w:p>
-      <w:pPr>
-        <w:spacing w:line="360" w:lineRule="auto"/>
-        <w:rPr>
-          <w:rFonts w:ascii="Arial" w:hAnsi="Arial"/>
-        </w:rPr>
-      </w:pPr>
-      <w:r>
-        <w:rPr>
-          <w:rFonts w:ascii="Arial" w:hAnsi="Arial"/>
+      <w:r>
+        <w:rPr>
+          <w:rFonts w:ascii="Arial" w:hAnsi="Arial" w:cs="Arial"/>
+        </w:rPr>
+        <w:t xml:space="preserve"> </w:t>
+      </w:r>
+    </w:p>
+    <w:p>
+      <w:pPr>
+        <w:spacing w:line="360" w:lineRule="auto"/>
+        <w:jc w:val="both"/>
+        <w:rPr>
+          <w:rFonts w:ascii="Arial" w:hAnsi="Arial" w:cs="Arial"/>
+        </w:rPr>
+      </w:pPr>
+      <w:r>
+        <w:rPr>
+          <w:rFonts w:ascii="Arial" w:hAnsi="Arial" w:cs="Arial"/>
+        </w:rPr>
+        <w:t xml:space="preserve">Als Programmiersprache wird Objective – C verwendet. </w:t>
+      </w:r>
+      <w:r>
+        <w:rPr>
+          <w:rFonts w:ascii="Arial" w:hAnsi="Arial" w:cs="Arial"/>
+        </w:rPr>
+        <w:t xml:space="preserve">Objective – C </w:t>
+      </w:r>
+      <w:r>
+        <w:rPr>
+          <w:rFonts w:ascii="Arial" w:hAnsi="Arial" w:cs="Arial"/>
+        </w:rPr>
+        <w:t>ist eine ob</w:t>
+      </w:r>
+      <w:r>
+        <w:rPr>
+          <w:rFonts w:ascii="Arial" w:hAnsi="Arial" w:cs="Arial"/>
+        </w:rPr>
+        <w:t xml:space="preserve">jektorientierte Sprache und </w:t>
+      </w:r>
+      <w:r>
+        <w:rPr>
+          <w:rFonts w:ascii="Arial" w:hAnsi="Arial" w:cs="Arial"/>
+        </w:rPr>
+        <w:t>eine Erwei</w:t>
+      </w:r>
+      <w:r>
+        <w:rPr>
+          <w:rFonts w:ascii="Arial" w:hAnsi="Arial" w:cs="Arial"/>
+        </w:rPr>
+        <w:t>terung der Programmiersprache C.</w:t>
+      </w:r>
+    </w:p>
+    <w:p>
+      <w:pPr>
+        <w:spacing w:line="360" w:lineRule="auto"/>
+        <w:jc w:val="both"/>
+        <w:rPr>
+          <w:rFonts w:ascii="Arial" w:hAnsi="Arial" w:cs="Arial"/>
+        </w:rPr>
+      </w:pPr>
+      <w:r>
+        <w:rPr>
+          <w:rFonts w:ascii="Arial" w:hAnsi="Arial" w:cs="Arial"/>
+        </w:rPr>
+        <w:t xml:space="preserve">Des Weiteren ist </w:t>
+      </w:r>
+      <w:r>
+        <w:rPr>
+          <w:rFonts w:ascii="Arial" w:hAnsi="Arial" w:cs="Arial"/>
+        </w:rPr>
+        <w:t>Objective-C die primäre Sprache von Cocoa (Mac OS X), die für die Erstellung von Anwendungen für Mac OS X und iOS verwendet.</w:t>
+      </w:r>
+    </w:p>
+    <w:p>
+      <w:pPr>
+        <w:spacing w:line="360" w:lineRule="auto"/>
+        <w:jc w:val="both"/>
+        <w:rPr>
+          <w:rFonts w:ascii="Arial" w:hAnsi="Arial" w:cs="Arial"/>
+        </w:rPr>
+      </w:pPr>
+    </w:p>
+    <w:p>
+      <w:pPr>
+        <w:spacing w:line="360" w:lineRule="auto"/>
+        <w:jc w:val="both"/>
+        <w:rPr>
+          <w:rFonts w:ascii="Arial" w:hAnsi="Arial" w:cs="Arial"/>
+        </w:rPr>
+      </w:pPr>
+      <w:r>
+        <w:rPr>
+          <w:rFonts w:ascii="Arial" w:hAnsi="Arial" w:cs="Arial"/>
           <w:noProof/>
         </w:rPr>
         <w:drawing>
@@ -937,45 +1027,47 @@
     <w:p>
       <w:pPr>
         <w:spacing w:line="360" w:lineRule="auto"/>
-        <w:rPr>
-          <w:rFonts w:ascii="Arial" w:hAnsi="Arial"/>
-        </w:rPr>
-      </w:pPr>
-    </w:p>
-    <w:p>
-      <w:pPr>
-        <w:spacing w:line="360" w:lineRule="auto"/>
-        <w:rPr>
-          <w:rFonts w:ascii="Arial" w:hAnsi="Arial"/>
-        </w:rPr>
-      </w:pPr>
-      <w:r>
-        <w:rPr>
-          <w:rFonts w:ascii="Arial" w:hAnsi="Arial"/>
+        <w:jc w:val="both"/>
+        <w:rPr>
+          <w:rFonts w:ascii="Arial" w:hAnsi="Arial" w:cs="Arial"/>
+        </w:rPr>
+      </w:pPr>
+    </w:p>
+    <w:p>
+      <w:pPr>
+        <w:spacing w:line="360" w:lineRule="auto"/>
+        <w:jc w:val="both"/>
+        <w:rPr>
+          <w:rFonts w:ascii="Arial" w:hAnsi="Arial" w:cs="Arial"/>
+        </w:rPr>
+      </w:pPr>
+      <w:r>
+        <w:rPr>
+          <w:rFonts w:ascii="Arial" w:hAnsi="Arial" w:cs="Arial"/>
         </w:rPr>
         <w:t>Die GUI besteht aus vielen wichtigen Elementen</w:t>
       </w:r>
       <w:r>
         <w:rPr>
-          <w:rFonts w:ascii="Arial" w:hAnsi="Arial"/>
+          <w:rFonts w:ascii="Arial" w:hAnsi="Arial" w:cs="Arial"/>
         </w:rPr>
         <w:t xml:space="preserve"> die in Gruppen zusammengefasst </w:t>
       </w:r>
       <w:r>
         <w:rPr>
-          <w:rFonts w:ascii="Arial" w:hAnsi="Arial"/>
+          <w:rFonts w:ascii="Arial" w:hAnsi="Arial" w:cs="Arial"/>
         </w:rPr>
         <w:t xml:space="preserve">eine </w:t>
       </w:r>
       <w:r>
         <w:rPr>
-          <w:rFonts w:ascii="Arial" w:hAnsi="Arial"/>
+          <w:rFonts w:ascii="Arial" w:hAnsi="Arial" w:cs="Arial"/>
         </w:rPr>
         <w:t xml:space="preserve">bestimmte </w:t>
       </w:r>
       <w:r>
         <w:rPr>
-          <w:rFonts w:ascii="Arial" w:hAnsi="Arial"/>
+          <w:rFonts w:ascii="Arial" w:hAnsi="Arial" w:cs="Arial"/>
         </w:rPr>
         <w:t>Funktion des Microcontrollers simulieren:</w:t>
       </w:r>
@@ -984,22 +1076,29 @@
       <w:pPr>
         <w:pStyle w:val="berschrift2"/>
         <w:spacing w:line="360" w:lineRule="auto"/>
-      </w:pPr>
-      <w:r>
-        <w:lastRenderedPageBreak/>
+        <w:jc w:val="both"/>
+        <w:rPr>
+          <w:rFonts w:cs="Arial"/>
+        </w:rPr>
+      </w:pPr>
+      <w:r>
+        <w:rPr>
+          <w:rFonts w:cs="Arial"/>
+        </w:rPr>
         <w:t>Register</w:t>
       </w:r>
     </w:p>
     <w:p>
       <w:pPr>
         <w:spacing w:line="360" w:lineRule="auto"/>
-        <w:rPr>
-          <w:rFonts w:ascii="Arial" w:hAnsi="Arial"/>
-        </w:rPr>
-      </w:pPr>
-      <w:r>
-        <w:rPr>
-          <w:rFonts w:ascii="Arial" w:hAnsi="Arial"/>
+        <w:jc w:val="both"/>
+        <w:rPr>
+          <w:rFonts w:ascii="Arial" w:hAnsi="Arial" w:cs="Arial"/>
+        </w:rPr>
+      </w:pPr>
+      <w:r>
+        <w:rPr>
+          <w:rFonts w:ascii="Arial" w:hAnsi="Arial" w:cs="Arial"/>
           <w:noProof/>
         </w:rPr>
         <w:drawing>
@@ -1046,7 +1145,7 @@
       </w:r>
       <w:r>
         <w:rPr>
-          <w:rFonts w:ascii="Arial" w:hAnsi="Arial"/>
+          <w:rFonts w:ascii="Arial" w:hAnsi="Arial" w:cs="Arial"/>
           <w:noProof/>
         </w:rPr>
         <w:drawing>
@@ -1095,59 +1194,59 @@
     <w:p>
       <w:pPr>
         <w:spacing w:line="360" w:lineRule="auto"/>
-        <w:rPr>
-          <w:rFonts w:ascii="Arial" w:hAnsi="Arial"/>
-        </w:rPr>
-      </w:pPr>
-      <w:bookmarkStart w:id="0" w:name="_GoBack"/>
-      <w:bookmarkEnd w:id="0"/>
-    </w:p>
-    <w:p>
-      <w:pPr>
-        <w:spacing w:line="360" w:lineRule="auto"/>
-        <w:rPr>
-          <w:rFonts w:ascii="Arial" w:hAnsi="Arial"/>
-        </w:rPr>
-      </w:pPr>
-      <w:r>
-        <w:rPr>
-          <w:rFonts w:ascii="Arial" w:hAnsi="Arial"/>
+        <w:jc w:val="both"/>
+        <w:rPr>
+          <w:rFonts w:ascii="Arial" w:hAnsi="Arial" w:cs="Arial"/>
+        </w:rPr>
+      </w:pPr>
+    </w:p>
+    <w:p>
+      <w:pPr>
+        <w:spacing w:line="360" w:lineRule="auto"/>
+        <w:jc w:val="both"/>
+        <w:rPr>
+          <w:rFonts w:ascii="Arial" w:hAnsi="Arial" w:cs="Arial"/>
+        </w:rPr>
+      </w:pPr>
+      <w:r>
+        <w:rPr>
+          <w:rFonts w:ascii="Arial" w:hAnsi="Arial" w:cs="Arial"/>
         </w:rPr>
         <w:t xml:space="preserve">Die </w:t>
       </w:r>
       <w:r>
         <w:rPr>
-          <w:rFonts w:ascii="Arial" w:hAnsi="Arial"/>
+          <w:rFonts w:ascii="Arial" w:hAnsi="Arial" w:cs="Arial"/>
         </w:rPr>
         <w:t>Special-Function-</w:t>
       </w:r>
       <w:r>
         <w:rPr>
-          <w:rFonts w:ascii="Arial" w:hAnsi="Arial"/>
+          <w:rFonts w:ascii="Arial" w:hAnsi="Arial" w:cs="Arial"/>
         </w:rPr>
         <w:t xml:space="preserve">Register des Microcontrollers PIC1684 sind in zwei Tabs, Bank 0 und Bank 1 untergebracht. Die einzelnen Bits der Register können </w:t>
       </w:r>
       <w:r>
         <w:rPr>
-          <w:rFonts w:ascii="Arial" w:hAnsi="Arial"/>
+          <w:rFonts w:ascii="Arial" w:hAnsi="Arial" w:cs="Arial"/>
         </w:rPr>
         <w:t>durch klicken in den entsprechenden</w:t>
       </w:r>
       <w:r>
         <w:rPr>
-          <w:rFonts w:ascii="Arial" w:hAnsi="Arial"/>
+          <w:rFonts w:ascii="Arial" w:hAnsi="Arial" w:cs="Arial"/>
         </w:rPr>
         <w:t xml:space="preserve"> Checkboxes </w:t>
       </w:r>
       <w:r>
         <w:rPr>
-          <w:rFonts w:ascii="Arial" w:hAnsi="Arial"/>
+          <w:rFonts w:ascii="Arial" w:hAnsi="Arial" w:cs="Arial"/>
         </w:rPr>
         <w:t>gesetzt oder gelöscht werden</w:t>
       </w:r>
       <w:r>
         <w:rPr>
-          <w:rFonts w:ascii="Arial" w:hAnsi="Arial"/>
+          <w:rFonts w:ascii="Arial" w:hAnsi="Arial" w:cs="Arial"/>
         </w:rPr>
         <w:t>.</w:t>
       </w:r>
@@ -1156,22 +1255,29 @@
       <w:pPr>
         <w:pStyle w:val="berschrift2"/>
         <w:spacing w:line="360" w:lineRule="auto"/>
-      </w:pPr>
-      <w:r>
-        <w:lastRenderedPageBreak/>
+        <w:jc w:val="both"/>
+        <w:rPr>
+          <w:rFonts w:cs="Arial"/>
+        </w:rPr>
+      </w:pPr>
+      <w:r>
+        <w:rPr>
+          <w:rFonts w:cs="Arial"/>
+        </w:rPr>
         <w:t>General Purpose Register</w:t>
       </w:r>
     </w:p>
     <w:p>
       <w:pPr>
         <w:spacing w:line="360" w:lineRule="auto"/>
-        <w:rPr>
-          <w:rFonts w:ascii="Arial" w:hAnsi="Arial"/>
-        </w:rPr>
-      </w:pPr>
-      <w:r>
-        <w:rPr>
-          <w:rFonts w:ascii="Arial" w:hAnsi="Arial"/>
+        <w:jc w:val="both"/>
+        <w:rPr>
+          <w:rFonts w:ascii="Arial" w:hAnsi="Arial" w:cs="Arial"/>
+        </w:rPr>
+      </w:pPr>
+      <w:r>
+        <w:rPr>
+          <w:rFonts w:ascii="Arial" w:hAnsi="Arial" w:cs="Arial"/>
           <w:noProof/>
         </w:rPr>
         <w:drawing>
@@ -1227,85 +1333,96 @@
     <w:p>
       <w:pPr>
         <w:spacing w:line="360" w:lineRule="auto"/>
-        <w:rPr>
-          <w:rFonts w:ascii="Arial" w:hAnsi="Arial"/>
-        </w:rPr>
-      </w:pPr>
-    </w:p>
-    <w:p>
-      <w:pPr>
-        <w:spacing w:line="360" w:lineRule="auto"/>
-        <w:rPr>
-          <w:rFonts w:ascii="Arial" w:hAnsi="Arial"/>
-        </w:rPr>
-      </w:pPr>
-      <w:r>
-        <w:rPr>
-          <w:rFonts w:ascii="Arial" w:hAnsi="Arial"/>
+        <w:jc w:val="both"/>
+        <w:rPr>
+          <w:rFonts w:ascii="Arial" w:hAnsi="Arial" w:cs="Arial"/>
+        </w:rPr>
+      </w:pPr>
+    </w:p>
+    <w:p>
+      <w:pPr>
+        <w:spacing w:line="360" w:lineRule="auto"/>
+        <w:jc w:val="both"/>
+        <w:rPr>
+          <w:rFonts w:ascii="Arial" w:hAnsi="Arial" w:cs="Arial"/>
+        </w:rPr>
+      </w:pPr>
+      <w:r>
+        <w:rPr>
+          <w:rFonts w:ascii="Arial" w:hAnsi="Arial" w:cs="Arial"/>
         </w:rPr>
         <w:t xml:space="preserve">Die General Purpose Register </w:t>
       </w:r>
       <w:r>
         <w:rPr>
-          <w:rFonts w:ascii="Arial" w:hAnsi="Arial"/>
+          <w:rFonts w:ascii="Arial" w:hAnsi="Arial" w:cs="Arial"/>
         </w:rPr>
         <w:t>werden</w:t>
       </w:r>
       <w:r>
         <w:rPr>
-          <w:rFonts w:ascii="Arial" w:hAnsi="Arial"/>
+          <w:rFonts w:ascii="Arial" w:hAnsi="Arial" w:cs="Arial"/>
         </w:rPr>
         <w:t xml:space="preserve"> in einer Tab</w:t>
       </w:r>
       <w:r>
         <w:rPr>
-          <w:rFonts w:ascii="Arial" w:hAnsi="Arial"/>
+          <w:rFonts w:ascii="Arial" w:hAnsi="Arial" w:cs="Arial"/>
         </w:rPr>
         <w:t xml:space="preserve">elle </w:t>
       </w:r>
       <w:r>
         <w:rPr>
-          <w:rFonts w:ascii="Arial" w:hAnsi="Arial"/>
+          <w:rFonts w:ascii="Arial" w:hAnsi="Arial" w:cs="Arial"/>
         </w:rPr>
         <w:t>dargestellt deren Werte in Hexadezimal -, Binär- und Dezimaldarstellung angezeigt</w:t>
       </w:r>
       <w:r>
         <w:rPr>
-          <w:rFonts w:ascii="Arial" w:hAnsi="Arial"/>
+          <w:rFonts w:ascii="Arial" w:hAnsi="Arial" w:cs="Arial"/>
         </w:rPr>
         <w:t xml:space="preserve"> </w:t>
       </w:r>
       <w:r>
         <w:rPr>
-          <w:rFonts w:ascii="Arial" w:hAnsi="Arial"/>
+          <w:rFonts w:ascii="Arial" w:hAnsi="Arial" w:cs="Arial"/>
         </w:rPr>
         <w:t>werden</w:t>
       </w:r>
       <w:r>
         <w:rPr>
-          <w:rFonts w:ascii="Arial" w:hAnsi="Arial"/>
+          <w:rFonts w:ascii="Arial" w:hAnsi="Arial" w:cs="Arial"/>
         </w:rPr>
         <w:t>.</w:t>
       </w:r>
     </w:p>
     <w:p>
       <w:pPr>
-        <w:pStyle w:val="berschrift1"/>
-      </w:pPr>
-      <w:r>
+        <w:pStyle w:val="berschrift2"/>
+        <w:spacing w:line="360" w:lineRule="auto"/>
+        <w:jc w:val="both"/>
+        <w:rPr>
+          <w:rFonts w:cs="Arial"/>
+        </w:rPr>
+      </w:pPr>
+      <w:r>
+        <w:rPr>
+          <w:rFonts w:cs="Arial"/>
+        </w:rPr>
         <w:t>Menüleiste</w:t>
       </w:r>
     </w:p>
     <w:p>
       <w:pPr>
         <w:spacing w:line="360" w:lineRule="auto"/>
-        <w:rPr>
-          <w:rFonts w:ascii="Arial" w:hAnsi="Arial"/>
-        </w:rPr>
-      </w:pPr>
-      <w:r>
-        <w:rPr>
-          <w:rFonts w:ascii="Arial" w:hAnsi="Arial"/>
+        <w:jc w:val="both"/>
+        <w:rPr>
+          <w:rFonts w:ascii="Arial" w:hAnsi="Arial" w:cs="Arial"/>
+        </w:rPr>
+      </w:pPr>
+      <w:r>
+        <w:rPr>
+          <w:rFonts w:ascii="Arial" w:hAnsi="Arial" w:cs="Arial"/>
           <w:noProof/>
         </w:rPr>
         <w:drawing>
@@ -1354,104 +1471,108 @@
     <w:p>
       <w:pPr>
         <w:spacing w:line="360" w:lineRule="auto"/>
-        <w:rPr>
-          <w:rFonts w:ascii="Arial" w:hAnsi="Arial"/>
-        </w:rPr>
-      </w:pPr>
-    </w:p>
-    <w:p>
-      <w:pPr>
-        <w:spacing w:line="360" w:lineRule="auto"/>
-        <w:rPr>
-          <w:rFonts w:ascii="Arial" w:hAnsi="Arial"/>
-        </w:rPr>
-      </w:pPr>
-      <w:r>
-        <w:rPr>
-          <w:rFonts w:ascii="Arial" w:hAnsi="Arial"/>
+        <w:jc w:val="both"/>
+        <w:rPr>
+          <w:rFonts w:ascii="Arial" w:hAnsi="Arial" w:cs="Arial"/>
+        </w:rPr>
+      </w:pPr>
+    </w:p>
+    <w:p>
+      <w:pPr>
+        <w:spacing w:line="360" w:lineRule="auto"/>
+        <w:jc w:val="both"/>
+        <w:rPr>
+          <w:rFonts w:ascii="Arial" w:hAnsi="Arial" w:cs="Arial"/>
+        </w:rPr>
+      </w:pPr>
+      <w:r>
+        <w:rPr>
+          <w:rFonts w:ascii="Arial" w:hAnsi="Arial" w:cs="Arial"/>
         </w:rPr>
         <w:t xml:space="preserve">Eine Assembler Datei kann aus der </w:t>
       </w:r>
       <w:r>
         <w:rPr>
-          <w:rFonts w:ascii="Arial" w:hAnsi="Arial"/>
+          <w:rFonts w:ascii="Arial" w:hAnsi="Arial" w:cs="Arial"/>
         </w:rPr>
         <w:t>Menüleiste mit einem Klick auf „O</w:t>
       </w:r>
       <w:r>
         <w:rPr>
-          <w:rFonts w:ascii="Arial" w:hAnsi="Arial"/>
+          <w:rFonts w:ascii="Arial" w:hAnsi="Arial" w:cs="Arial"/>
         </w:rPr>
         <w:t>pen</w:t>
       </w:r>
       <w:r>
         <w:rPr>
-          <w:rFonts w:ascii="Arial" w:hAnsi="Arial"/>
+          <w:rFonts w:ascii="Arial" w:hAnsi="Arial" w:cs="Arial"/>
         </w:rPr>
         <w:t>“</w:t>
       </w:r>
       <w:r>
         <w:rPr>
-          <w:rFonts w:ascii="Arial" w:hAnsi="Arial"/>
+          <w:rFonts w:ascii="Arial" w:hAnsi="Arial" w:cs="Arial"/>
         </w:rPr>
         <w:t xml:space="preserve"> oder mit dem</w:t>
       </w:r>
       <w:r>
         <w:rPr>
-          <w:rFonts w:ascii="Arial" w:hAnsi="Arial"/>
-        </w:rPr>
-        <w:t xml:space="preserve"> Tastaturkürzel „cmd O“ geöffnet werden. Des Weiteren befinden sich in der </w:t>
-      </w:r>
-      <w:r>
-        <w:rPr>
-          <w:rFonts w:ascii="Arial" w:hAnsi="Arial"/>
-        </w:rPr>
-        <w:lastRenderedPageBreak/>
-        <w:t>Menüleiste Funktionen zur Anpassung von Programmfenster sowie die Steuerung</w:t>
-      </w:r>
-      <w:r>
-        <w:rPr>
-          <w:rFonts w:ascii="Arial" w:hAnsi="Arial"/>
+          <w:rFonts w:ascii="Arial" w:hAnsi="Arial" w:cs="Arial"/>
+        </w:rPr>
+        <w:t xml:space="preserve"> Tastaturkürzel „cmd O“ geöffnet werden. Des Weiteren befinden sich in der Menüleiste Funktionen zur Anpassung von Programmfenster sowie die Steuerung</w:t>
+      </w:r>
+      <w:r>
+        <w:rPr>
+          <w:rFonts w:ascii="Arial" w:hAnsi="Arial" w:cs="Arial"/>
         </w:rPr>
         <w:t>s</w:t>
       </w:r>
       <w:r>
         <w:rPr>
-          <w:rFonts w:ascii="Arial" w:hAnsi="Arial"/>
+          <w:rFonts w:ascii="Arial" w:hAnsi="Arial" w:cs="Arial"/>
         </w:rPr>
         <w:t>b</w:t>
       </w:r>
       <w:r>
         <w:rPr>
-          <w:rFonts w:ascii="Arial" w:hAnsi="Arial"/>
+          <w:rFonts w:ascii="Arial" w:hAnsi="Arial" w:cs="Arial"/>
         </w:rPr>
         <w:t xml:space="preserve">uttons, </w:t>
       </w:r>
       <w:r>
         <w:rPr>
-          <w:rFonts w:ascii="Arial" w:hAnsi="Arial"/>
+          <w:rFonts w:ascii="Arial" w:hAnsi="Arial" w:cs="Arial"/>
         </w:rPr>
         <w:t>die im Folgenden beschrieben werden.</w:t>
       </w:r>
     </w:p>
     <w:p>
       <w:pPr>
-        <w:pStyle w:val="berschrift1"/>
-      </w:pPr>
-      <w:r>
+        <w:pStyle w:val="berschrift2"/>
+        <w:spacing w:line="360" w:lineRule="auto"/>
+        <w:jc w:val="both"/>
+        <w:rPr>
+          <w:rFonts w:cs="Arial"/>
+        </w:rPr>
+      </w:pPr>
+      <w:r>
+        <w:rPr>
+          <w:rFonts w:cs="Arial"/>
+        </w:rPr>
         <w:t>Buttons</w:t>
       </w:r>
     </w:p>
     <w:p>
       <w:pPr>
         <w:spacing w:line="360" w:lineRule="auto"/>
-        <w:rPr>
-          <w:rFonts w:ascii="Arial" w:hAnsi="Arial"/>
-        </w:rPr>
-      </w:pPr>
-      <w:r>
-        <w:rPr>
-          <w:rFonts w:ascii="Arial" w:hAnsi="Arial"/>
+        <w:jc w:val="both"/>
+        <w:rPr>
+          <w:rFonts w:ascii="Arial" w:hAnsi="Arial" w:cs="Arial"/>
+        </w:rPr>
+      </w:pPr>
+      <w:r>
+        <w:rPr>
+          <w:rFonts w:ascii="Arial" w:hAnsi="Arial" w:cs="Arial"/>
           <w:noProof/>
         </w:rPr>
         <w:drawing>
@@ -1507,91 +1628,108 @@
     <w:p>
       <w:pPr>
         <w:spacing w:line="360" w:lineRule="auto"/>
-        <w:rPr>
-          <w:rFonts w:ascii="Arial" w:hAnsi="Arial"/>
-        </w:rPr>
-      </w:pPr>
-    </w:p>
-    <w:p>
-      <w:pPr>
-        <w:spacing w:line="360" w:lineRule="auto"/>
-        <w:rPr>
-          <w:rFonts w:ascii="Arial" w:hAnsi="Arial"/>
-        </w:rPr>
-      </w:pPr>
-      <w:r>
-        <w:rPr>
-          <w:rFonts w:ascii="Arial" w:hAnsi="Arial"/>
+        <w:jc w:val="both"/>
+        <w:rPr>
+          <w:rFonts w:ascii="Arial" w:hAnsi="Arial" w:cs="Arial"/>
+        </w:rPr>
+      </w:pPr>
+    </w:p>
+    <w:p>
+      <w:pPr>
+        <w:spacing w:line="360" w:lineRule="auto"/>
+        <w:jc w:val="both"/>
+        <w:rPr>
+          <w:rFonts w:ascii="Arial" w:hAnsi="Arial" w:cs="Arial"/>
+        </w:rPr>
+      </w:pPr>
+      <w:r>
+        <w:rPr>
+          <w:rFonts w:ascii="Arial" w:hAnsi="Arial" w:cs="Arial"/>
         </w:rPr>
         <w:t xml:space="preserve">Die Buttons werden für die Steuerung der Simulation benötigt. Die </w:t>
       </w:r>
       <w:r>
         <w:rPr>
-          <w:rFonts w:ascii="Arial" w:hAnsi="Arial"/>
+          <w:rFonts w:ascii="Arial" w:hAnsi="Arial" w:cs="Arial"/>
         </w:rPr>
         <w:t>Funktionalitäten</w:t>
       </w:r>
       <w:r>
         <w:rPr>
-          <w:rFonts w:ascii="Arial" w:hAnsi="Arial"/>
+          <w:rFonts w:ascii="Arial" w:hAnsi="Arial" w:cs="Arial"/>
         </w:rPr>
         <w:t xml:space="preserve"> beinhalten starten, stoppen, resetten einer Simulation. Mit dem Button </w:t>
       </w:r>
       <w:r>
         <w:rPr>
-          <w:rFonts w:ascii="Arial" w:hAnsi="Arial"/>
+          <w:rFonts w:ascii="Arial" w:hAnsi="Arial" w:cs="Arial"/>
         </w:rPr>
         <w:t>„</w:t>
       </w:r>
       <w:r>
         <w:rPr>
-          <w:rFonts w:ascii="Arial" w:hAnsi="Arial"/>
+          <w:rFonts w:ascii="Arial" w:hAnsi="Arial" w:cs="Arial"/>
         </w:rPr>
         <w:t>Step</w:t>
       </w:r>
       <w:r>
         <w:rPr>
-          <w:rFonts w:ascii="Arial" w:hAnsi="Arial"/>
+          <w:rFonts w:ascii="Arial" w:hAnsi="Arial" w:cs="Arial"/>
         </w:rPr>
         <w:t>“</w:t>
       </w:r>
       <w:r>
         <w:rPr>
-          <w:rFonts w:ascii="Arial" w:hAnsi="Arial"/>
+          <w:rFonts w:ascii="Arial" w:hAnsi="Arial" w:cs="Arial"/>
         </w:rPr>
         <w:t xml:space="preserve"> kann die geöffnete Assembler Datei manuell</w:t>
       </w:r>
       <w:r>
         <w:rPr>
-          <w:rFonts w:ascii="Arial" w:hAnsi="Arial"/>
+          <w:rFonts w:ascii="Arial" w:hAnsi="Arial" w:cs="Arial"/>
         </w:rPr>
         <w:t xml:space="preserve">, </w:t>
       </w:r>
       <w:r>
         <w:rPr>
-          <w:rFonts w:ascii="Arial" w:hAnsi="Arial"/>
+          <w:rFonts w:ascii="Arial" w:hAnsi="Arial" w:cs="Arial"/>
         </w:rPr>
         <w:t>Schritt für Schritt abgearbeitet werden.</w:t>
       </w:r>
     </w:p>
     <w:p>
       <w:pPr>
-        <w:pStyle w:val="berschrift1"/>
-      </w:pPr>
-      <w:r>
+        <w:pStyle w:val="berschrift2"/>
+        <w:spacing w:line="360" w:lineRule="auto"/>
+        <w:jc w:val="both"/>
+        <w:rPr>
+          <w:rFonts w:cs="Arial"/>
+        </w:rPr>
+      </w:pPr>
+      <w:r>
+        <w:rPr>
+          <w:rFonts w:cs="Arial"/>
+        </w:rPr>
         <w:t>Code-Fenster</w:t>
       </w:r>
-    </w:p>
-    <w:p>
-      <w:pPr>
-        <w:spacing w:line="360" w:lineRule="auto"/>
-        <w:rPr>
-          <w:rFonts w:ascii="Arial" w:hAnsi="Arial"/>
-        </w:rPr>
-      </w:pPr>
-      <w:r>
-        <w:rPr>
-          <w:rFonts w:ascii="Arial" w:hAnsi="Arial"/>
+      <w:r>
+        <w:rPr>
+          <w:rFonts w:cs="Arial"/>
+        </w:rPr>
+        <w:t xml:space="preserve"> mit Breakpoints</w:t>
+      </w:r>
+    </w:p>
+    <w:p>
+      <w:pPr>
+        <w:spacing w:line="360" w:lineRule="auto"/>
+        <w:jc w:val="both"/>
+        <w:rPr>
+          <w:rFonts w:ascii="Arial" w:hAnsi="Arial" w:cs="Arial"/>
+        </w:rPr>
+      </w:pPr>
+      <w:r>
+        <w:rPr>
+          <w:rFonts w:ascii="Arial" w:hAnsi="Arial" w:cs="Arial"/>
           <w:noProof/>
         </w:rPr>
         <w:drawing>
@@ -1640,44 +1778,57 @@
     <w:p>
       <w:pPr>
         <w:spacing w:line="360" w:lineRule="auto"/>
-        <w:rPr>
-          <w:rFonts w:ascii="Arial" w:hAnsi="Arial"/>
-        </w:rPr>
-      </w:pPr>
-      <w:r>
-        <w:rPr>
-          <w:rFonts w:ascii="Arial" w:hAnsi="Arial"/>
-        </w:rPr>
-        <w:lastRenderedPageBreak/>
+        <w:jc w:val="both"/>
+        <w:rPr>
+          <w:rFonts w:ascii="Arial" w:hAnsi="Arial" w:cs="Arial"/>
+        </w:rPr>
+      </w:pPr>
+      <w:r>
+        <w:rPr>
+          <w:rFonts w:ascii="Arial" w:hAnsi="Arial" w:cs="Arial"/>
+        </w:rPr>
         <w:t xml:space="preserve">Das Code-Fenster ist </w:t>
       </w:r>
       <w:r>
         <w:rPr>
-          <w:rFonts w:ascii="Arial" w:hAnsi="Arial"/>
+          <w:rFonts w:ascii="Arial" w:hAnsi="Arial" w:cs="Arial"/>
         </w:rPr>
         <w:t xml:space="preserve">beim Start des Programms leer.  Über der Menü-Leiste können die LST-Files eingelesen werden. </w:t>
       </w:r>
       <w:r>
         <w:rPr>
-          <w:rFonts w:ascii="Arial" w:hAnsi="Arial"/>
+          <w:rFonts w:ascii="Arial" w:hAnsi="Arial" w:cs="Arial"/>
         </w:rPr>
         <w:t>Die Breakpoints können durch Klicken auf die Checkboxes erstellt werden.</w:t>
       </w:r>
     </w:p>
     <w:p>
       <w:pPr>
-        <w:pStyle w:val="berschrift1"/>
-      </w:pPr>
-      <w:r>
+        <w:pStyle w:val="berschrift2"/>
+        <w:spacing w:line="360" w:lineRule="auto"/>
+        <w:jc w:val="both"/>
+        <w:rPr>
+          <w:rFonts w:cs="Arial"/>
+        </w:rPr>
+      </w:pPr>
+      <w:r>
+        <w:rPr>
+          <w:rFonts w:cs="Arial"/>
+        </w:rPr>
         <w:t>PC Call Stack</w:t>
       </w:r>
     </w:p>
     <w:p>
       <w:pPr>
         <w:spacing w:line="360" w:lineRule="auto"/>
-      </w:pPr>
-      <w:r>
-        <w:rPr>
+        <w:jc w:val="both"/>
+        <w:rPr>
+          <w:rFonts w:ascii="Arial" w:hAnsi="Arial" w:cs="Arial"/>
+        </w:rPr>
+      </w:pPr>
+      <w:r>
+        <w:rPr>
+          <w:rFonts w:ascii="Arial" w:hAnsi="Arial" w:cs="Arial"/>
           <w:noProof/>
         </w:rPr>
         <w:drawing>
@@ -1732,18 +1883,31 @@
     </w:p>
     <w:p>
       <w:pPr>
-        <w:pStyle w:val="berschrift1"/>
-      </w:pPr>
-      <w:r>
+        <w:pStyle w:val="berschrift2"/>
+        <w:spacing w:line="360" w:lineRule="auto"/>
+        <w:jc w:val="both"/>
+        <w:rPr>
+          <w:rFonts w:cs="Arial"/>
+        </w:rPr>
+      </w:pPr>
+      <w:r>
+        <w:rPr>
+          <w:rFonts w:cs="Arial"/>
+        </w:rPr>
         <w:t>Laufzeit</w:t>
       </w:r>
     </w:p>
     <w:p>
       <w:pPr>
         <w:spacing w:line="360" w:lineRule="auto"/>
-      </w:pPr>
-      <w:r>
-        <w:rPr>
+        <w:jc w:val="both"/>
+        <w:rPr>
+          <w:rFonts w:ascii="Arial" w:hAnsi="Arial" w:cs="Arial"/>
+        </w:rPr>
+      </w:pPr>
+      <w:r>
+        <w:rPr>
+          <w:rFonts w:ascii="Arial" w:hAnsi="Arial" w:cs="Arial"/>
           <w:noProof/>
         </w:rPr>
         <w:drawing>
@@ -1799,24 +1963,29 @@
     <w:p>
       <w:pPr>
         <w:spacing w:line="360" w:lineRule="auto"/>
-      </w:pPr>
-    </w:p>
-    <w:p>
-      <w:pPr>
-        <w:spacing w:line="360" w:lineRule="auto"/>
-        <w:rPr>
-          <w:rFonts w:ascii="Arial" w:hAnsi="Arial"/>
-        </w:rPr>
-      </w:pPr>
-      <w:r>
-        <w:rPr>
-          <w:rFonts w:ascii="Arial" w:hAnsi="Arial"/>
+        <w:jc w:val="both"/>
+        <w:rPr>
+          <w:rFonts w:ascii="Arial" w:hAnsi="Arial" w:cs="Arial"/>
+        </w:rPr>
+      </w:pPr>
+    </w:p>
+    <w:p>
+      <w:pPr>
+        <w:spacing w:line="360" w:lineRule="auto"/>
+        <w:jc w:val="both"/>
+        <w:rPr>
+          <w:rFonts w:ascii="Arial" w:hAnsi="Arial" w:cs="Arial"/>
+        </w:rPr>
+      </w:pPr>
+      <w:r>
+        <w:rPr>
+          <w:rFonts w:ascii="Arial" w:hAnsi="Arial" w:cs="Arial"/>
         </w:rPr>
         <w:t>In den Feldern Taktzyklen und Zeit wird angezeigt, wie viele Taktzyklen bzw. wie viel Zeit eine Simulation braucht. Beides wird während der Simulation aufgezählt und in den Feldern angezeigt.</w:t>
       </w:r>
       <w:r>
         <w:rPr>
-          <w:rFonts w:ascii="Arial" w:hAnsi="Arial"/>
+          <w:rFonts w:ascii="Arial" w:hAnsi="Arial" w:cs="Arial"/>
         </w:rPr>
         <w:t xml:space="preserve"> </w:t>
       </w:r>
@@ -1824,34 +1993,48 @@
     <w:p>
       <w:pPr>
         <w:spacing w:line="360" w:lineRule="auto"/>
-        <w:rPr>
-          <w:rFonts w:ascii="Arial" w:hAnsi="Arial"/>
-        </w:rPr>
-      </w:pPr>
-    </w:p>
-    <w:p>
-      <w:pPr>
-        <w:spacing w:line="360" w:lineRule="auto"/>
-        <w:rPr>
-          <w:rFonts w:ascii="Arial" w:hAnsi="Arial"/>
-        </w:rPr>
-      </w:pPr>
-    </w:p>
-    <w:p>
-      <w:pPr>
-        <w:pStyle w:val="berschrift1"/>
-      </w:pPr>
-      <w:r>
-        <w:lastRenderedPageBreak/>
+        <w:jc w:val="both"/>
+        <w:rPr>
+          <w:rFonts w:ascii="Arial" w:hAnsi="Arial" w:cs="Arial"/>
+        </w:rPr>
+      </w:pPr>
+    </w:p>
+    <w:p>
+      <w:pPr>
+        <w:spacing w:line="360" w:lineRule="auto"/>
+        <w:jc w:val="both"/>
+        <w:rPr>
+          <w:rFonts w:ascii="Arial" w:hAnsi="Arial" w:cs="Arial"/>
+        </w:rPr>
+      </w:pPr>
+    </w:p>
+    <w:p>
+      <w:pPr>
+        <w:pStyle w:val="berschrift2"/>
+        <w:spacing w:line="360" w:lineRule="auto"/>
+        <w:jc w:val="both"/>
+        <w:rPr>
+          <w:rFonts w:cs="Arial"/>
+        </w:rPr>
+      </w:pPr>
+      <w:r>
+        <w:rPr>
+          <w:rFonts w:cs="Arial"/>
+        </w:rPr>
         <w:t>Clock Speed</w:t>
       </w:r>
     </w:p>
     <w:p>
       <w:pPr>
         <w:spacing w:line="360" w:lineRule="auto"/>
-      </w:pPr>
-      <w:r>
-        <w:rPr>
+        <w:jc w:val="both"/>
+        <w:rPr>
+          <w:rFonts w:ascii="Arial" w:hAnsi="Arial" w:cs="Arial"/>
+        </w:rPr>
+      </w:pPr>
+      <w:r>
+        <w:rPr>
+          <w:rFonts w:ascii="Arial" w:hAnsi="Arial" w:cs="Arial"/>
           <w:noProof/>
         </w:rPr>
         <w:drawing>
@@ -1907,39 +2090,634 @@
     <w:p>
       <w:pPr>
         <w:spacing w:line="360" w:lineRule="auto"/>
-      </w:pPr>
-    </w:p>
-    <w:p>
-      <w:pPr>
-        <w:spacing w:line="360" w:lineRule="auto"/>
-        <w:rPr>
-          <w:rFonts w:ascii="Arial" w:hAnsi="Arial"/>
-        </w:rPr>
-      </w:pPr>
-      <w:r>
-        <w:rPr>
-          <w:rFonts w:ascii="Arial" w:hAnsi="Arial"/>
+        <w:jc w:val="both"/>
+        <w:rPr>
+          <w:rFonts w:ascii="Arial" w:hAnsi="Arial" w:cs="Arial"/>
+        </w:rPr>
+      </w:pPr>
+    </w:p>
+    <w:p>
+      <w:pPr>
+        <w:spacing w:line="360" w:lineRule="auto"/>
+        <w:jc w:val="both"/>
+        <w:rPr>
+          <w:rFonts w:ascii="Arial" w:hAnsi="Arial" w:cs="Arial"/>
+        </w:rPr>
+      </w:pPr>
+      <w:r>
+        <w:rPr>
+          <w:rFonts w:ascii="Arial" w:hAnsi="Arial" w:cs="Arial"/>
         </w:rPr>
         <w:t>Über einen Schieberegler kann man die Quarzfrequenz einstellen.</w:t>
       </w:r>
       <w:r>
         <w:rPr>
-          <w:rFonts w:ascii="Arial" w:hAnsi="Arial"/>
+          <w:rFonts w:ascii="Arial" w:hAnsi="Arial" w:cs="Arial"/>
         </w:rPr>
         <w:t xml:space="preserve"> Die kleinste einstellbare Frequenz ist 1 MHz und die größte 100 MHz</w:t>
       </w:r>
       <w:r>
         <w:rPr>
-          <w:rFonts w:ascii="Arial" w:hAnsi="Arial"/>
+          <w:rFonts w:ascii="Arial" w:hAnsi="Arial" w:cs="Arial"/>
         </w:rPr>
         <w:t>.</w:t>
       </w:r>
     </w:p>
+    <w:p>
+      <w:pPr>
+        <w:spacing w:line="360" w:lineRule="auto"/>
+        <w:jc w:val="both"/>
+        <w:rPr>
+          <w:rFonts w:ascii="Arial" w:hAnsi="Arial" w:cs="Arial"/>
+        </w:rPr>
+      </w:pPr>
+      <w:r>
+        <w:rPr>
+          <w:rFonts w:ascii="Arial" w:hAnsi="Arial" w:cs="Arial"/>
+        </w:rPr>
+        <w:br w:type="page"/>
+      </w:r>
+    </w:p>
+    <w:p>
+      <w:pPr>
+        <w:pStyle w:val="berschrift1"/>
+        <w:jc w:val="both"/>
+        <w:rPr>
+          <w:rFonts w:cs="Arial"/>
+        </w:rPr>
+      </w:pPr>
+      <w:r>
+        <w:rPr>
+          <w:rFonts w:cs="Arial"/>
+        </w:rPr>
+        <w:t>Programmstruktur und wichtige Funktionen</w:t>
+      </w:r>
+    </w:p>
+    <w:p>
+      <w:pPr>
+        <w:spacing w:line="360" w:lineRule="auto"/>
+        <w:jc w:val="both"/>
+        <w:rPr>
+          <w:rFonts w:ascii="Arial" w:hAnsi="Arial" w:cs="Arial"/>
+        </w:rPr>
+      </w:pPr>
+      <w:r>
+        <w:rPr>
+          <w:rFonts w:ascii="Arial" w:hAnsi="Arial" w:cs="Arial"/>
+        </w:rPr>
+        <w:t>.......................</w:t>
+      </w:r>
+    </w:p>
+    <w:p>
+      <w:pPr>
+        <w:pStyle w:val="berschrift2"/>
+        <w:spacing w:line="360" w:lineRule="auto"/>
+        <w:jc w:val="both"/>
+        <w:rPr>
+          <w:rFonts w:cs="Arial"/>
+        </w:rPr>
+      </w:pPr>
+      <w:r>
+        <w:rPr>
+          <w:rFonts w:cs="Arial"/>
+        </w:rPr>
+        <w:t>Befehlsgruppen</w:t>
+      </w:r>
+    </w:p>
+    <w:p>
+      <w:pPr>
+        <w:spacing w:line="360" w:lineRule="auto"/>
+        <w:jc w:val="both"/>
+        <w:rPr>
+          <w:rFonts w:ascii="Arial" w:hAnsi="Arial" w:cs="Arial"/>
+        </w:rPr>
+      </w:pPr>
+      <w:r>
+        <w:rPr>
+          <w:rFonts w:ascii="Arial" w:hAnsi="Arial" w:cs="Arial"/>
+        </w:rPr>
+        <w:t>Für den Microcontroller PIC16F84 gibt es drei Arten von Befehlen die sich im Opcode voneinander unterscheiden.  Im Folgenden werden die einzelnen Befehlsgruppen mithilfe einer Beispielfunktion beschrieben.</w:t>
+      </w:r>
+    </w:p>
+    <w:p>
+      <w:pPr>
+        <w:pStyle w:val="berschrift3"/>
+        <w:spacing w:line="360" w:lineRule="auto"/>
+        <w:jc w:val="both"/>
+        <w:rPr>
+          <w:rFonts w:cs="Arial"/>
+        </w:rPr>
+      </w:pPr>
+      <w:r>
+        <w:rPr>
+          <w:rFonts w:cs="Arial"/>
+        </w:rPr>
+        <w:t>Byte-Orientierte-Befehle</w:t>
+      </w:r>
+      <w:r>
+        <w:rPr>
+          <w:rFonts w:cs="Arial"/>
+        </w:rPr>
+        <w:t xml:space="preserve"> </w:t>
+      </w:r>
+    </w:p>
+    <w:p>
+      <w:pPr>
+        <w:widowControl w:val="0"/>
+        <w:autoSpaceDE w:val="0"/>
+        <w:autoSpaceDN w:val="0"/>
+        <w:adjustRightInd w:val="0"/>
+        <w:spacing w:after="240" w:line="360" w:lineRule="auto"/>
+        <w:jc w:val="both"/>
+        <w:rPr>
+          <w:rFonts w:ascii="Arial" w:hAnsi="Arial" w:cs="Arial"/>
+        </w:rPr>
+      </w:pPr>
+      <w:r>
+        <w:rPr>
+          <w:rFonts w:ascii="Arial" w:hAnsi="Arial" w:cs="Arial"/>
+          <w:b/>
+        </w:rPr>
+        <w:t xml:space="preserve">DECFSZ: </w:t>
+      </w:r>
+      <w:r>
+        <w:rPr>
+          <w:rFonts w:ascii="Arial" w:hAnsi="Arial" w:cs="Arial"/>
+        </w:rPr>
+        <w:t>Decrement f, Skip if 0.</w:t>
+      </w:r>
+    </w:p>
+    <w:p>
+      <w:pPr>
+        <w:widowControl w:val="0"/>
+        <w:autoSpaceDE w:val="0"/>
+        <w:autoSpaceDN w:val="0"/>
+        <w:adjustRightInd w:val="0"/>
+        <w:spacing w:after="240" w:line="360" w:lineRule="auto"/>
+        <w:jc w:val="both"/>
+        <w:rPr>
+          <w:rFonts w:ascii="Arial" w:hAnsi="Arial" w:cs="Arial"/>
+        </w:rPr>
+      </w:pPr>
+      <w:r>
+        <w:rPr>
+          <w:rFonts w:ascii="Arial" w:hAnsi="Arial" w:cs="Arial"/>
+        </w:rPr>
+        <w:t>DECFSZ verringert den Wert aus der Speicherzelle f um 1. Falls das Ergebnis 0 ergibt, dann wird ignoriere der nachfolgenden Befehl ignoriert.</w:t>
+      </w:r>
+    </w:p>
+    <w:p>
+      <w:pPr>
+        <w:widowControl w:val="0"/>
+        <w:autoSpaceDE w:val="0"/>
+        <w:autoSpaceDN w:val="0"/>
+        <w:adjustRightInd w:val="0"/>
+        <w:spacing w:after="240" w:line="360" w:lineRule="auto"/>
+        <w:jc w:val="both"/>
+        <w:rPr>
+          <w:rFonts w:ascii="Arial" w:hAnsi="Arial" w:cs="Arial"/>
+        </w:rPr>
+      </w:pPr>
+      <w:r>
+        <w:rPr>
+          <w:rFonts w:ascii="Arial" w:hAnsi="Arial" w:cs="Arial"/>
+        </w:rPr>
+        <w:t xml:space="preserve">Genauso wird auch die Funktion im Code implementiert. Der Wert aus der Speicherzelle  f wird mit dem </w:t>
+      </w:r>
+      <w:r>
+        <w:rPr>
+          <w:rFonts w:ascii="Arial" w:hAnsi="Arial" w:cs="Arial"/>
+        </w:rPr>
+        <w:t>Dekrement Operator</w:t>
+      </w:r>
+      <w:r>
+        <w:rPr>
+          <w:rFonts w:ascii="Arial" w:hAnsi="Arial" w:cs="Arial"/>
+        </w:rPr>
+        <w:t xml:space="preserve"> um 1 verringert. Danach wird in einer if-Anweisung geprüft, ob das Ergebnis 0 oder ungleich 0 ist. Bei 0 wird der Programmzähler um 1 erhöht und somit die nächste Zeile im Assembler-Code übersprungen </w:t>
+      </w:r>
+      <w:r>
+        <w:rPr>
+          <w:rFonts w:ascii="Arial" w:hAnsi="Arial" w:cs="Arial"/>
+        </w:rPr>
+        <w:t xml:space="preserve">(=&gt; NOP) </w:t>
+      </w:r>
+      <w:r>
+        <w:rPr>
+          <w:rFonts w:ascii="Arial" w:hAnsi="Arial" w:cs="Arial"/>
+        </w:rPr>
+        <w:t xml:space="preserve">ansonsten </w:t>
+      </w:r>
+      <w:r>
+        <w:rPr>
+          <w:rFonts w:ascii="Arial" w:hAnsi="Arial" w:cs="Arial"/>
+        </w:rPr>
+        <w:t>soll die nächste Zeile ausgeführt werden</w:t>
+      </w:r>
+      <w:bookmarkStart w:id="0" w:name="_GoBack"/>
+      <w:bookmarkEnd w:id="0"/>
+      <w:r>
+        <w:rPr>
+          <w:rFonts w:ascii="Arial" w:hAnsi="Arial" w:cs="Arial"/>
+        </w:rPr>
+        <w:t>.</w:t>
+      </w:r>
+    </w:p>
+    <w:p>
+      <w:pPr>
+        <w:widowControl w:val="0"/>
+        <w:autoSpaceDE w:val="0"/>
+        <w:autoSpaceDN w:val="0"/>
+        <w:adjustRightInd w:val="0"/>
+        <w:spacing w:after="240" w:line="360" w:lineRule="auto"/>
+        <w:jc w:val="center"/>
+        <w:rPr>
+          <w:rFonts w:ascii="Arial" w:hAnsi="Arial" w:cs="Arial"/>
+        </w:rPr>
+      </w:pPr>
+      <w:r>
+        <w:rPr>
+          <w:rFonts w:ascii="Arial" w:hAnsi="Arial" w:cs="Arial"/>
+          <w:noProof/>
+        </w:rPr>
+        <w:drawing>
+          <wp:inline distT="0" distB="0" distL="0" distR="0" wp14:anchorId="0DB03FC0" wp14:editId="40E6CB60">
+            <wp:extent cx="3655521" cy="7310527"/>
+            <wp:effectExtent l="0" t="0" r="2540" b="5080"/>
+            <wp:docPr id="7" name="Bild 7"/>
+            <wp:cNvGraphicFramePr>
+              <a:graphicFrameLocks xmlns:a="http://schemas.openxmlformats.org/drawingml/2006/main" noChangeAspect="1"/>
+            </wp:cNvGraphicFramePr>
+            <a:graphic xmlns:a="http://schemas.openxmlformats.org/drawingml/2006/main">
+              <a:graphicData uri="http://schemas.openxmlformats.org/drawingml/2006/picture">
+                <pic:pic xmlns:pic="http://schemas.openxmlformats.org/drawingml/2006/picture">
+                  <pic:nvPicPr>
+                    <pic:cNvPr id="0" name="DECFSZ.jpg"/>
+                    <pic:cNvPicPr/>
+                  </pic:nvPicPr>
+                  <pic:blipFill>
+                    <a:blip r:embed="rId19">
+                      <a:extLst>
+                        <a:ext uri="{28A0092B-C50C-407E-A947-70E740481C1C}">
+                          <a14:useLocalDpi xmlns:a14="http://schemas.microsoft.com/office/drawing/2010/main" val="0"/>
+                        </a:ext>
+                      </a:extLst>
+                    </a:blip>
+                    <a:stretch>
+                      <a:fillRect/>
+                    </a:stretch>
+                  </pic:blipFill>
+                  <pic:spPr>
+                    <a:xfrm>
+                      <a:off x="0" y="0"/>
+                      <a:ext cx="3656805" cy="7313095"/>
+                    </a:xfrm>
+                    <a:prstGeom prst="rect">
+                      <a:avLst/>
+                    </a:prstGeom>
+                  </pic:spPr>
+                </pic:pic>
+              </a:graphicData>
+            </a:graphic>
+          </wp:inline>
+        </w:drawing>
+      </w:r>
+    </w:p>
+    <w:p>
+      <w:pPr>
+        <w:spacing w:line="360" w:lineRule="auto"/>
+        <w:jc w:val="both"/>
+        <w:rPr>
+          <w:rFonts w:ascii="Arial" w:hAnsi="Arial" w:cs="Arial"/>
+          <w:b/>
+        </w:rPr>
+      </w:pPr>
+    </w:p>
+    <w:p>
+      <w:pPr>
+        <w:spacing w:line="360" w:lineRule="auto"/>
+        <w:jc w:val="both"/>
+        <w:rPr>
+          <w:rFonts w:ascii="Arial" w:hAnsi="Arial" w:cs="Arial"/>
+        </w:rPr>
+      </w:pPr>
+    </w:p>
+    <w:p>
+      <w:pPr>
+        <w:pStyle w:val="berschrift3"/>
+        <w:spacing w:line="360" w:lineRule="auto"/>
+        <w:jc w:val="both"/>
+      </w:pPr>
+      <w:r>
+        <w:t>Bit-Orientierte-Befehle</w:t>
+      </w:r>
+    </w:p>
+    <w:p>
+      <w:pPr>
+        <w:spacing w:line="360" w:lineRule="auto"/>
+        <w:jc w:val="both"/>
+        <w:rPr>
+          <w:rFonts w:ascii="Arial" w:hAnsi="Arial" w:cs="Arial"/>
+        </w:rPr>
+      </w:pPr>
+      <w:r>
+        <w:rPr>
+          <w:rFonts w:ascii="Arial" w:hAnsi="Arial" w:cs="Arial"/>
+          <w:b/>
+        </w:rPr>
+        <w:t xml:space="preserve">BTFSC: </w:t>
+      </w:r>
+      <w:r>
+        <w:rPr>
+          <w:rFonts w:ascii="Arial" w:hAnsi="Arial" w:cs="Arial"/>
+        </w:rPr>
+        <w:t>Bit Test File, Skip if Clear</w:t>
+      </w:r>
+    </w:p>
+    <w:p>
+      <w:pPr>
+        <w:widowControl w:val="0"/>
+        <w:autoSpaceDE w:val="0"/>
+        <w:autoSpaceDN w:val="0"/>
+        <w:adjustRightInd w:val="0"/>
+        <w:spacing w:after="240" w:line="360" w:lineRule="auto"/>
+        <w:jc w:val="both"/>
+        <w:rPr>
+          <w:rFonts w:ascii="Arial" w:hAnsi="Arial" w:cs="Arial"/>
+        </w:rPr>
+      </w:pPr>
+      <w:r>
+        <w:rPr>
+          <w:rFonts w:ascii="Arial" w:hAnsi="Arial" w:cs="Arial"/>
+        </w:rPr>
+        <w:t>Der Befehl BTFSC prüft, ob ein Bit b, im File-Register f gesetzt ist. Wenn ja wird der direkt folgende Befehl ausgeführt. Ist abgefragtes Bit im File-Register jedoch nicht gesetzt, wird er übersprungen.</w:t>
+      </w:r>
+    </w:p>
+    <w:p>
+      <w:pPr>
+        <w:widowControl w:val="0"/>
+        <w:autoSpaceDE w:val="0"/>
+        <w:autoSpaceDN w:val="0"/>
+        <w:adjustRightInd w:val="0"/>
+        <w:spacing w:after="240" w:line="360" w:lineRule="auto"/>
+        <w:jc w:val="both"/>
+        <w:rPr>
+          <w:rFonts w:ascii="Arial" w:hAnsi="Arial" w:cs="Arial"/>
+        </w:rPr>
+      </w:pPr>
+      <w:r>
+        <w:rPr>
+          <w:rFonts w:ascii="Arial" w:hAnsi="Arial" w:cs="Arial"/>
+        </w:rPr>
+        <w:t>Im Source-Code wird der Programmzähler erhöht, wenn das Bit nicht gesetzt ist. Dadurch wird die nächste Zeile</w:t>
+      </w:r>
+      <w:r>
+        <w:rPr>
+          <w:rFonts w:ascii="Arial" w:hAnsi="Arial" w:cs="Arial"/>
+        </w:rPr>
+        <w:t xml:space="preserve"> im Assembler-Code</w:t>
+      </w:r>
+      <w:r>
+        <w:rPr>
+          <w:rFonts w:ascii="Arial" w:hAnsi="Arial" w:cs="Arial"/>
+        </w:rPr>
+        <w:t xml:space="preserve"> übersprungen.</w:t>
+      </w:r>
+    </w:p>
+    <w:p>
+      <w:pPr>
+        <w:widowControl w:val="0"/>
+        <w:autoSpaceDE w:val="0"/>
+        <w:autoSpaceDN w:val="0"/>
+        <w:adjustRightInd w:val="0"/>
+        <w:spacing w:after="240" w:line="360" w:lineRule="auto"/>
+        <w:jc w:val="center"/>
+        <w:rPr>
+          <w:rFonts w:ascii="Arial" w:hAnsi="Arial" w:cs="Arial"/>
+        </w:rPr>
+      </w:pPr>
+      <w:r>
+        <w:rPr>
+          <w:rFonts w:ascii="Arial" w:hAnsi="Arial" w:cs="Arial"/>
+          <w:noProof/>
+        </w:rPr>
+        <w:drawing>
+          <wp:inline distT="0" distB="0" distL="0" distR="0" wp14:anchorId="75095D26" wp14:editId="04FA2783">
+            <wp:extent cx="3312621" cy="3691206"/>
+            <wp:effectExtent l="0" t="0" r="0" b="0"/>
+            <wp:docPr id="8" name="Bild 8"/>
+            <wp:cNvGraphicFramePr>
+              <a:graphicFrameLocks xmlns:a="http://schemas.openxmlformats.org/drawingml/2006/main" noChangeAspect="1"/>
+            </wp:cNvGraphicFramePr>
+            <a:graphic xmlns:a="http://schemas.openxmlformats.org/drawingml/2006/main">
+              <a:graphicData uri="http://schemas.openxmlformats.org/drawingml/2006/picture">
+                <pic:pic xmlns:pic="http://schemas.openxmlformats.org/drawingml/2006/picture">
+                  <pic:nvPicPr>
+                    <pic:cNvPr id="0" name="BTFSC.jpg"/>
+                    <pic:cNvPicPr/>
+                  </pic:nvPicPr>
+                  <pic:blipFill>
+                    <a:blip r:embed="rId20">
+                      <a:extLst>
+                        <a:ext uri="{28A0092B-C50C-407E-A947-70E740481C1C}">
+                          <a14:useLocalDpi xmlns:a14="http://schemas.microsoft.com/office/drawing/2010/main" val="0"/>
+                        </a:ext>
+                      </a:extLst>
+                    </a:blip>
+                    <a:stretch>
+                      <a:fillRect/>
+                    </a:stretch>
+                  </pic:blipFill>
+                  <pic:spPr>
+                    <a:xfrm>
+                      <a:off x="0" y="0"/>
+                      <a:ext cx="3312621" cy="3691206"/>
+                    </a:xfrm>
+                    <a:prstGeom prst="rect">
+                      <a:avLst/>
+                    </a:prstGeom>
+                  </pic:spPr>
+                </pic:pic>
+              </a:graphicData>
+            </a:graphic>
+          </wp:inline>
+        </w:drawing>
+      </w:r>
+    </w:p>
+    <w:p>
+      <w:pPr>
+        <w:widowControl w:val="0"/>
+        <w:autoSpaceDE w:val="0"/>
+        <w:autoSpaceDN w:val="0"/>
+        <w:adjustRightInd w:val="0"/>
+        <w:spacing w:after="240" w:line="360" w:lineRule="auto"/>
+        <w:jc w:val="both"/>
+        <w:rPr>
+          <w:rFonts w:ascii="Arial" w:hAnsi="Arial" w:cs="Arial"/>
+        </w:rPr>
+      </w:pPr>
+    </w:p>
+    <w:p>
+      <w:pPr>
+        <w:spacing w:line="360" w:lineRule="auto"/>
+        <w:jc w:val="both"/>
+        <w:rPr>
+          <w:rFonts w:ascii="Arial" w:hAnsi="Arial" w:cs="Arial"/>
+          <w:b/>
+        </w:rPr>
+      </w:pPr>
+      <w:r>
+        <w:rPr>
+          <w:rFonts w:ascii="Arial" w:hAnsi="Arial" w:cs="Arial"/>
+          <w:b/>
+        </w:rPr>
+        <w:br w:type="page"/>
+      </w:r>
+    </w:p>
+    <w:p>
+      <w:pPr>
+        <w:pStyle w:val="berschrift3"/>
+      </w:pPr>
+      <w:r>
+        <w:t>Literal-Orientierte-Befehle</w:t>
+      </w:r>
+    </w:p>
+    <w:p>
+      <w:pPr>
+        <w:widowControl w:val="0"/>
+        <w:autoSpaceDE w:val="0"/>
+        <w:autoSpaceDN w:val="0"/>
+        <w:adjustRightInd w:val="0"/>
+        <w:spacing w:after="240"/>
+        <w:rPr>
+          <w:rFonts w:ascii="Arial" w:hAnsi="Arial" w:cs="Arial"/>
+        </w:rPr>
+      </w:pPr>
+      <w:r>
+        <w:rPr>
+          <w:rFonts w:ascii="Arial" w:hAnsi="Arial" w:cs="Arial"/>
+          <w:b/>
+        </w:rPr>
+        <w:t>XORLW</w:t>
+      </w:r>
+      <w:r>
+        <w:rPr>
+          <w:rFonts w:ascii="Arial" w:hAnsi="Arial" w:cs="Arial"/>
+          <w:b/>
+        </w:rPr>
+        <w:t xml:space="preserve">: </w:t>
+      </w:r>
+      <w:r>
+        <w:rPr>
+          <w:rFonts w:ascii="Arial" w:hAnsi="Arial" w:cs="Arial"/>
+        </w:rPr>
+        <w:t>Exclusive OR literal with W</w:t>
+      </w:r>
+    </w:p>
+    <w:p>
+      <w:pPr>
+        <w:widowControl w:val="0"/>
+        <w:autoSpaceDE w:val="0"/>
+        <w:autoSpaceDN w:val="0"/>
+        <w:adjustRightInd w:val="0"/>
+        <w:spacing w:after="240"/>
+        <w:rPr>
+          <w:rFonts w:ascii="Arial" w:hAnsi="Arial" w:cs="Arial"/>
+        </w:rPr>
+      </w:pPr>
+      <w:r>
+        <w:rPr>
+          <w:rFonts w:ascii="Arial" w:hAnsi="Arial" w:cs="Arial"/>
+        </w:rPr>
+        <w:t>XORLW verknüft W und eine Zahl mit der Exclusiv-ODER-Funktion.</w:t>
+      </w:r>
+      <w:r>
+        <w:rPr>
+          <w:rFonts w:ascii="Arial" w:hAnsi="Arial" w:cs="Arial"/>
+        </w:rPr>
+        <w:t xml:space="preserve"> Im Code wird dies mit </w:t>
+      </w:r>
+      <w:r>
+        <w:rPr>
+          <w:rFonts w:ascii="Arial" w:hAnsi="Arial" w:cs="Arial"/>
+        </w:rPr>
+        <w:t xml:space="preserve">dem </w:t>
+      </w:r>
+      <w:r>
+        <w:rPr>
+          <w:rFonts w:ascii="Arial" w:hAnsi="Arial" w:cs="Arial"/>
+        </w:rPr>
+        <w:t>Caret-Zeichen</w:t>
+      </w:r>
+      <w:r>
+        <w:rPr>
+          <w:rFonts w:ascii="Arial" w:hAnsi="Arial" w:cs="Arial"/>
+        </w:rPr>
+        <w:t xml:space="preserve"> &lt;^&gt; ermöglicht.</w:t>
+      </w:r>
+    </w:p>
+    <w:p>
+      <w:pPr>
+        <w:jc w:val="center"/>
+        <w:rPr>
+          <w:rFonts w:ascii="Arial" w:hAnsi="Arial" w:cs="Arial"/>
+          <w:b/>
+        </w:rPr>
+      </w:pPr>
+      <w:r>
+        <w:rPr>
+          <w:rFonts w:ascii="Arial" w:hAnsi="Arial" w:cs="Arial"/>
+          <w:b/>
+          <w:noProof/>
+        </w:rPr>
+        <w:drawing>
+          <wp:inline distT="0" distB="0" distL="0" distR="0" wp14:anchorId="5493559E" wp14:editId="386226DE">
+            <wp:extent cx="2169621" cy="4339242"/>
+            <wp:effectExtent l="0" t="0" r="0" b="4445"/>
+            <wp:docPr id="10" name="Bild 10"/>
+            <wp:cNvGraphicFramePr>
+              <a:graphicFrameLocks xmlns:a="http://schemas.openxmlformats.org/drawingml/2006/main" noChangeAspect="1"/>
+            </wp:cNvGraphicFramePr>
+            <a:graphic xmlns:a="http://schemas.openxmlformats.org/drawingml/2006/main">
+              <a:graphicData uri="http://schemas.openxmlformats.org/drawingml/2006/picture">
+                <pic:pic xmlns:pic="http://schemas.openxmlformats.org/drawingml/2006/picture">
+                  <pic:nvPicPr>
+                    <pic:cNvPr id="0" name="XORLW.jpg"/>
+                    <pic:cNvPicPr/>
+                  </pic:nvPicPr>
+                  <pic:blipFill>
+                    <a:blip r:embed="rId21">
+                      <a:extLst>
+                        <a:ext uri="{28A0092B-C50C-407E-A947-70E740481C1C}">
+                          <a14:useLocalDpi xmlns:a14="http://schemas.microsoft.com/office/drawing/2010/main" val="0"/>
+                        </a:ext>
+                      </a:extLst>
+                    </a:blip>
+                    <a:stretch>
+                      <a:fillRect/>
+                    </a:stretch>
+                  </pic:blipFill>
+                  <pic:spPr>
+                    <a:xfrm>
+                      <a:off x="0" y="0"/>
+                      <a:ext cx="2170019" cy="4340038"/>
+                    </a:xfrm>
+                    <a:prstGeom prst="rect">
+                      <a:avLst/>
+                    </a:prstGeom>
+                  </pic:spPr>
+                </pic:pic>
+              </a:graphicData>
+            </a:graphic>
+          </wp:inline>
+        </w:drawing>
+      </w:r>
+    </w:p>
     <w:sectPr>
-      <w:headerReference w:type="default" r:id="rId19"/>
-      <w:footerReference w:type="even" r:id="rId20"/>
-      <w:footerReference w:type="default" r:id="rId21"/>
-      <w:headerReference w:type="first" r:id="rId22"/>
+      <w:headerReference w:type="default" r:id="rId22"/>
+      <w:footerReference w:type="even" r:id="rId23"/>
+      <w:footerReference w:type="default" r:id="rId24"/>
+      <w:headerReference w:type="first" r:id="rId25"/>
       <w:pgSz w:w="11900" w:h="16840"/>
       <w:pgMar w:top="1417" w:right="1417" w:bottom="1134" w:left="1417" w:header="708" w:footer="708" w:gutter="0"/>
       <w:cols w:space="708"/>
@@ -2216,7 +2994,7 @@
               <w:noProof/>
               <w:color w:val="595959" w:themeColor="text1" w:themeTint="A6"/>
             </w:rPr>
-            <w:t>5</w:t>
+            <w:t>11</w:t>
           </w:r>
           <w:r>
             <w:rPr>
@@ -2406,6 +3184,95 @@
 <file path=word/numbering.xml><?xml version="1.0" encoding="utf-8"?>
 <w:numbering xmlns:wpc="http://schemas.microsoft.com/office/word/2010/wordprocessingCanvas" xmlns:mo="http://schemas.microsoft.com/office/mac/office/2008/main" xmlns:mc="http://schemas.openxmlformats.org/markup-compatibility/2006" xmlns:mv="urn:schemas-microsoft-com:mac:vml" xmlns:o="urn:schemas-microsoft-com:office:office" xmlns:r="http://schemas.openxmlformats.org/officeDocument/2006/relationships" xmlns:m="http://schemas.openxmlformats.org/officeDocument/2006/math" xmlns:v="urn:schemas-microsoft-com:vml" xmlns:wp14="http://schemas.microsoft.com/office/word/2010/wordprocessingDrawing" xmlns:wp="http://schemas.openxmlformats.org/drawingml/2006/wordprocessingDrawing" xmlns:w10="urn:schemas-microsoft-com:office:word" xmlns:w="http://schemas.openxmlformats.org/wordprocessingml/2006/main" xmlns:w14="http://schemas.microsoft.com/office/word/2010/wordml" xmlns:wpg="http://schemas.microsoft.com/office/word/2010/wordprocessingGroup" xmlns:wpi="http://schemas.microsoft.com/office/word/2010/wordprocessingInk" xmlns:wne="http://schemas.microsoft.com/office/word/2006/wordml" xmlns:wps="http://schemas.microsoft.com/office/word/2010/wordprocessingShape" mc:Ignorable="w14 wp14">
   <w:abstractNum w:abstractNumId="0">
+    <w:nsid w:val="078B7F37"/>
+    <w:multiLevelType w:val="multilevel"/>
+    <w:tmpl w:val="BBC28718"/>
+    <w:lvl w:ilvl="0">
+      <w:start w:val="1"/>
+      <w:numFmt w:val="decimal"/>
+      <w:lvlText w:val="%1."/>
+      <w:lvlJc w:val="left"/>
+      <w:pPr>
+        <w:ind w:left="720" w:hanging="720"/>
+      </w:pPr>
+      <w:rPr>
+        <w:rFonts w:hint="default"/>
+      </w:rPr>
+    </w:lvl>
+    <w:lvl w:ilvl="1">
+      <w:start w:val="1"/>
+      <w:numFmt w:val="lowerLetter"/>
+      <w:lvlText w:val="%2."/>
+      <w:lvlJc w:val="left"/>
+      <w:pPr>
+        <w:ind w:left="1440" w:hanging="360"/>
+      </w:pPr>
+    </w:lvl>
+    <w:lvl w:ilvl="2">
+      <w:start w:val="1"/>
+      <w:numFmt w:val="lowerRoman"/>
+      <w:lvlText w:val="%3."/>
+      <w:lvlJc w:val="right"/>
+      <w:pPr>
+        <w:ind w:left="2160" w:hanging="180"/>
+      </w:pPr>
+    </w:lvl>
+    <w:lvl w:ilvl="3">
+      <w:start w:val="1"/>
+      <w:numFmt w:val="decimal"/>
+      <w:lvlText w:val="%4."/>
+      <w:lvlJc w:val="left"/>
+      <w:pPr>
+        <w:ind w:left="2880" w:hanging="360"/>
+      </w:pPr>
+    </w:lvl>
+    <w:lvl w:ilvl="4">
+      <w:start w:val="1"/>
+      <w:numFmt w:val="lowerLetter"/>
+      <w:lvlText w:val="%5."/>
+      <w:lvlJc w:val="left"/>
+      <w:pPr>
+        <w:ind w:left="3600" w:hanging="360"/>
+      </w:pPr>
+    </w:lvl>
+    <w:lvl w:ilvl="5">
+      <w:start w:val="1"/>
+      <w:numFmt w:val="lowerRoman"/>
+      <w:lvlText w:val="%6."/>
+      <w:lvlJc w:val="right"/>
+      <w:pPr>
+        <w:ind w:left="4320" w:hanging="180"/>
+      </w:pPr>
+    </w:lvl>
+    <w:lvl w:ilvl="6">
+      <w:start w:val="1"/>
+      <w:numFmt w:val="decimal"/>
+      <w:lvlText w:val="%7."/>
+      <w:lvlJc w:val="left"/>
+      <w:pPr>
+        <w:ind w:left="5040" w:hanging="360"/>
+      </w:pPr>
+    </w:lvl>
+    <w:lvl w:ilvl="7">
+      <w:start w:val="1"/>
+      <w:numFmt w:val="lowerLetter"/>
+      <w:lvlText w:val="%8."/>
+      <w:lvlJc w:val="left"/>
+      <w:pPr>
+        <w:ind w:left="5760" w:hanging="360"/>
+      </w:pPr>
+    </w:lvl>
+    <w:lvl w:ilvl="8">
+      <w:start w:val="1"/>
+      <w:numFmt w:val="lowerRoman"/>
+      <w:lvlText w:val="%9."/>
+      <w:lvlJc w:val="right"/>
+      <w:pPr>
+        <w:ind w:left="6480" w:hanging="180"/>
+      </w:pPr>
+    </w:lvl>
+  </w:abstractNum>
+  <w:abstractNum w:abstractNumId="1">
     <w:nsid w:val="0B753FD2"/>
     <w:multiLevelType w:val="hybridMultilevel"/>
     <w:tmpl w:val="1B6E967C"/>
@@ -2518,7 +3385,480 @@
       </w:rPr>
     </w:lvl>
   </w:abstractNum>
-  <w:abstractNum w:abstractNumId="1">
+  <w:abstractNum w:abstractNumId="2">
+    <w:nsid w:val="0E1D1D9E"/>
+    <w:multiLevelType w:val="multilevel"/>
+    <w:tmpl w:val="0407001D"/>
+    <w:lvl w:ilvl="0">
+      <w:start w:val="1"/>
+      <w:numFmt w:val="decimal"/>
+      <w:lvlText w:val="%1)"/>
+      <w:lvlJc w:val="left"/>
+      <w:pPr>
+        <w:ind w:left="360" w:hanging="360"/>
+      </w:pPr>
+    </w:lvl>
+    <w:lvl w:ilvl="1">
+      <w:start w:val="1"/>
+      <w:numFmt w:val="lowerLetter"/>
+      <w:lvlText w:val="%2)"/>
+      <w:lvlJc w:val="left"/>
+      <w:pPr>
+        <w:ind w:left="720" w:hanging="360"/>
+      </w:pPr>
+    </w:lvl>
+    <w:lvl w:ilvl="2">
+      <w:start w:val="1"/>
+      <w:numFmt w:val="lowerRoman"/>
+      <w:lvlText w:val="%3)"/>
+      <w:lvlJc w:val="left"/>
+      <w:pPr>
+        <w:ind w:left="1080" w:hanging="360"/>
+      </w:pPr>
+    </w:lvl>
+    <w:lvl w:ilvl="3">
+      <w:start w:val="1"/>
+      <w:numFmt w:val="decimal"/>
+      <w:lvlText w:val="(%4)"/>
+      <w:lvlJc w:val="left"/>
+      <w:pPr>
+        <w:ind w:left="1440" w:hanging="360"/>
+      </w:pPr>
+    </w:lvl>
+    <w:lvl w:ilvl="4">
+      <w:start w:val="1"/>
+      <w:numFmt w:val="lowerLetter"/>
+      <w:lvlText w:val="(%5)"/>
+      <w:lvlJc w:val="left"/>
+      <w:pPr>
+        <w:ind w:left="1800" w:hanging="360"/>
+      </w:pPr>
+    </w:lvl>
+    <w:lvl w:ilvl="5">
+      <w:start w:val="1"/>
+      <w:numFmt w:val="lowerRoman"/>
+      <w:lvlText w:val="(%6)"/>
+      <w:lvlJc w:val="left"/>
+      <w:pPr>
+        <w:ind w:left="2160" w:hanging="360"/>
+      </w:pPr>
+    </w:lvl>
+    <w:lvl w:ilvl="6">
+      <w:start w:val="1"/>
+      <w:numFmt w:val="decimal"/>
+      <w:lvlText w:val="%7."/>
+      <w:lvlJc w:val="left"/>
+      <w:pPr>
+        <w:ind w:left="2520" w:hanging="360"/>
+      </w:pPr>
+    </w:lvl>
+    <w:lvl w:ilvl="7">
+      <w:start w:val="1"/>
+      <w:numFmt w:val="lowerLetter"/>
+      <w:lvlText w:val="%8."/>
+      <w:lvlJc w:val="left"/>
+      <w:pPr>
+        <w:ind w:left="2880" w:hanging="360"/>
+      </w:pPr>
+    </w:lvl>
+    <w:lvl w:ilvl="8">
+      <w:start w:val="1"/>
+      <w:numFmt w:val="lowerRoman"/>
+      <w:lvlText w:val="%9."/>
+      <w:lvlJc w:val="left"/>
+      <w:pPr>
+        <w:ind w:left="3240" w:hanging="360"/>
+      </w:pPr>
+    </w:lvl>
+  </w:abstractNum>
+  <w:abstractNum w:abstractNumId="3">
+    <w:nsid w:val="14CC0736"/>
+    <w:multiLevelType w:val="multilevel"/>
+    <w:tmpl w:val="C570E61E"/>
+    <w:lvl w:ilvl="0">
+      <w:start w:val="1"/>
+      <w:numFmt w:val="decimal"/>
+      <w:lvlText w:val="1.%1"/>
+      <w:lvlJc w:val="left"/>
+      <w:pPr>
+        <w:ind w:left="1440" w:hanging="720"/>
+      </w:pPr>
+      <w:rPr>
+        <w:rFonts w:hint="default"/>
+      </w:rPr>
+    </w:lvl>
+    <w:lvl w:ilvl="1">
+      <w:start w:val="1"/>
+      <w:numFmt w:val="decimal"/>
+      <w:pStyle w:val="berschrift2"/>
+      <w:lvlText w:val="%1.%2."/>
+      <w:lvlJc w:val="left"/>
+      <w:pPr>
+        <w:ind w:left="1152" w:hanging="432"/>
+      </w:pPr>
+      <w:rPr>
+        <w:rFonts w:hint="default"/>
+      </w:rPr>
+    </w:lvl>
+    <w:lvl w:ilvl="2">
+      <w:start w:val="1"/>
+      <w:numFmt w:val="decimal"/>
+      <w:lvlText w:val="%1.%2.%3."/>
+      <w:lvlJc w:val="left"/>
+      <w:pPr>
+        <w:ind w:left="1584" w:hanging="504"/>
+      </w:pPr>
+      <w:rPr>
+        <w:rFonts w:hint="default"/>
+      </w:rPr>
+    </w:lvl>
+    <w:lvl w:ilvl="3">
+      <w:start w:val="1"/>
+      <w:numFmt w:val="decimal"/>
+      <w:lvlText w:val="%1.%2.%3.%4."/>
+      <w:lvlJc w:val="left"/>
+      <w:pPr>
+        <w:ind w:left="2088" w:hanging="648"/>
+      </w:pPr>
+      <w:rPr>
+        <w:rFonts w:hint="default"/>
+      </w:rPr>
+    </w:lvl>
+    <w:lvl w:ilvl="4">
+      <w:start w:val="1"/>
+      <w:numFmt w:val="decimal"/>
+      <w:lvlText w:val="%1.%2.%3.%4.%5."/>
+      <w:lvlJc w:val="left"/>
+      <w:pPr>
+        <w:ind w:left="2592" w:hanging="792"/>
+      </w:pPr>
+      <w:rPr>
+        <w:rFonts w:hint="default"/>
+      </w:rPr>
+    </w:lvl>
+    <w:lvl w:ilvl="5">
+      <w:start w:val="1"/>
+      <w:numFmt w:val="decimal"/>
+      <w:lvlText w:val="%1.%2.%3.%4.%5.%6."/>
+      <w:lvlJc w:val="left"/>
+      <w:pPr>
+        <w:ind w:left="3096" w:hanging="936"/>
+      </w:pPr>
+      <w:rPr>
+        <w:rFonts w:hint="default"/>
+      </w:rPr>
+    </w:lvl>
+    <w:lvl w:ilvl="6">
+      <w:start w:val="1"/>
+      <w:numFmt w:val="decimal"/>
+      <w:lvlText w:val="%1.%2.%3.%4.%5.%6.%7."/>
+      <w:lvlJc w:val="left"/>
+      <w:pPr>
+        <w:ind w:left="3600" w:hanging="1080"/>
+      </w:pPr>
+      <w:rPr>
+        <w:rFonts w:hint="default"/>
+      </w:rPr>
+    </w:lvl>
+    <w:lvl w:ilvl="7">
+      <w:start w:val="1"/>
+      <w:numFmt w:val="decimal"/>
+      <w:lvlText w:val="%1.%2.%3.%4.%5.%6.%7.%8."/>
+      <w:lvlJc w:val="left"/>
+      <w:pPr>
+        <w:ind w:left="4104" w:hanging="1224"/>
+      </w:pPr>
+      <w:rPr>
+        <w:rFonts w:hint="default"/>
+      </w:rPr>
+    </w:lvl>
+    <w:lvl w:ilvl="8">
+      <w:start w:val="1"/>
+      <w:numFmt w:val="decimal"/>
+      <w:lvlText w:val="%1.%2.%3.%4.%5.%6.%7.%8.%9."/>
+      <w:lvlJc w:val="left"/>
+      <w:pPr>
+        <w:ind w:left="4680" w:hanging="1440"/>
+      </w:pPr>
+      <w:rPr>
+        <w:rFonts w:hint="default"/>
+      </w:rPr>
+    </w:lvl>
+  </w:abstractNum>
+  <w:abstractNum w:abstractNumId="4">
+    <w:nsid w:val="164625E5"/>
+    <w:multiLevelType w:val="multilevel"/>
+    <w:tmpl w:val="5E0ED28C"/>
+    <w:lvl w:ilvl="0">
+      <w:start w:val="1"/>
+      <w:numFmt w:val="decimal"/>
+      <w:pStyle w:val="berschrift1"/>
+      <w:lvlText w:val="%1"/>
+      <w:lvlJc w:val="left"/>
+      <w:pPr>
+        <w:ind w:left="432" w:hanging="432"/>
+      </w:pPr>
+      <w:rPr>
+        <w:rFonts w:hint="default"/>
+      </w:rPr>
+    </w:lvl>
+    <w:lvl w:ilvl="1">
+      <w:start w:val="1"/>
+      <w:numFmt w:val="decimal"/>
+      <w:pStyle w:val="berschrift2"/>
+      <w:lvlText w:val="%1.%2"/>
+      <w:lvlJc w:val="left"/>
+      <w:pPr>
+        <w:ind w:left="576" w:hanging="576"/>
+      </w:pPr>
+    </w:lvl>
+    <w:lvl w:ilvl="2">
+      <w:start w:val="1"/>
+      <w:numFmt w:val="decimal"/>
+      <w:pStyle w:val="berschrift3"/>
+      <w:lvlText w:val="%1.%2.%3"/>
+      <w:lvlJc w:val="left"/>
+      <w:pPr>
+        <w:ind w:left="720" w:hanging="720"/>
+      </w:pPr>
+    </w:lvl>
+    <w:lvl w:ilvl="3">
+      <w:start w:val="1"/>
+      <w:numFmt w:val="decimal"/>
+      <w:pStyle w:val="berschrift4"/>
+      <w:lvlText w:val="%1.%2.%3.%4"/>
+      <w:lvlJc w:val="left"/>
+      <w:pPr>
+        <w:ind w:left="864" w:hanging="864"/>
+      </w:pPr>
+    </w:lvl>
+    <w:lvl w:ilvl="4">
+      <w:start w:val="1"/>
+      <w:numFmt w:val="decimal"/>
+      <w:pStyle w:val="berschrift5"/>
+      <w:lvlText w:val="%1.%2.%3.%4.%5"/>
+      <w:lvlJc w:val="left"/>
+      <w:pPr>
+        <w:ind w:left="1008" w:hanging="1008"/>
+      </w:pPr>
+    </w:lvl>
+    <w:lvl w:ilvl="5">
+      <w:start w:val="1"/>
+      <w:numFmt w:val="decimal"/>
+      <w:pStyle w:val="berschrift6"/>
+      <w:lvlText w:val="%1.%2.%3.%4.%5.%6"/>
+      <w:lvlJc w:val="left"/>
+      <w:pPr>
+        <w:ind w:left="1152" w:hanging="1152"/>
+      </w:pPr>
+    </w:lvl>
+    <w:lvl w:ilvl="6">
+      <w:start w:val="1"/>
+      <w:numFmt w:val="decimal"/>
+      <w:pStyle w:val="berschrift7"/>
+      <w:lvlText w:val="%1.%2.%3.%4.%5.%6.%7"/>
+      <w:lvlJc w:val="left"/>
+      <w:pPr>
+        <w:ind w:left="1296" w:hanging="1296"/>
+      </w:pPr>
+    </w:lvl>
+    <w:lvl w:ilvl="7">
+      <w:start w:val="1"/>
+      <w:numFmt w:val="decimal"/>
+      <w:pStyle w:val="berschrift8"/>
+      <w:lvlText w:val="%1.%2.%3.%4.%5.%6.%7.%8"/>
+      <w:lvlJc w:val="left"/>
+      <w:pPr>
+        <w:ind w:left="1440" w:hanging="1440"/>
+      </w:pPr>
+    </w:lvl>
+    <w:lvl w:ilvl="8">
+      <w:start w:val="1"/>
+      <w:numFmt w:val="decimal"/>
+      <w:pStyle w:val="berschrift9"/>
+      <w:lvlText w:val="%1.%2.%3.%4.%5.%6.%7.%8.%9"/>
+      <w:lvlJc w:val="left"/>
+      <w:pPr>
+        <w:ind w:left="1584" w:hanging="1584"/>
+      </w:pPr>
+    </w:lvl>
+  </w:abstractNum>
+  <w:abstractNum w:abstractNumId="5">
+    <w:nsid w:val="1F5666AF"/>
+    <w:multiLevelType w:val="multilevel"/>
+    <w:tmpl w:val="E75C46A4"/>
+    <w:lvl w:ilvl="0">
+      <w:start w:val="1"/>
+      <w:numFmt w:val="decimal"/>
+      <w:lvlText w:val="%1."/>
+      <w:lvlJc w:val="left"/>
+      <w:pPr>
+        <w:ind w:left="720" w:hanging="360"/>
+      </w:pPr>
+    </w:lvl>
+    <w:lvl w:ilvl="1">
+      <w:start w:val="1"/>
+      <w:numFmt w:val="lowerLetter"/>
+      <w:lvlText w:val="%2."/>
+      <w:lvlJc w:val="left"/>
+      <w:pPr>
+        <w:ind w:left="1440" w:hanging="360"/>
+      </w:pPr>
+    </w:lvl>
+    <w:lvl w:ilvl="2">
+      <w:start w:val="1"/>
+      <w:numFmt w:val="lowerRoman"/>
+      <w:lvlText w:val="%3."/>
+      <w:lvlJc w:val="right"/>
+      <w:pPr>
+        <w:ind w:left="2160" w:hanging="180"/>
+      </w:pPr>
+    </w:lvl>
+    <w:lvl w:ilvl="3">
+      <w:start w:val="1"/>
+      <w:numFmt w:val="decimal"/>
+      <w:lvlText w:val="%4."/>
+      <w:lvlJc w:val="left"/>
+      <w:pPr>
+        <w:ind w:left="2880" w:hanging="360"/>
+      </w:pPr>
+    </w:lvl>
+    <w:lvl w:ilvl="4">
+      <w:start w:val="1"/>
+      <w:numFmt w:val="lowerLetter"/>
+      <w:lvlText w:val="%5."/>
+      <w:lvlJc w:val="left"/>
+      <w:pPr>
+        <w:ind w:left="3600" w:hanging="360"/>
+      </w:pPr>
+    </w:lvl>
+    <w:lvl w:ilvl="5">
+      <w:start w:val="1"/>
+      <w:numFmt w:val="lowerRoman"/>
+      <w:lvlText w:val="%6."/>
+      <w:lvlJc w:val="right"/>
+      <w:pPr>
+        <w:ind w:left="4320" w:hanging="180"/>
+      </w:pPr>
+    </w:lvl>
+    <w:lvl w:ilvl="6">
+      <w:start w:val="1"/>
+      <w:numFmt w:val="decimal"/>
+      <w:lvlText w:val="%7."/>
+      <w:lvlJc w:val="left"/>
+      <w:pPr>
+        <w:ind w:left="5040" w:hanging="360"/>
+      </w:pPr>
+    </w:lvl>
+    <w:lvl w:ilvl="7">
+      <w:start w:val="1"/>
+      <w:numFmt w:val="lowerLetter"/>
+      <w:lvlText w:val="%8."/>
+      <w:lvlJc w:val="left"/>
+      <w:pPr>
+        <w:ind w:left="5760" w:hanging="360"/>
+      </w:pPr>
+    </w:lvl>
+    <w:lvl w:ilvl="8">
+      <w:start w:val="1"/>
+      <w:numFmt w:val="lowerRoman"/>
+      <w:lvlText w:val="%9."/>
+      <w:lvlJc w:val="right"/>
+      <w:pPr>
+        <w:ind w:left="6480" w:hanging="180"/>
+      </w:pPr>
+    </w:lvl>
+  </w:abstractNum>
+  <w:abstractNum w:abstractNumId="6">
+    <w:nsid w:val="2A0C4D32"/>
+    <w:multiLevelType w:val="multilevel"/>
+    <w:tmpl w:val="BBC28718"/>
+    <w:lvl w:ilvl="0">
+      <w:start w:val="1"/>
+      <w:numFmt w:val="decimal"/>
+      <w:lvlText w:val="%1."/>
+      <w:lvlJc w:val="left"/>
+      <w:pPr>
+        <w:ind w:left="720" w:hanging="720"/>
+      </w:pPr>
+      <w:rPr>
+        <w:rFonts w:hint="default"/>
+      </w:rPr>
+    </w:lvl>
+    <w:lvl w:ilvl="1">
+      <w:start w:val="1"/>
+      <w:numFmt w:val="lowerLetter"/>
+      <w:lvlText w:val="%2."/>
+      <w:lvlJc w:val="left"/>
+      <w:pPr>
+        <w:ind w:left="1440" w:hanging="360"/>
+      </w:pPr>
+    </w:lvl>
+    <w:lvl w:ilvl="2">
+      <w:start w:val="1"/>
+      <w:numFmt w:val="lowerRoman"/>
+      <w:lvlText w:val="%3."/>
+      <w:lvlJc w:val="right"/>
+      <w:pPr>
+        <w:ind w:left="2160" w:hanging="180"/>
+      </w:pPr>
+    </w:lvl>
+    <w:lvl w:ilvl="3">
+      <w:start w:val="1"/>
+      <w:numFmt w:val="decimal"/>
+      <w:lvlText w:val="%4."/>
+      <w:lvlJc w:val="left"/>
+      <w:pPr>
+        <w:ind w:left="2880" w:hanging="360"/>
+      </w:pPr>
+    </w:lvl>
+    <w:lvl w:ilvl="4">
+      <w:start w:val="1"/>
+      <w:numFmt w:val="lowerLetter"/>
+      <w:lvlText w:val="%5."/>
+      <w:lvlJc w:val="left"/>
+      <w:pPr>
+        <w:ind w:left="3600" w:hanging="360"/>
+      </w:pPr>
+    </w:lvl>
+    <w:lvl w:ilvl="5">
+      <w:start w:val="1"/>
+      <w:numFmt w:val="lowerRoman"/>
+      <w:lvlText w:val="%6."/>
+      <w:lvlJc w:val="right"/>
+      <w:pPr>
+        <w:ind w:left="4320" w:hanging="180"/>
+      </w:pPr>
+    </w:lvl>
+    <w:lvl w:ilvl="6">
+      <w:start w:val="1"/>
+      <w:numFmt w:val="decimal"/>
+      <w:lvlText w:val="%7."/>
+      <w:lvlJc w:val="left"/>
+      <w:pPr>
+        <w:ind w:left="5040" w:hanging="360"/>
+      </w:pPr>
+    </w:lvl>
+    <w:lvl w:ilvl="7">
+      <w:start w:val="1"/>
+      <w:numFmt w:val="lowerLetter"/>
+      <w:lvlText w:val="%8."/>
+      <w:lvlJc w:val="left"/>
+      <w:pPr>
+        <w:ind w:left="5760" w:hanging="360"/>
+      </w:pPr>
+    </w:lvl>
+    <w:lvl w:ilvl="8">
+      <w:start w:val="1"/>
+      <w:numFmt w:val="lowerRoman"/>
+      <w:lvlText w:val="%9."/>
+      <w:lvlJc w:val="right"/>
+      <w:pPr>
+        <w:ind w:left="6480" w:hanging="180"/>
+      </w:pPr>
+    </w:lvl>
+  </w:abstractNum>
+  <w:abstractNum w:abstractNumId="7">
     <w:nsid w:val="3D8E2337"/>
     <w:multiLevelType w:val="hybridMultilevel"/>
     <w:tmpl w:val="43EC0D3C"/>
@@ -2631,11 +3971,302 @@
       </w:rPr>
     </w:lvl>
   </w:abstractNum>
+  <w:abstractNum w:abstractNumId="8">
+    <w:nsid w:val="47F95CBB"/>
+    <w:multiLevelType w:val="multilevel"/>
+    <w:tmpl w:val="0407001D"/>
+    <w:lvl w:ilvl="0">
+      <w:start w:val="1"/>
+      <w:numFmt w:val="decimal"/>
+      <w:lvlText w:val="%1)"/>
+      <w:lvlJc w:val="left"/>
+      <w:pPr>
+        <w:ind w:left="360" w:hanging="360"/>
+      </w:pPr>
+    </w:lvl>
+    <w:lvl w:ilvl="1">
+      <w:start w:val="1"/>
+      <w:numFmt w:val="lowerLetter"/>
+      <w:lvlText w:val="%2)"/>
+      <w:lvlJc w:val="left"/>
+      <w:pPr>
+        <w:ind w:left="720" w:hanging="360"/>
+      </w:pPr>
+    </w:lvl>
+    <w:lvl w:ilvl="2">
+      <w:start w:val="1"/>
+      <w:numFmt w:val="lowerRoman"/>
+      <w:lvlText w:val="%3)"/>
+      <w:lvlJc w:val="left"/>
+      <w:pPr>
+        <w:ind w:left="1080" w:hanging="360"/>
+      </w:pPr>
+    </w:lvl>
+    <w:lvl w:ilvl="3">
+      <w:start w:val="1"/>
+      <w:numFmt w:val="decimal"/>
+      <w:lvlText w:val="(%4)"/>
+      <w:lvlJc w:val="left"/>
+      <w:pPr>
+        <w:ind w:left="1440" w:hanging="360"/>
+      </w:pPr>
+    </w:lvl>
+    <w:lvl w:ilvl="4">
+      <w:start w:val="1"/>
+      <w:numFmt w:val="lowerLetter"/>
+      <w:lvlText w:val="(%5)"/>
+      <w:lvlJc w:val="left"/>
+      <w:pPr>
+        <w:ind w:left="1800" w:hanging="360"/>
+      </w:pPr>
+    </w:lvl>
+    <w:lvl w:ilvl="5">
+      <w:start w:val="1"/>
+      <w:numFmt w:val="lowerRoman"/>
+      <w:lvlText w:val="(%6)"/>
+      <w:lvlJc w:val="left"/>
+      <w:pPr>
+        <w:ind w:left="2160" w:hanging="360"/>
+      </w:pPr>
+    </w:lvl>
+    <w:lvl w:ilvl="6">
+      <w:start w:val="1"/>
+      <w:numFmt w:val="decimal"/>
+      <w:lvlText w:val="%7."/>
+      <w:lvlJc w:val="left"/>
+      <w:pPr>
+        <w:ind w:left="2520" w:hanging="360"/>
+      </w:pPr>
+    </w:lvl>
+    <w:lvl w:ilvl="7">
+      <w:start w:val="1"/>
+      <w:numFmt w:val="lowerLetter"/>
+      <w:lvlText w:val="%8."/>
+      <w:lvlJc w:val="left"/>
+      <w:pPr>
+        <w:ind w:left="2880" w:hanging="360"/>
+      </w:pPr>
+    </w:lvl>
+    <w:lvl w:ilvl="8">
+      <w:start w:val="1"/>
+      <w:numFmt w:val="lowerRoman"/>
+      <w:lvlText w:val="%9."/>
+      <w:lvlJc w:val="left"/>
+      <w:pPr>
+        <w:ind w:left="3240" w:hanging="360"/>
+      </w:pPr>
+    </w:lvl>
+  </w:abstractNum>
+  <w:abstractNum w:abstractNumId="9">
+    <w:nsid w:val="5B4C4832"/>
+    <w:multiLevelType w:val="multilevel"/>
+    <w:tmpl w:val="BBC28718"/>
+    <w:lvl w:ilvl="0">
+      <w:start w:val="1"/>
+      <w:numFmt w:val="decimal"/>
+      <w:lvlText w:val="%1."/>
+      <w:lvlJc w:val="left"/>
+      <w:pPr>
+        <w:ind w:left="720" w:hanging="720"/>
+      </w:pPr>
+      <w:rPr>
+        <w:rFonts w:hint="default"/>
+      </w:rPr>
+    </w:lvl>
+    <w:lvl w:ilvl="1">
+      <w:start w:val="1"/>
+      <w:numFmt w:val="lowerLetter"/>
+      <w:lvlText w:val="%2."/>
+      <w:lvlJc w:val="left"/>
+      <w:pPr>
+        <w:ind w:left="1440" w:hanging="360"/>
+      </w:pPr>
+    </w:lvl>
+    <w:lvl w:ilvl="2">
+      <w:start w:val="1"/>
+      <w:numFmt w:val="lowerRoman"/>
+      <w:lvlText w:val="%3."/>
+      <w:lvlJc w:val="right"/>
+      <w:pPr>
+        <w:ind w:left="2160" w:hanging="180"/>
+      </w:pPr>
+    </w:lvl>
+    <w:lvl w:ilvl="3">
+      <w:start w:val="1"/>
+      <w:numFmt w:val="decimal"/>
+      <w:lvlText w:val="%4."/>
+      <w:lvlJc w:val="left"/>
+      <w:pPr>
+        <w:ind w:left="2880" w:hanging="360"/>
+      </w:pPr>
+    </w:lvl>
+    <w:lvl w:ilvl="4">
+      <w:start w:val="1"/>
+      <w:numFmt w:val="lowerLetter"/>
+      <w:lvlText w:val="%5."/>
+      <w:lvlJc w:val="left"/>
+      <w:pPr>
+        <w:ind w:left="3600" w:hanging="360"/>
+      </w:pPr>
+    </w:lvl>
+    <w:lvl w:ilvl="5">
+      <w:start w:val="1"/>
+      <w:numFmt w:val="lowerRoman"/>
+      <w:lvlText w:val="%6."/>
+      <w:lvlJc w:val="right"/>
+      <w:pPr>
+        <w:ind w:left="4320" w:hanging="180"/>
+      </w:pPr>
+    </w:lvl>
+    <w:lvl w:ilvl="6">
+      <w:start w:val="1"/>
+      <w:numFmt w:val="decimal"/>
+      <w:lvlText w:val="%7."/>
+      <w:lvlJc w:val="left"/>
+      <w:pPr>
+        <w:ind w:left="5040" w:hanging="360"/>
+      </w:pPr>
+    </w:lvl>
+    <w:lvl w:ilvl="7">
+      <w:start w:val="1"/>
+      <w:numFmt w:val="lowerLetter"/>
+      <w:lvlText w:val="%8."/>
+      <w:lvlJc w:val="left"/>
+      <w:pPr>
+        <w:ind w:left="5760" w:hanging="360"/>
+      </w:pPr>
+    </w:lvl>
+    <w:lvl w:ilvl="8">
+      <w:start w:val="1"/>
+      <w:numFmt w:val="lowerRoman"/>
+      <w:lvlText w:val="%9."/>
+      <w:lvlJc w:val="right"/>
+      <w:pPr>
+        <w:ind w:left="6480" w:hanging="180"/>
+      </w:pPr>
+    </w:lvl>
+  </w:abstractNum>
+  <w:abstractNum w:abstractNumId="10">
+    <w:nsid w:val="60350B51"/>
+    <w:multiLevelType w:val="multilevel"/>
+    <w:tmpl w:val="BBC28718"/>
+    <w:lvl w:ilvl="0">
+      <w:start w:val="1"/>
+      <w:numFmt w:val="decimal"/>
+      <w:lvlText w:val="%1."/>
+      <w:lvlJc w:val="left"/>
+      <w:pPr>
+        <w:ind w:left="720" w:hanging="720"/>
+      </w:pPr>
+      <w:rPr>
+        <w:rFonts w:hint="default"/>
+      </w:rPr>
+    </w:lvl>
+    <w:lvl w:ilvl="1">
+      <w:start w:val="1"/>
+      <w:numFmt w:val="lowerLetter"/>
+      <w:lvlText w:val="%2."/>
+      <w:lvlJc w:val="left"/>
+      <w:pPr>
+        <w:ind w:left="1440" w:hanging="360"/>
+      </w:pPr>
+    </w:lvl>
+    <w:lvl w:ilvl="2">
+      <w:start w:val="1"/>
+      <w:numFmt w:val="lowerRoman"/>
+      <w:lvlText w:val="%3."/>
+      <w:lvlJc w:val="right"/>
+      <w:pPr>
+        <w:ind w:left="2160" w:hanging="180"/>
+      </w:pPr>
+    </w:lvl>
+    <w:lvl w:ilvl="3">
+      <w:start w:val="1"/>
+      <w:numFmt w:val="decimal"/>
+      <w:lvlText w:val="%4."/>
+      <w:lvlJc w:val="left"/>
+      <w:pPr>
+        <w:ind w:left="2880" w:hanging="360"/>
+      </w:pPr>
+    </w:lvl>
+    <w:lvl w:ilvl="4">
+      <w:start w:val="1"/>
+      <w:numFmt w:val="lowerLetter"/>
+      <w:lvlText w:val="%5."/>
+      <w:lvlJc w:val="left"/>
+      <w:pPr>
+        <w:ind w:left="3600" w:hanging="360"/>
+      </w:pPr>
+    </w:lvl>
+    <w:lvl w:ilvl="5">
+      <w:start w:val="1"/>
+      <w:numFmt w:val="lowerRoman"/>
+      <w:lvlText w:val="%6."/>
+      <w:lvlJc w:val="right"/>
+      <w:pPr>
+        <w:ind w:left="4320" w:hanging="180"/>
+      </w:pPr>
+    </w:lvl>
+    <w:lvl w:ilvl="6">
+      <w:start w:val="1"/>
+      <w:numFmt w:val="decimal"/>
+      <w:lvlText w:val="%7."/>
+      <w:lvlJc w:val="left"/>
+      <w:pPr>
+        <w:ind w:left="5040" w:hanging="360"/>
+      </w:pPr>
+    </w:lvl>
+    <w:lvl w:ilvl="7">
+      <w:start w:val="1"/>
+      <w:numFmt w:val="lowerLetter"/>
+      <w:lvlText w:val="%8."/>
+      <w:lvlJc w:val="left"/>
+      <w:pPr>
+        <w:ind w:left="5760" w:hanging="360"/>
+      </w:pPr>
+    </w:lvl>
+    <w:lvl w:ilvl="8">
+      <w:start w:val="1"/>
+      <w:numFmt w:val="lowerRoman"/>
+      <w:lvlText w:val="%9."/>
+      <w:lvlJc w:val="right"/>
+      <w:pPr>
+        <w:ind w:left="6480" w:hanging="180"/>
+      </w:pPr>
+    </w:lvl>
+  </w:abstractNum>
   <w:num w:numId="1">
+    <w:abstractNumId w:val="1"/>
+  </w:num>
+  <w:num w:numId="2">
+    <w:abstractNumId w:val="7"/>
+  </w:num>
+  <w:num w:numId="3">
+    <w:abstractNumId w:val="4"/>
+  </w:num>
+  <w:num w:numId="4">
+    <w:abstractNumId w:val="5"/>
+  </w:num>
+  <w:num w:numId="5">
+    <w:abstractNumId w:val="3"/>
+  </w:num>
+  <w:num w:numId="6">
     <w:abstractNumId w:val="0"/>
   </w:num>
-  <w:num w:numId="2">
-    <w:abstractNumId w:val="1"/>
+  <w:num w:numId="7">
+    <w:abstractNumId w:val="6"/>
+  </w:num>
+  <w:num w:numId="8">
+    <w:abstractNumId w:val="10"/>
+  </w:num>
+  <w:num w:numId="9">
+    <w:abstractNumId w:val="9"/>
+  </w:num>
+  <w:num w:numId="10">
+    <w:abstractNumId w:val="2"/>
+  </w:num>
+  <w:num w:numId="11">
+    <w:abstractNumId w:val="8"/>
   </w:num>
 </w:numbering>
 </file>
@@ -2803,10 +4434,13 @@
     <w:link w:val="berschrift1Zeichen"/>
     <w:uiPriority w:val="9"/>
     <w:qFormat/>
-    <w:rsid w:val="00100203"/>
+    <w:rsid w:val="003B2A09"/>
     <w:pPr>
       <w:keepNext/>
       <w:keepLines/>
+      <w:numPr>
+        <w:numId w:val="3"/>
+      </w:numPr>
       <w:spacing w:before="480" w:line="360" w:lineRule="auto"/>
       <w:outlineLvl w:val="0"/>
     </w:pPr>
@@ -2826,11 +4460,15 @@
     <w:uiPriority w:val="9"/>
     <w:unhideWhenUsed/>
     <w:qFormat/>
-    <w:rsid w:val="00723CE8"/>
+    <w:rsid w:val="002E1541"/>
     <w:pPr>
       <w:keepNext/>
       <w:keepLines/>
-      <w:spacing w:before="440" w:after="240"/>
+      <w:numPr>
+        <w:ilvl w:val="1"/>
+        <w:numId w:val="3"/>
+      </w:numPr>
+      <w:spacing w:before="560" w:after="360"/>
       <w:outlineLvl w:val="1"/>
     </w:pPr>
     <w:rPr>
@@ -2839,6 +4477,195 @@
       <w:bCs/>
       <w:sz w:val="28"/>
       <w:szCs w:val="26"/>
+    </w:rPr>
+  </w:style>
+  <w:style w:type="paragraph" w:styleId="berschrift3">
+    <w:name w:val="heading 3"/>
+    <w:basedOn w:val="Standard"/>
+    <w:next w:val="Standard"/>
+    <w:link w:val="berschrift3Zeichen"/>
+    <w:uiPriority w:val="9"/>
+    <w:unhideWhenUsed/>
+    <w:qFormat/>
+    <w:rsid w:val="002E1541"/>
+    <w:pPr>
+      <w:keepNext/>
+      <w:keepLines/>
+      <w:numPr>
+        <w:ilvl w:val="2"/>
+        <w:numId w:val="3"/>
+      </w:numPr>
+      <w:spacing w:before="560" w:after="360"/>
+      <w:outlineLvl w:val="2"/>
+    </w:pPr>
+    <w:rPr>
+      <w:rFonts w:ascii="Arial" w:eastAsiaTheme="majorEastAsia" w:hAnsi="Arial" w:cstheme="majorBidi"/>
+      <w:b/>
+      <w:bCs/>
+    </w:rPr>
+  </w:style>
+  <w:style w:type="paragraph" w:styleId="berschrift4">
+    <w:name w:val="heading 4"/>
+    <w:basedOn w:val="Standard"/>
+    <w:next w:val="Standard"/>
+    <w:link w:val="berschrift4Zeichen"/>
+    <w:uiPriority w:val="9"/>
+    <w:semiHidden/>
+    <w:unhideWhenUsed/>
+    <w:qFormat/>
+    <w:rsid w:val="003B2A09"/>
+    <w:pPr>
+      <w:keepNext/>
+      <w:keepLines/>
+      <w:numPr>
+        <w:ilvl w:val="3"/>
+        <w:numId w:val="3"/>
+      </w:numPr>
+      <w:spacing w:before="200"/>
+      <w:outlineLvl w:val="3"/>
+    </w:pPr>
+    <w:rPr>
+      <w:rFonts w:asciiTheme="majorHAnsi" w:eastAsiaTheme="majorEastAsia" w:hAnsiTheme="majorHAnsi" w:cstheme="majorBidi"/>
+      <w:b/>
+      <w:bCs/>
+      <w:i/>
+      <w:iCs/>
+      <w:color w:val="4F81BD" w:themeColor="accent1"/>
+    </w:rPr>
+  </w:style>
+  <w:style w:type="paragraph" w:styleId="berschrift5">
+    <w:name w:val="heading 5"/>
+    <w:basedOn w:val="Standard"/>
+    <w:next w:val="Standard"/>
+    <w:link w:val="berschrift5Zeichen"/>
+    <w:uiPriority w:val="9"/>
+    <w:semiHidden/>
+    <w:unhideWhenUsed/>
+    <w:qFormat/>
+    <w:rsid w:val="003B2A09"/>
+    <w:pPr>
+      <w:keepNext/>
+      <w:keepLines/>
+      <w:numPr>
+        <w:ilvl w:val="4"/>
+        <w:numId w:val="3"/>
+      </w:numPr>
+      <w:spacing w:before="200"/>
+      <w:outlineLvl w:val="4"/>
+    </w:pPr>
+    <w:rPr>
+      <w:rFonts w:asciiTheme="majorHAnsi" w:eastAsiaTheme="majorEastAsia" w:hAnsiTheme="majorHAnsi" w:cstheme="majorBidi"/>
+      <w:color w:val="243F60" w:themeColor="accent1" w:themeShade="7F"/>
+    </w:rPr>
+  </w:style>
+  <w:style w:type="paragraph" w:styleId="berschrift6">
+    <w:name w:val="heading 6"/>
+    <w:basedOn w:val="Standard"/>
+    <w:next w:val="Standard"/>
+    <w:link w:val="berschrift6Zeichen"/>
+    <w:uiPriority w:val="9"/>
+    <w:semiHidden/>
+    <w:unhideWhenUsed/>
+    <w:qFormat/>
+    <w:rsid w:val="003B2A09"/>
+    <w:pPr>
+      <w:keepNext/>
+      <w:keepLines/>
+      <w:numPr>
+        <w:ilvl w:val="5"/>
+        <w:numId w:val="3"/>
+      </w:numPr>
+      <w:spacing w:before="200"/>
+      <w:outlineLvl w:val="5"/>
+    </w:pPr>
+    <w:rPr>
+      <w:rFonts w:asciiTheme="majorHAnsi" w:eastAsiaTheme="majorEastAsia" w:hAnsiTheme="majorHAnsi" w:cstheme="majorBidi"/>
+      <w:i/>
+      <w:iCs/>
+      <w:color w:val="243F60" w:themeColor="accent1" w:themeShade="7F"/>
+    </w:rPr>
+  </w:style>
+  <w:style w:type="paragraph" w:styleId="berschrift7">
+    <w:name w:val="heading 7"/>
+    <w:basedOn w:val="Standard"/>
+    <w:next w:val="Standard"/>
+    <w:link w:val="berschrift7Zeichen"/>
+    <w:uiPriority w:val="9"/>
+    <w:semiHidden/>
+    <w:unhideWhenUsed/>
+    <w:qFormat/>
+    <w:rsid w:val="003B2A09"/>
+    <w:pPr>
+      <w:keepNext/>
+      <w:keepLines/>
+      <w:numPr>
+        <w:ilvl w:val="6"/>
+        <w:numId w:val="3"/>
+      </w:numPr>
+      <w:spacing w:before="200"/>
+      <w:outlineLvl w:val="6"/>
+    </w:pPr>
+    <w:rPr>
+      <w:rFonts w:asciiTheme="majorHAnsi" w:eastAsiaTheme="majorEastAsia" w:hAnsiTheme="majorHAnsi" w:cstheme="majorBidi"/>
+      <w:i/>
+      <w:iCs/>
+      <w:color w:val="404040" w:themeColor="text1" w:themeTint="BF"/>
+    </w:rPr>
+  </w:style>
+  <w:style w:type="paragraph" w:styleId="berschrift8">
+    <w:name w:val="heading 8"/>
+    <w:basedOn w:val="Standard"/>
+    <w:next w:val="Standard"/>
+    <w:link w:val="berschrift8Zeichen"/>
+    <w:uiPriority w:val="9"/>
+    <w:semiHidden/>
+    <w:unhideWhenUsed/>
+    <w:qFormat/>
+    <w:rsid w:val="003B2A09"/>
+    <w:pPr>
+      <w:keepNext/>
+      <w:keepLines/>
+      <w:numPr>
+        <w:ilvl w:val="7"/>
+        <w:numId w:val="3"/>
+      </w:numPr>
+      <w:spacing w:before="200"/>
+      <w:outlineLvl w:val="7"/>
+    </w:pPr>
+    <w:rPr>
+      <w:rFonts w:asciiTheme="majorHAnsi" w:eastAsiaTheme="majorEastAsia" w:hAnsiTheme="majorHAnsi" w:cstheme="majorBidi"/>
+      <w:color w:val="404040" w:themeColor="text1" w:themeTint="BF"/>
+      <w:sz w:val="20"/>
+      <w:szCs w:val="20"/>
+    </w:rPr>
+  </w:style>
+  <w:style w:type="paragraph" w:styleId="berschrift9">
+    <w:name w:val="heading 9"/>
+    <w:basedOn w:val="Standard"/>
+    <w:next w:val="Standard"/>
+    <w:link w:val="berschrift9Zeichen"/>
+    <w:uiPriority w:val="9"/>
+    <w:semiHidden/>
+    <w:unhideWhenUsed/>
+    <w:qFormat/>
+    <w:rsid w:val="003B2A09"/>
+    <w:pPr>
+      <w:keepNext/>
+      <w:keepLines/>
+      <w:numPr>
+        <w:ilvl w:val="8"/>
+        <w:numId w:val="3"/>
+      </w:numPr>
+      <w:spacing w:before="200"/>
+      <w:outlineLvl w:val="8"/>
+    </w:pPr>
+    <w:rPr>
+      <w:rFonts w:asciiTheme="majorHAnsi" w:eastAsiaTheme="majorEastAsia" w:hAnsiTheme="majorHAnsi" w:cstheme="majorBidi"/>
+      <w:i/>
+      <w:iCs/>
+      <w:color w:val="404040" w:themeColor="text1" w:themeTint="BF"/>
+      <w:sz w:val="20"/>
+      <w:szCs w:val="20"/>
     </w:rPr>
   </w:style>
   <w:style w:type="character" w:default="1" w:styleId="Absatzstandardschriftart">
@@ -3074,7 +4901,7 @@
     <w:basedOn w:val="Absatzstandardschriftart"/>
     <w:link w:val="berschrift1"/>
     <w:uiPriority w:val="9"/>
-    <w:rsid w:val="00100203"/>
+    <w:rsid w:val="003B2A09"/>
     <w:rPr>
       <w:rFonts w:ascii="Arial" w:eastAsiaTheme="majorEastAsia" w:hAnsi="Arial" w:cstheme="majorBidi"/>
       <w:b/>
@@ -3124,13 +4951,111 @@
     <w:basedOn w:val="Absatzstandardschriftart"/>
     <w:link w:val="berschrift2"/>
     <w:uiPriority w:val="9"/>
-    <w:rsid w:val="00723CE8"/>
+    <w:rsid w:val="002E1541"/>
     <w:rPr>
       <w:rFonts w:ascii="Arial" w:eastAsiaTheme="majorEastAsia" w:hAnsi="Arial" w:cstheme="majorBidi"/>
       <w:b/>
       <w:bCs/>
       <w:sz w:val="28"/>
       <w:szCs w:val="26"/>
+    </w:rPr>
+  </w:style>
+  <w:style w:type="character" w:customStyle="1" w:styleId="berschrift3Zeichen">
+    <w:name w:val="Überschrift 3 Zeichen"/>
+    <w:basedOn w:val="Absatzstandardschriftart"/>
+    <w:link w:val="berschrift3"/>
+    <w:uiPriority w:val="9"/>
+    <w:rsid w:val="002E1541"/>
+    <w:rPr>
+      <w:rFonts w:ascii="Arial" w:eastAsiaTheme="majorEastAsia" w:hAnsi="Arial" w:cstheme="majorBidi"/>
+      <w:b/>
+      <w:bCs/>
+    </w:rPr>
+  </w:style>
+  <w:style w:type="character" w:customStyle="1" w:styleId="berschrift4Zeichen">
+    <w:name w:val="Überschrift 4 Zeichen"/>
+    <w:basedOn w:val="Absatzstandardschriftart"/>
+    <w:link w:val="berschrift4"/>
+    <w:uiPriority w:val="9"/>
+    <w:semiHidden/>
+    <w:rsid w:val="003B2A09"/>
+    <w:rPr>
+      <w:rFonts w:asciiTheme="majorHAnsi" w:eastAsiaTheme="majorEastAsia" w:hAnsiTheme="majorHAnsi" w:cstheme="majorBidi"/>
+      <w:b/>
+      <w:bCs/>
+      <w:i/>
+      <w:iCs/>
+      <w:color w:val="4F81BD" w:themeColor="accent1"/>
+    </w:rPr>
+  </w:style>
+  <w:style w:type="character" w:customStyle="1" w:styleId="berschrift5Zeichen">
+    <w:name w:val="Überschrift 5 Zeichen"/>
+    <w:basedOn w:val="Absatzstandardschriftart"/>
+    <w:link w:val="berschrift5"/>
+    <w:uiPriority w:val="9"/>
+    <w:semiHidden/>
+    <w:rsid w:val="003B2A09"/>
+    <w:rPr>
+      <w:rFonts w:asciiTheme="majorHAnsi" w:eastAsiaTheme="majorEastAsia" w:hAnsiTheme="majorHAnsi" w:cstheme="majorBidi"/>
+      <w:color w:val="243F60" w:themeColor="accent1" w:themeShade="7F"/>
+    </w:rPr>
+  </w:style>
+  <w:style w:type="character" w:customStyle="1" w:styleId="berschrift6Zeichen">
+    <w:name w:val="Überschrift 6 Zeichen"/>
+    <w:basedOn w:val="Absatzstandardschriftart"/>
+    <w:link w:val="berschrift6"/>
+    <w:uiPriority w:val="9"/>
+    <w:semiHidden/>
+    <w:rsid w:val="003B2A09"/>
+    <w:rPr>
+      <w:rFonts w:asciiTheme="majorHAnsi" w:eastAsiaTheme="majorEastAsia" w:hAnsiTheme="majorHAnsi" w:cstheme="majorBidi"/>
+      <w:i/>
+      <w:iCs/>
+      <w:color w:val="243F60" w:themeColor="accent1" w:themeShade="7F"/>
+    </w:rPr>
+  </w:style>
+  <w:style w:type="character" w:customStyle="1" w:styleId="berschrift7Zeichen">
+    <w:name w:val="Überschrift 7 Zeichen"/>
+    <w:basedOn w:val="Absatzstandardschriftart"/>
+    <w:link w:val="berschrift7"/>
+    <w:uiPriority w:val="9"/>
+    <w:semiHidden/>
+    <w:rsid w:val="003B2A09"/>
+    <w:rPr>
+      <w:rFonts w:asciiTheme="majorHAnsi" w:eastAsiaTheme="majorEastAsia" w:hAnsiTheme="majorHAnsi" w:cstheme="majorBidi"/>
+      <w:i/>
+      <w:iCs/>
+      <w:color w:val="404040" w:themeColor="text1" w:themeTint="BF"/>
+    </w:rPr>
+  </w:style>
+  <w:style w:type="character" w:customStyle="1" w:styleId="berschrift8Zeichen">
+    <w:name w:val="Überschrift 8 Zeichen"/>
+    <w:basedOn w:val="Absatzstandardschriftart"/>
+    <w:link w:val="berschrift8"/>
+    <w:uiPriority w:val="9"/>
+    <w:semiHidden/>
+    <w:rsid w:val="003B2A09"/>
+    <w:rPr>
+      <w:rFonts w:asciiTheme="majorHAnsi" w:eastAsiaTheme="majorEastAsia" w:hAnsiTheme="majorHAnsi" w:cstheme="majorBidi"/>
+      <w:color w:val="404040" w:themeColor="text1" w:themeTint="BF"/>
+      <w:sz w:val="20"/>
+      <w:szCs w:val="20"/>
+    </w:rPr>
+  </w:style>
+  <w:style w:type="character" w:customStyle="1" w:styleId="berschrift9Zeichen">
+    <w:name w:val="Überschrift 9 Zeichen"/>
+    <w:basedOn w:val="Absatzstandardschriftart"/>
+    <w:link w:val="berschrift9"/>
+    <w:uiPriority w:val="9"/>
+    <w:semiHidden/>
+    <w:rsid w:val="003B2A09"/>
+    <w:rPr>
+      <w:rFonts w:asciiTheme="majorHAnsi" w:eastAsiaTheme="majorEastAsia" w:hAnsiTheme="majorHAnsi" w:cstheme="majorBidi"/>
+      <w:i/>
+      <w:iCs/>
+      <w:color w:val="404040" w:themeColor="text1" w:themeTint="BF"/>
+      <w:sz w:val="20"/>
+      <w:szCs w:val="20"/>
     </w:rPr>
   </w:style>
 </w:styles>
@@ -3299,10 +5224,13 @@
     <w:link w:val="berschrift1Zeichen"/>
     <w:uiPriority w:val="9"/>
     <w:qFormat/>
-    <w:rsid w:val="00100203"/>
+    <w:rsid w:val="003B2A09"/>
     <w:pPr>
       <w:keepNext/>
       <w:keepLines/>
+      <w:numPr>
+        <w:numId w:val="3"/>
+      </w:numPr>
       <w:spacing w:before="480" w:line="360" w:lineRule="auto"/>
       <w:outlineLvl w:val="0"/>
     </w:pPr>
@@ -3322,11 +5250,15 @@
     <w:uiPriority w:val="9"/>
     <w:unhideWhenUsed/>
     <w:qFormat/>
-    <w:rsid w:val="00723CE8"/>
+    <w:rsid w:val="002E1541"/>
     <w:pPr>
       <w:keepNext/>
       <w:keepLines/>
-      <w:spacing w:before="440" w:after="240"/>
+      <w:numPr>
+        <w:ilvl w:val="1"/>
+        <w:numId w:val="3"/>
+      </w:numPr>
+      <w:spacing w:before="560" w:after="360"/>
       <w:outlineLvl w:val="1"/>
     </w:pPr>
     <w:rPr>
@@ -3335,6 +5267,195 @@
       <w:bCs/>
       <w:sz w:val="28"/>
       <w:szCs w:val="26"/>
+    </w:rPr>
+  </w:style>
+  <w:style w:type="paragraph" w:styleId="berschrift3">
+    <w:name w:val="heading 3"/>
+    <w:basedOn w:val="Standard"/>
+    <w:next w:val="Standard"/>
+    <w:link w:val="berschrift3Zeichen"/>
+    <w:uiPriority w:val="9"/>
+    <w:unhideWhenUsed/>
+    <w:qFormat/>
+    <w:rsid w:val="002E1541"/>
+    <w:pPr>
+      <w:keepNext/>
+      <w:keepLines/>
+      <w:numPr>
+        <w:ilvl w:val="2"/>
+        <w:numId w:val="3"/>
+      </w:numPr>
+      <w:spacing w:before="560" w:after="360"/>
+      <w:outlineLvl w:val="2"/>
+    </w:pPr>
+    <w:rPr>
+      <w:rFonts w:ascii="Arial" w:eastAsiaTheme="majorEastAsia" w:hAnsi="Arial" w:cstheme="majorBidi"/>
+      <w:b/>
+      <w:bCs/>
+    </w:rPr>
+  </w:style>
+  <w:style w:type="paragraph" w:styleId="berschrift4">
+    <w:name w:val="heading 4"/>
+    <w:basedOn w:val="Standard"/>
+    <w:next w:val="Standard"/>
+    <w:link w:val="berschrift4Zeichen"/>
+    <w:uiPriority w:val="9"/>
+    <w:semiHidden/>
+    <w:unhideWhenUsed/>
+    <w:qFormat/>
+    <w:rsid w:val="003B2A09"/>
+    <w:pPr>
+      <w:keepNext/>
+      <w:keepLines/>
+      <w:numPr>
+        <w:ilvl w:val="3"/>
+        <w:numId w:val="3"/>
+      </w:numPr>
+      <w:spacing w:before="200"/>
+      <w:outlineLvl w:val="3"/>
+    </w:pPr>
+    <w:rPr>
+      <w:rFonts w:asciiTheme="majorHAnsi" w:eastAsiaTheme="majorEastAsia" w:hAnsiTheme="majorHAnsi" w:cstheme="majorBidi"/>
+      <w:b/>
+      <w:bCs/>
+      <w:i/>
+      <w:iCs/>
+      <w:color w:val="4F81BD" w:themeColor="accent1"/>
+    </w:rPr>
+  </w:style>
+  <w:style w:type="paragraph" w:styleId="berschrift5">
+    <w:name w:val="heading 5"/>
+    <w:basedOn w:val="Standard"/>
+    <w:next w:val="Standard"/>
+    <w:link w:val="berschrift5Zeichen"/>
+    <w:uiPriority w:val="9"/>
+    <w:semiHidden/>
+    <w:unhideWhenUsed/>
+    <w:qFormat/>
+    <w:rsid w:val="003B2A09"/>
+    <w:pPr>
+      <w:keepNext/>
+      <w:keepLines/>
+      <w:numPr>
+        <w:ilvl w:val="4"/>
+        <w:numId w:val="3"/>
+      </w:numPr>
+      <w:spacing w:before="200"/>
+      <w:outlineLvl w:val="4"/>
+    </w:pPr>
+    <w:rPr>
+      <w:rFonts w:asciiTheme="majorHAnsi" w:eastAsiaTheme="majorEastAsia" w:hAnsiTheme="majorHAnsi" w:cstheme="majorBidi"/>
+      <w:color w:val="243F60" w:themeColor="accent1" w:themeShade="7F"/>
+    </w:rPr>
+  </w:style>
+  <w:style w:type="paragraph" w:styleId="berschrift6">
+    <w:name w:val="heading 6"/>
+    <w:basedOn w:val="Standard"/>
+    <w:next w:val="Standard"/>
+    <w:link w:val="berschrift6Zeichen"/>
+    <w:uiPriority w:val="9"/>
+    <w:semiHidden/>
+    <w:unhideWhenUsed/>
+    <w:qFormat/>
+    <w:rsid w:val="003B2A09"/>
+    <w:pPr>
+      <w:keepNext/>
+      <w:keepLines/>
+      <w:numPr>
+        <w:ilvl w:val="5"/>
+        <w:numId w:val="3"/>
+      </w:numPr>
+      <w:spacing w:before="200"/>
+      <w:outlineLvl w:val="5"/>
+    </w:pPr>
+    <w:rPr>
+      <w:rFonts w:asciiTheme="majorHAnsi" w:eastAsiaTheme="majorEastAsia" w:hAnsiTheme="majorHAnsi" w:cstheme="majorBidi"/>
+      <w:i/>
+      <w:iCs/>
+      <w:color w:val="243F60" w:themeColor="accent1" w:themeShade="7F"/>
+    </w:rPr>
+  </w:style>
+  <w:style w:type="paragraph" w:styleId="berschrift7">
+    <w:name w:val="heading 7"/>
+    <w:basedOn w:val="Standard"/>
+    <w:next w:val="Standard"/>
+    <w:link w:val="berschrift7Zeichen"/>
+    <w:uiPriority w:val="9"/>
+    <w:semiHidden/>
+    <w:unhideWhenUsed/>
+    <w:qFormat/>
+    <w:rsid w:val="003B2A09"/>
+    <w:pPr>
+      <w:keepNext/>
+      <w:keepLines/>
+      <w:numPr>
+        <w:ilvl w:val="6"/>
+        <w:numId w:val="3"/>
+      </w:numPr>
+      <w:spacing w:before="200"/>
+      <w:outlineLvl w:val="6"/>
+    </w:pPr>
+    <w:rPr>
+      <w:rFonts w:asciiTheme="majorHAnsi" w:eastAsiaTheme="majorEastAsia" w:hAnsiTheme="majorHAnsi" w:cstheme="majorBidi"/>
+      <w:i/>
+      <w:iCs/>
+      <w:color w:val="404040" w:themeColor="text1" w:themeTint="BF"/>
+    </w:rPr>
+  </w:style>
+  <w:style w:type="paragraph" w:styleId="berschrift8">
+    <w:name w:val="heading 8"/>
+    <w:basedOn w:val="Standard"/>
+    <w:next w:val="Standard"/>
+    <w:link w:val="berschrift8Zeichen"/>
+    <w:uiPriority w:val="9"/>
+    <w:semiHidden/>
+    <w:unhideWhenUsed/>
+    <w:qFormat/>
+    <w:rsid w:val="003B2A09"/>
+    <w:pPr>
+      <w:keepNext/>
+      <w:keepLines/>
+      <w:numPr>
+        <w:ilvl w:val="7"/>
+        <w:numId w:val="3"/>
+      </w:numPr>
+      <w:spacing w:before="200"/>
+      <w:outlineLvl w:val="7"/>
+    </w:pPr>
+    <w:rPr>
+      <w:rFonts w:asciiTheme="majorHAnsi" w:eastAsiaTheme="majorEastAsia" w:hAnsiTheme="majorHAnsi" w:cstheme="majorBidi"/>
+      <w:color w:val="404040" w:themeColor="text1" w:themeTint="BF"/>
+      <w:sz w:val="20"/>
+      <w:szCs w:val="20"/>
+    </w:rPr>
+  </w:style>
+  <w:style w:type="paragraph" w:styleId="berschrift9">
+    <w:name w:val="heading 9"/>
+    <w:basedOn w:val="Standard"/>
+    <w:next w:val="Standard"/>
+    <w:link w:val="berschrift9Zeichen"/>
+    <w:uiPriority w:val="9"/>
+    <w:semiHidden/>
+    <w:unhideWhenUsed/>
+    <w:qFormat/>
+    <w:rsid w:val="003B2A09"/>
+    <w:pPr>
+      <w:keepNext/>
+      <w:keepLines/>
+      <w:numPr>
+        <w:ilvl w:val="8"/>
+        <w:numId w:val="3"/>
+      </w:numPr>
+      <w:spacing w:before="200"/>
+      <w:outlineLvl w:val="8"/>
+    </w:pPr>
+    <w:rPr>
+      <w:rFonts w:asciiTheme="majorHAnsi" w:eastAsiaTheme="majorEastAsia" w:hAnsiTheme="majorHAnsi" w:cstheme="majorBidi"/>
+      <w:i/>
+      <w:iCs/>
+      <w:color w:val="404040" w:themeColor="text1" w:themeTint="BF"/>
+      <w:sz w:val="20"/>
+      <w:szCs w:val="20"/>
     </w:rPr>
   </w:style>
   <w:style w:type="character" w:default="1" w:styleId="Absatzstandardschriftart">
@@ -3570,7 +5691,7 @@
     <w:basedOn w:val="Absatzstandardschriftart"/>
     <w:link w:val="berschrift1"/>
     <w:uiPriority w:val="9"/>
-    <w:rsid w:val="00100203"/>
+    <w:rsid w:val="003B2A09"/>
     <w:rPr>
       <w:rFonts w:ascii="Arial" w:eastAsiaTheme="majorEastAsia" w:hAnsi="Arial" w:cstheme="majorBidi"/>
       <w:b/>
@@ -3620,13 +5741,111 @@
     <w:basedOn w:val="Absatzstandardschriftart"/>
     <w:link w:val="berschrift2"/>
     <w:uiPriority w:val="9"/>
-    <w:rsid w:val="00723CE8"/>
+    <w:rsid w:val="002E1541"/>
     <w:rPr>
       <w:rFonts w:ascii="Arial" w:eastAsiaTheme="majorEastAsia" w:hAnsi="Arial" w:cstheme="majorBidi"/>
       <w:b/>
       <w:bCs/>
       <w:sz w:val="28"/>
       <w:szCs w:val="26"/>
+    </w:rPr>
+  </w:style>
+  <w:style w:type="character" w:customStyle="1" w:styleId="berschrift3Zeichen">
+    <w:name w:val="Überschrift 3 Zeichen"/>
+    <w:basedOn w:val="Absatzstandardschriftart"/>
+    <w:link w:val="berschrift3"/>
+    <w:uiPriority w:val="9"/>
+    <w:rsid w:val="002E1541"/>
+    <w:rPr>
+      <w:rFonts w:ascii="Arial" w:eastAsiaTheme="majorEastAsia" w:hAnsi="Arial" w:cstheme="majorBidi"/>
+      <w:b/>
+      <w:bCs/>
+    </w:rPr>
+  </w:style>
+  <w:style w:type="character" w:customStyle="1" w:styleId="berschrift4Zeichen">
+    <w:name w:val="Überschrift 4 Zeichen"/>
+    <w:basedOn w:val="Absatzstandardschriftart"/>
+    <w:link w:val="berschrift4"/>
+    <w:uiPriority w:val="9"/>
+    <w:semiHidden/>
+    <w:rsid w:val="003B2A09"/>
+    <w:rPr>
+      <w:rFonts w:asciiTheme="majorHAnsi" w:eastAsiaTheme="majorEastAsia" w:hAnsiTheme="majorHAnsi" w:cstheme="majorBidi"/>
+      <w:b/>
+      <w:bCs/>
+      <w:i/>
+      <w:iCs/>
+      <w:color w:val="4F81BD" w:themeColor="accent1"/>
+    </w:rPr>
+  </w:style>
+  <w:style w:type="character" w:customStyle="1" w:styleId="berschrift5Zeichen">
+    <w:name w:val="Überschrift 5 Zeichen"/>
+    <w:basedOn w:val="Absatzstandardschriftart"/>
+    <w:link w:val="berschrift5"/>
+    <w:uiPriority w:val="9"/>
+    <w:semiHidden/>
+    <w:rsid w:val="003B2A09"/>
+    <w:rPr>
+      <w:rFonts w:asciiTheme="majorHAnsi" w:eastAsiaTheme="majorEastAsia" w:hAnsiTheme="majorHAnsi" w:cstheme="majorBidi"/>
+      <w:color w:val="243F60" w:themeColor="accent1" w:themeShade="7F"/>
+    </w:rPr>
+  </w:style>
+  <w:style w:type="character" w:customStyle="1" w:styleId="berschrift6Zeichen">
+    <w:name w:val="Überschrift 6 Zeichen"/>
+    <w:basedOn w:val="Absatzstandardschriftart"/>
+    <w:link w:val="berschrift6"/>
+    <w:uiPriority w:val="9"/>
+    <w:semiHidden/>
+    <w:rsid w:val="003B2A09"/>
+    <w:rPr>
+      <w:rFonts w:asciiTheme="majorHAnsi" w:eastAsiaTheme="majorEastAsia" w:hAnsiTheme="majorHAnsi" w:cstheme="majorBidi"/>
+      <w:i/>
+      <w:iCs/>
+      <w:color w:val="243F60" w:themeColor="accent1" w:themeShade="7F"/>
+    </w:rPr>
+  </w:style>
+  <w:style w:type="character" w:customStyle="1" w:styleId="berschrift7Zeichen">
+    <w:name w:val="Überschrift 7 Zeichen"/>
+    <w:basedOn w:val="Absatzstandardschriftart"/>
+    <w:link w:val="berschrift7"/>
+    <w:uiPriority w:val="9"/>
+    <w:semiHidden/>
+    <w:rsid w:val="003B2A09"/>
+    <w:rPr>
+      <w:rFonts w:asciiTheme="majorHAnsi" w:eastAsiaTheme="majorEastAsia" w:hAnsiTheme="majorHAnsi" w:cstheme="majorBidi"/>
+      <w:i/>
+      <w:iCs/>
+      <w:color w:val="404040" w:themeColor="text1" w:themeTint="BF"/>
+    </w:rPr>
+  </w:style>
+  <w:style w:type="character" w:customStyle="1" w:styleId="berschrift8Zeichen">
+    <w:name w:val="Überschrift 8 Zeichen"/>
+    <w:basedOn w:val="Absatzstandardschriftart"/>
+    <w:link w:val="berschrift8"/>
+    <w:uiPriority w:val="9"/>
+    <w:semiHidden/>
+    <w:rsid w:val="003B2A09"/>
+    <w:rPr>
+      <w:rFonts w:asciiTheme="majorHAnsi" w:eastAsiaTheme="majorEastAsia" w:hAnsiTheme="majorHAnsi" w:cstheme="majorBidi"/>
+      <w:color w:val="404040" w:themeColor="text1" w:themeTint="BF"/>
+      <w:sz w:val="20"/>
+      <w:szCs w:val="20"/>
+    </w:rPr>
+  </w:style>
+  <w:style w:type="character" w:customStyle="1" w:styleId="berschrift9Zeichen">
+    <w:name w:val="Überschrift 9 Zeichen"/>
+    <w:basedOn w:val="Absatzstandardschriftart"/>
+    <w:link w:val="berschrift9"/>
+    <w:uiPriority w:val="9"/>
+    <w:semiHidden/>
+    <w:rsid w:val="003B2A09"/>
+    <w:rPr>
+      <w:rFonts w:asciiTheme="majorHAnsi" w:eastAsiaTheme="majorEastAsia" w:hAnsiTheme="majorHAnsi" w:cstheme="majorBidi"/>
+      <w:i/>
+      <w:iCs/>
+      <w:color w:val="404040" w:themeColor="text1" w:themeTint="BF"/>
+      <w:sz w:val="20"/>
+      <w:szCs w:val="20"/>
     </w:rPr>
   </w:style>
 </w:styles>
@@ -3672,19 +5891,19 @@
 
 <file path=word/glossary/fontTable.xml><?xml version="1.0" encoding="utf-8"?>
 <w:fonts xmlns:mc="http://schemas.openxmlformats.org/markup-compatibility/2006" xmlns:r="http://schemas.openxmlformats.org/officeDocument/2006/relationships" xmlns:w="http://schemas.openxmlformats.org/wordprocessingml/2006/main" xmlns:w14="http://schemas.microsoft.com/office/word/2010/wordml" mc:Ignorable="w14">
+  <w:font w:name="Times New Roman">
+    <w:panose1 w:val="02020603050405020304"/>
+    <w:charset w:val="00"/>
+    <w:family w:val="auto"/>
+    <w:pitch w:val="variable"/>
+    <w:sig w:usb0="E0002AFF" w:usb1="C0007841" w:usb2="00000009" w:usb3="00000000" w:csb0="000001FF" w:csb1="00000000"/>
+  </w:font>
   <w:font w:name="Symbol">
     <w:panose1 w:val="00000000000000000000"/>
     <w:charset w:val="02"/>
     <w:family w:val="auto"/>
     <w:pitch w:val="variable"/>
     <w:sig w:usb0="00000000" w:usb1="10000000" w:usb2="00000000" w:usb3="00000000" w:csb0="80000000" w:csb1="00000000"/>
-  </w:font>
-  <w:font w:name="Times New Roman">
-    <w:panose1 w:val="02020603050405020304"/>
-    <w:charset w:val="00"/>
-    <w:family w:val="auto"/>
-    <w:pitch w:val="variable"/>
-    <w:sig w:usb0="E0002AFF" w:usb1="C0007841" w:usb2="00000009" w:usb3="00000000" w:csb0="000001FF" w:csb1="00000000"/>
   </w:font>
   <w:font w:name="Courier New">
     <w:panose1 w:val="02070309020205020404"/>
@@ -3711,7 +5930,7 @@
     <w:charset w:val="4E"/>
     <w:family w:val="auto"/>
     <w:pitch w:val="variable"/>
-    <w:sig w:usb0="00000001" w:usb1="08070000" w:usb2="00000010" w:usb3="00000000" w:csb0="00020000" w:csb1="00000000"/>
+    <w:sig w:usb0="E00002FF" w:usb1="6AC7FDFB" w:usb2="00000012" w:usb3="00000000" w:csb0="0002009F" w:csb1="00000000"/>
   </w:font>
   <w:font w:name="Arial">
     <w:panose1 w:val="020B0604020202020204"/>
@@ -3724,7 +5943,14 @@
     <w:charset w:val="4E"/>
     <w:family w:val="auto"/>
     <w:pitch w:val="variable"/>
-    <w:sig w:usb0="00000001" w:usb1="08070000" w:usb2="00000010" w:usb3="00000000" w:csb0="00020000" w:csb1="00000000"/>
+    <w:sig w:usb0="E00002FF" w:usb1="6AC7FDFB" w:usb2="00000012" w:usb3="00000000" w:csb0="0002009F" w:csb1="00000000"/>
+  </w:font>
+  <w:font w:name="Calibri">
+    <w:panose1 w:val="020F0502020204030204"/>
+    <w:charset w:val="00"/>
+    <w:family w:val="auto"/>
+    <w:pitch w:val="variable"/>
+    <w:sig w:usb0="E10002FF" w:usb1="4000ACFF" w:usb2="00000009" w:usb3="00000000" w:csb0="0000019F" w:csb1="00000000"/>
   </w:font>
   <w:font w:name="Lucida Grande">
     <w:panose1 w:val="020B0600040502020204"/>
@@ -3739,13 +5965,6 @@
     <w:family w:val="roman"/>
     <w:pitch w:val="variable"/>
     <w:sig w:usb0="A00002FF" w:usb1="28CFFCFA" w:usb2="00000016" w:usb3="00000000" w:csb0="00100001" w:csb1="00000000"/>
-  </w:font>
-  <w:font w:name="Calibri">
-    <w:panose1 w:val="020F0502020204030204"/>
-    <w:charset w:val="00"/>
-    <w:family w:val="auto"/>
-    <w:pitch w:val="variable"/>
-    <w:sig w:usb0="E10002FF" w:usb1="4000ACFF" w:usb2="00000009" w:usb3="00000000" w:csb0="0000019F" w:csb1="00000000"/>
   </w:font>
 </w:fonts>
 </file>
@@ -3769,6 +5988,7 @@
     <w:rsid w:val="003B53B6"/>
     <w:rsid w:val="005653B2"/>
     <w:rsid w:val="005A13B4"/>
+    <w:rsid w:val="00895FE2"/>
   </w:rsids>
   <m:mathPr>
     <m:mathFont m:val="Cambria Math"/>
@@ -4608,7 +6828,7 @@
 </file>
 
 <file path=customXml/itemProps1.xml><?xml version="1.0" encoding="utf-8"?>
-<ds:datastoreItem xmlns:ds="http://schemas.openxmlformats.org/officeDocument/2006/customXml" ds:itemID="{10D51C4A-72D5-224B-B0E0-2579B6BD442B}">
+<ds:datastoreItem xmlns:ds="http://schemas.openxmlformats.org/officeDocument/2006/customXml" ds:itemID="{14E8A566-5F2E-D24D-98B9-5DCC0FFEC51E}">
   <ds:schemaRefs>
     <ds:schemaRef ds:uri="http://schemas.openxmlformats.org/officeDocument/2006/bibliography"/>
   </ds:schemaRefs>

</xml_diff>

<commit_message>
Doc: Beschriftung Bilder; Fazit und so
</commit_message>
<xml_diff>
--- a/Dokumentation PIC Sim.docx
+++ b/Dokumentation PIC Sim.docx
@@ -5,7 +5,7 @@
     <w:p>
       <w:pPr>
         <w:spacing w:line="360" w:lineRule="auto"/>
-        <w:jc w:val="both"/>
+        <w:jc w:val="center"/>
         <w:rPr>
           <w:rFonts w:ascii="Arial" w:hAnsi="Arial" w:cs="Arial"/>
           <w:b/>
@@ -26,7 +26,7 @@
     <w:p>
       <w:pPr>
         <w:spacing w:line="360" w:lineRule="auto"/>
-        <w:jc w:val="both"/>
+        <w:jc w:val="center"/>
         <w:rPr>
           <w:rFonts w:ascii="Arial" w:hAnsi="Arial" w:cs="Arial"/>
           <w:b/>
@@ -50,8 +50,9 @@
           <w:sz w:val="32"/>
           <w:szCs w:val="32"/>
         </w:rPr>
-        <w:t>84 Microc</w:t>
-      </w:r>
+        <w:t xml:space="preserve">84 </w:t>
+      </w:r>
+      <w:proofErr w:type="spellStart"/>
       <w:r>
         <w:rPr>
           <w:rFonts w:ascii="Arial" w:hAnsi="Arial" w:cs="Arial"/>
@@ -59,46 +60,56 @@
           <w:sz w:val="32"/>
           <w:szCs w:val="32"/>
         </w:rPr>
-        <w:t>ontrollers</w:t>
-      </w:r>
-    </w:p>
-    <w:p>
-      <w:pPr>
-        <w:spacing w:line="360" w:lineRule="auto"/>
-        <w:jc w:val="both"/>
+        <w:t>Microc</w:t>
+      </w:r>
+      <w:r>
         <w:rPr>
           <w:rFonts w:ascii="Arial" w:hAnsi="Arial" w:cs="Arial"/>
           <w:b/>
           <w:sz w:val="32"/>
           <w:szCs w:val="32"/>
         </w:rPr>
-      </w:pPr>
-      <w:r>
+        <w:t>ontrollers</w:t>
+      </w:r>
+      <w:proofErr w:type="spellEnd"/>
+    </w:p>
+    <w:p>
+      <w:pPr>
+        <w:spacing w:line="360" w:lineRule="auto"/>
+        <w:jc w:val="center"/>
         <w:rPr>
           <w:rFonts w:ascii="Arial" w:hAnsi="Arial" w:cs="Arial"/>
           <w:b/>
           <w:sz w:val="32"/>
           <w:szCs w:val="32"/>
         </w:rPr>
-        <w:t>unter OSX 10.9</w:t>
-      </w:r>
-    </w:p>
-    <w:p>
-      <w:pPr>
-        <w:spacing w:line="360" w:lineRule="auto"/>
-        <w:jc w:val="both"/>
+      </w:pPr>
+      <w:r>
         <w:rPr>
           <w:rFonts w:ascii="Arial" w:hAnsi="Arial" w:cs="Arial"/>
           <w:b/>
           <w:sz w:val="32"/>
           <w:szCs w:val="32"/>
         </w:rPr>
-      </w:pPr>
-    </w:p>
-    <w:p>
-      <w:pPr>
-        <w:spacing w:line="360" w:lineRule="auto"/>
-        <w:jc w:val="both"/>
+        <w:t>unter OSX 10.9</w:t>
+      </w:r>
+    </w:p>
+    <w:p>
+      <w:pPr>
+        <w:spacing w:line="360" w:lineRule="auto"/>
+        <w:jc w:val="center"/>
+        <w:rPr>
+          <w:rFonts w:ascii="Arial" w:hAnsi="Arial" w:cs="Arial"/>
+          <w:b/>
+          <w:sz w:val="32"/>
+          <w:szCs w:val="32"/>
+        </w:rPr>
+      </w:pPr>
+    </w:p>
+    <w:p>
+      <w:pPr>
+        <w:spacing w:line="360" w:lineRule="auto"/>
+        <w:jc w:val="center"/>
         <w:rPr>
           <w:rFonts w:ascii="Arial" w:hAnsi="Arial" w:cs="Arial"/>
         </w:rPr>
@@ -113,7 +124,7 @@
     <w:p>
       <w:pPr>
         <w:spacing w:line="360" w:lineRule="auto"/>
-        <w:jc w:val="both"/>
+        <w:jc w:val="center"/>
         <w:rPr>
           <w:rFonts w:ascii="Arial" w:hAnsi="Arial" w:cs="Arial"/>
         </w:rPr>
@@ -128,31 +139,33 @@
     <w:p>
       <w:pPr>
         <w:spacing w:line="360" w:lineRule="auto"/>
-        <w:jc w:val="both"/>
-        <w:rPr>
-          <w:rFonts w:ascii="Arial" w:hAnsi="Arial" w:cs="Arial"/>
-        </w:rPr>
-      </w:pPr>
+        <w:jc w:val="center"/>
+        <w:rPr>
+          <w:rFonts w:ascii="Arial" w:hAnsi="Arial" w:cs="Arial"/>
+        </w:rPr>
+      </w:pPr>
+      <w:proofErr w:type="gramStart"/>
       <w:r>
         <w:rPr>
           <w:rFonts w:ascii="Arial" w:hAnsi="Arial" w:cs="Arial"/>
         </w:rPr>
         <w:t>Dualen Hochschule Baden-Württemberg Karlsruhe</w:t>
       </w:r>
-    </w:p>
-    <w:p>
-      <w:pPr>
-        <w:spacing w:line="360" w:lineRule="auto"/>
-        <w:jc w:val="both"/>
-        <w:rPr>
-          <w:rFonts w:ascii="Arial" w:hAnsi="Arial" w:cs="Arial"/>
-        </w:rPr>
-      </w:pPr>
-    </w:p>
-    <w:p>
-      <w:pPr>
-        <w:spacing w:line="360" w:lineRule="auto"/>
-        <w:jc w:val="both"/>
+      <w:proofErr w:type="gramEnd"/>
+    </w:p>
+    <w:p>
+      <w:pPr>
+        <w:spacing w:line="360" w:lineRule="auto"/>
+        <w:jc w:val="center"/>
+        <w:rPr>
+          <w:rFonts w:ascii="Arial" w:hAnsi="Arial" w:cs="Arial"/>
+        </w:rPr>
+      </w:pPr>
+    </w:p>
+    <w:p>
+      <w:pPr>
+        <w:spacing w:line="360" w:lineRule="auto"/>
+        <w:jc w:val="center"/>
         <w:rPr>
           <w:rFonts w:ascii="Arial" w:hAnsi="Arial" w:cs="Arial"/>
         </w:rPr>
@@ -167,7 +180,7 @@
     <w:p>
       <w:pPr>
         <w:spacing w:line="360" w:lineRule="auto"/>
-        <w:jc w:val="both"/>
+        <w:jc w:val="center"/>
         <w:rPr>
           <w:rFonts w:ascii="Arial" w:hAnsi="Arial" w:cs="Arial"/>
           <w:b/>
@@ -178,7 +191,39 @@
           <w:rFonts w:ascii="Arial" w:hAnsi="Arial" w:cs="Arial"/>
           <w:b/>
         </w:rPr>
-        <w:t>Dennis Stengele und Irtaza Syed</w:t>
+        <w:t xml:space="preserve">Dennis </w:t>
+      </w:r>
+      <w:proofErr w:type="spellStart"/>
+      <w:r>
+        <w:rPr>
+          <w:rFonts w:ascii="Arial" w:hAnsi="Arial" w:cs="Arial"/>
+          <w:b/>
+        </w:rPr>
+        <w:t>Stengele</w:t>
+      </w:r>
+      <w:proofErr w:type="spellEnd"/>
+      <w:r>
+        <w:rPr>
+          <w:rFonts w:ascii="Arial" w:hAnsi="Arial" w:cs="Arial"/>
+          <w:b/>
+        </w:rPr>
+        <w:t xml:space="preserve"> und </w:t>
+      </w:r>
+      <w:proofErr w:type="spellStart"/>
+      <w:r>
+        <w:rPr>
+          <w:rFonts w:ascii="Arial" w:hAnsi="Arial" w:cs="Arial"/>
+          <w:b/>
+        </w:rPr>
+        <w:t>Irtaza</w:t>
+      </w:r>
+      <w:proofErr w:type="spellEnd"/>
+      <w:r>
+        <w:rPr>
+          <w:rFonts w:ascii="Arial" w:hAnsi="Arial" w:cs="Arial"/>
+          <w:b/>
+        </w:rPr>
+        <w:t xml:space="preserve"> Syed</w:t>
       </w:r>
     </w:p>
     <w:p>
@@ -321,6 +366,13 @@
         </w:rPr>
         <w:t>Abgabetermin</w:t>
       </w:r>
+      <w:r>
+        <w:rPr>
+          <w:rFonts w:ascii="Arial" w:hAnsi="Arial" w:cs="Arial"/>
+        </w:rPr>
+        <w:tab/>
+        <w:t>16.04.2014</w:t>
+      </w:r>
     </w:p>
     <w:p>
       <w:pPr>
@@ -340,16 +392,59 @@
     <w:p>
       <w:pPr>
         <w:pStyle w:val="berschrift1"/>
+        <w:numPr>
+          <w:ilvl w:val="0"/>
+          <w:numId w:val="0"/>
+        </w:numPr>
+        <w:ind w:left="432"/>
         <w:jc w:val="both"/>
         <w:rPr>
           <w:rFonts w:cs="Arial"/>
         </w:rPr>
       </w:pPr>
-      <w:r>
+    </w:p>
+    <w:p>
+      <w:r>
+        <w:t>Inhaltsverzeichnis</w:t>
+      </w:r>
+      <w:r>
+        <w:br w:type="page"/>
+      </w:r>
+    </w:p>
+    <w:p>
+      <w:pPr>
+        <w:pStyle w:val="berschrift1"/>
+        <w:numPr>
+          <w:ilvl w:val="0"/>
+          <w:numId w:val="0"/>
+        </w:numPr>
+        <w:ind w:left="432"/>
+        <w:jc w:val="both"/>
         <w:rPr>
           <w:rFonts w:cs="Arial"/>
         </w:rPr>
-        <w:lastRenderedPageBreak/>
+      </w:pPr>
+    </w:p>
+    <w:p>
+      <w:r>
+        <w:t>Abbildungsverzeichnis</w:t>
+      </w:r>
+      <w:r>
+        <w:br w:type="page"/>
+      </w:r>
+    </w:p>
+    <w:p>
+      <w:pPr>
+        <w:pStyle w:val="berschrift1"/>
+        <w:jc w:val="both"/>
+        <w:rPr>
+          <w:rFonts w:cs="Arial"/>
+        </w:rPr>
+      </w:pPr>
+      <w:r>
+        <w:rPr>
+          <w:rFonts w:cs="Arial"/>
+        </w:rPr>
         <w:t>Vorwort</w:t>
       </w:r>
     </w:p>
@@ -384,31 +479,66 @@
         <w:rPr>
           <w:rFonts w:ascii="Arial" w:hAnsi="Arial" w:cs="Arial"/>
         </w:rPr>
-        <w:t xml:space="preserve"> Mic</w:t>
-      </w:r>
-      <w:r>
-        <w:rPr>
-          <w:rFonts w:ascii="Arial" w:hAnsi="Arial" w:cs="Arial"/>
-        </w:rPr>
-        <w:t>rocontrollers die Funktio</w:t>
-      </w:r>
-      <w:r>
-        <w:rPr>
-          <w:rFonts w:ascii="Arial" w:hAnsi="Arial" w:cs="Arial"/>
-        </w:rPr>
-        <w:t>nsweise und der Aufbau eines Mic</w:t>
-      </w:r>
-      <w:r>
-        <w:rPr>
-          <w:rFonts w:ascii="Arial" w:hAnsi="Arial" w:cs="Arial"/>
-        </w:rPr>
-        <w:t>rocontrollers vertieft werden. Da</w:t>
-      </w:r>
-      <w:r>
-        <w:rPr>
-          <w:rFonts w:ascii="Arial" w:hAnsi="Arial" w:cs="Arial"/>
-        </w:rPr>
-        <w:t>s Verhalten eines realen PIC Mic</w:t>
+        <w:t xml:space="preserve"> </w:t>
+      </w:r>
+      <w:proofErr w:type="spellStart"/>
+      <w:r>
+        <w:rPr>
+          <w:rFonts w:ascii="Arial" w:hAnsi="Arial" w:cs="Arial"/>
+        </w:rPr>
+        <w:t>Mic</w:t>
+      </w:r>
+      <w:r>
+        <w:rPr>
+          <w:rFonts w:ascii="Arial" w:hAnsi="Arial" w:cs="Arial"/>
+        </w:rPr>
+        <w:t>rocontrollers</w:t>
+      </w:r>
+      <w:proofErr w:type="spellEnd"/>
+      <w:r>
+        <w:rPr>
+          <w:rFonts w:ascii="Arial" w:hAnsi="Arial" w:cs="Arial"/>
+        </w:rPr>
+        <w:t xml:space="preserve"> die Funktio</w:t>
+      </w:r>
+      <w:r>
+        <w:rPr>
+          <w:rFonts w:ascii="Arial" w:hAnsi="Arial" w:cs="Arial"/>
+        </w:rPr>
+        <w:t xml:space="preserve">nsweise und der Aufbau eines </w:t>
+      </w:r>
+      <w:proofErr w:type="spellStart"/>
+      <w:r>
+        <w:rPr>
+          <w:rFonts w:ascii="Arial" w:hAnsi="Arial" w:cs="Arial"/>
+        </w:rPr>
+        <w:t>Mic</w:t>
+      </w:r>
+      <w:r>
+        <w:rPr>
+          <w:rFonts w:ascii="Arial" w:hAnsi="Arial" w:cs="Arial"/>
+        </w:rPr>
+        <w:t>rocontrollers</w:t>
+      </w:r>
+      <w:proofErr w:type="spellEnd"/>
+      <w:r>
+        <w:rPr>
+          <w:rFonts w:ascii="Arial" w:hAnsi="Arial" w:cs="Arial"/>
+        </w:rPr>
+        <w:t xml:space="preserve"> vertieft werden. Da</w:t>
+      </w:r>
+      <w:r>
+        <w:rPr>
+          <w:rFonts w:ascii="Arial" w:hAnsi="Arial" w:cs="Arial"/>
+        </w:rPr>
+        <w:t xml:space="preserve">s Verhalten eines realen PIC </w:t>
+      </w:r>
+      <w:proofErr w:type="spellStart"/>
+      <w:r>
+        <w:rPr>
+          <w:rFonts w:ascii="Arial" w:hAnsi="Arial" w:cs="Arial"/>
+        </w:rPr>
+        <w:t>Mic</w:t>
       </w:r>
       <w:r>
         <w:rPr>
@@ -420,35 +550,65 @@
         <w:rPr>
           <w:rFonts w:ascii="Arial" w:hAnsi="Arial" w:cs="Arial"/>
         </w:rPr>
-        <w:t xml:space="preserve">ontrollers soll möglichst genau nachgebildet werden. Um dies zu ermöglichen wird </w:t>
-      </w:r>
-      <w:r>
-        <w:rPr>
-          <w:rFonts w:ascii="Arial" w:hAnsi="Arial" w:cs="Arial"/>
-        </w:rPr>
-        <w:t>das Datenblatt des PIC 16F84 Mic</w:t>
-      </w:r>
-      <w:r>
-        <w:rPr>
-          <w:rFonts w:ascii="Arial" w:hAnsi="Arial" w:cs="Arial"/>
-        </w:rPr>
-        <w:t>rocontrollers verwendet.</w:t>
-      </w:r>
-    </w:p>
-    <w:p>
-      <w:pPr>
-        <w:spacing w:line="360" w:lineRule="auto"/>
-        <w:jc w:val="both"/>
-        <w:rPr>
-          <w:rFonts w:ascii="Arial" w:hAnsi="Arial" w:cs="Arial"/>
-        </w:rPr>
-      </w:pPr>
-      <w:r>
-        <w:rPr>
-          <w:rFonts w:ascii="Arial" w:hAnsi="Arial" w:cs="Arial"/>
-        </w:rPr>
-        <w:t>In dieser Dokumentation wird die Funktionsweise des Microcontrollers</w:t>
-      </w:r>
+        <w:t>ontrollers</w:t>
+      </w:r>
+      <w:proofErr w:type="spellEnd"/>
+      <w:r>
+        <w:rPr>
+          <w:rFonts w:ascii="Arial" w:hAnsi="Arial" w:cs="Arial"/>
+        </w:rPr>
+        <w:t xml:space="preserve"> soll möglichst genau nachgebildet werden. Um dies zu ermöglichen wird </w:t>
+      </w:r>
+      <w:r>
+        <w:rPr>
+          <w:rFonts w:ascii="Arial" w:hAnsi="Arial" w:cs="Arial"/>
+        </w:rPr>
+        <w:t xml:space="preserve">das Datenblatt des PIC 16F84 </w:t>
+      </w:r>
+      <w:proofErr w:type="spellStart"/>
+      <w:r>
+        <w:rPr>
+          <w:rFonts w:ascii="Arial" w:hAnsi="Arial" w:cs="Arial"/>
+        </w:rPr>
+        <w:t>Mic</w:t>
+      </w:r>
+      <w:r>
+        <w:rPr>
+          <w:rFonts w:ascii="Arial" w:hAnsi="Arial" w:cs="Arial"/>
+        </w:rPr>
+        <w:t>rocontrollers</w:t>
+      </w:r>
+      <w:proofErr w:type="spellEnd"/>
+      <w:r>
+        <w:rPr>
+          <w:rFonts w:ascii="Arial" w:hAnsi="Arial" w:cs="Arial"/>
+        </w:rPr>
+        <w:t xml:space="preserve"> verwendet.</w:t>
+      </w:r>
+    </w:p>
+    <w:p>
+      <w:pPr>
+        <w:spacing w:line="360" w:lineRule="auto"/>
+        <w:jc w:val="both"/>
+        <w:rPr>
+          <w:rFonts w:ascii="Arial" w:hAnsi="Arial" w:cs="Arial"/>
+        </w:rPr>
+      </w:pPr>
+      <w:proofErr w:type="gramStart"/>
+      <w:r>
+        <w:rPr>
+          <w:rFonts w:ascii="Arial" w:hAnsi="Arial" w:cs="Arial"/>
+        </w:rPr>
+        <w:t xml:space="preserve">In dieser Dokumentation wird die Funktionsweise des </w:t>
+      </w:r>
+      <w:proofErr w:type="spellStart"/>
+      <w:r>
+        <w:rPr>
+          <w:rFonts w:ascii="Arial" w:hAnsi="Arial" w:cs="Arial"/>
+        </w:rPr>
+        <w:t>Microcontrollers</w:t>
+      </w:r>
+      <w:proofErr w:type="spellEnd"/>
       <w:r>
         <w:rPr>
           <w:rFonts w:ascii="Arial" w:hAnsi="Arial" w:cs="Arial"/>
@@ -491,6 +651,7 @@
         </w:rPr>
         <w:t>.</w:t>
       </w:r>
+      <w:proofErr w:type="gramEnd"/>
     </w:p>
     <w:p>
       <w:pPr>
@@ -579,7 +740,21 @@
         <w:rPr>
           <w:rFonts w:ascii="Arial" w:hAnsi="Arial" w:cs="Arial"/>
         </w:rPr>
-        <w:t>Im Falle der PIC 16F84 Microcontroller Simulation wird eine</w:t>
+        <w:t xml:space="preserve">Im Falle der PIC 16F84 </w:t>
+      </w:r>
+      <w:proofErr w:type="spellStart"/>
+      <w:r>
+        <w:rPr>
+          <w:rFonts w:ascii="Arial" w:hAnsi="Arial" w:cs="Arial"/>
+        </w:rPr>
+        <w:t>Microcontroller</w:t>
+      </w:r>
+      <w:proofErr w:type="spellEnd"/>
+      <w:r>
+        <w:rPr>
+          <w:rFonts w:ascii="Arial" w:hAnsi="Arial" w:cs="Arial"/>
+        </w:rPr>
+        <w:t xml:space="preserve"> Simulation wird eine</w:t>
       </w:r>
       <w:r>
         <w:rPr>
@@ -615,7 +790,35 @@
         <w:rPr>
           <w:rFonts w:ascii="Arial" w:hAnsi="Arial" w:cs="Arial"/>
         </w:rPr>
-        <w:t>Das Datenblatt des realen PIC 16F84 Microcontrollers dient zur möglichst genauen Implementierung der einzelnen Funktionen des Microcontrollers.</w:t>
+        <w:t xml:space="preserve">Das Datenblatt des realen PIC 16F84 </w:t>
+      </w:r>
+      <w:proofErr w:type="spellStart"/>
+      <w:r>
+        <w:rPr>
+          <w:rFonts w:ascii="Arial" w:hAnsi="Arial" w:cs="Arial"/>
+        </w:rPr>
+        <w:t>Microcontrollers</w:t>
+      </w:r>
+      <w:proofErr w:type="spellEnd"/>
+      <w:r>
+        <w:rPr>
+          <w:rFonts w:ascii="Arial" w:hAnsi="Arial" w:cs="Arial"/>
+        </w:rPr>
+        <w:t xml:space="preserve"> dient zur möglichst genauen Implementierung der einzelnen Funktionen des </w:t>
+      </w:r>
+      <w:proofErr w:type="spellStart"/>
+      <w:r>
+        <w:rPr>
+          <w:rFonts w:ascii="Arial" w:hAnsi="Arial" w:cs="Arial"/>
+        </w:rPr>
+        <w:t>Microcontrollers</w:t>
+      </w:r>
+      <w:proofErr w:type="spellEnd"/>
+      <w:r>
+        <w:rPr>
+          <w:rFonts w:ascii="Arial" w:hAnsi="Arial" w:cs="Arial"/>
+        </w:rPr>
+        <w:t>.</w:t>
       </w:r>
     </w:p>
     <w:p>
@@ -877,7 +1080,21 @@
         <w:rPr>
           <w:rFonts w:ascii="Arial" w:hAnsi="Arial" w:cs="Arial"/>
         </w:rPr>
-        <w:t>Die graphische Benutzeroberfläche wird auf dem Betriebssystem OSX 10.9, mit der Entwicklungsumgebung Xcode 5.1.1 entwickelt.</w:t>
+        <w:t xml:space="preserve">Die graphische Benutzeroberfläche wird auf dem Betriebssystem OSX 10.9, mit der Entwicklungsumgebung </w:t>
+      </w:r>
+      <w:proofErr w:type="spellStart"/>
+      <w:r>
+        <w:rPr>
+          <w:rFonts w:ascii="Arial" w:hAnsi="Arial" w:cs="Arial"/>
+        </w:rPr>
+        <w:t>Xcode</w:t>
+      </w:r>
+      <w:proofErr w:type="spellEnd"/>
+      <w:r>
+        <w:rPr>
+          <w:rFonts w:ascii="Arial" w:hAnsi="Arial" w:cs="Arial"/>
+        </w:rPr>
+        <w:t xml:space="preserve"> 5.1.1 entwickelt.</w:t>
       </w:r>
       <w:r>
         <w:rPr>
@@ -898,13 +1115,35 @@
         <w:rPr>
           <w:rFonts w:ascii="Arial" w:hAnsi="Arial" w:cs="Arial"/>
         </w:rPr>
-        <w:t xml:space="preserve">Als Programmiersprache wird Objective – C verwendet. </w:t>
-      </w:r>
-      <w:r>
-        <w:rPr>
-          <w:rFonts w:ascii="Arial" w:hAnsi="Arial" w:cs="Arial"/>
-        </w:rPr>
-        <w:t xml:space="preserve">Objective – C </w:t>
+        <w:t xml:space="preserve">Als Programmiersprache wird </w:t>
+      </w:r>
+      <w:proofErr w:type="spellStart"/>
+      <w:r>
+        <w:rPr>
+          <w:rFonts w:ascii="Arial" w:hAnsi="Arial" w:cs="Arial"/>
+        </w:rPr>
+        <w:t>Objective</w:t>
+      </w:r>
+      <w:proofErr w:type="spellEnd"/>
+      <w:r>
+        <w:rPr>
+          <w:rFonts w:ascii="Arial" w:hAnsi="Arial" w:cs="Arial"/>
+        </w:rPr>
+        <w:t xml:space="preserve"> – C verwendet. </w:t>
+      </w:r>
+      <w:proofErr w:type="spellStart"/>
+      <w:r>
+        <w:rPr>
+          <w:rFonts w:ascii="Arial" w:hAnsi="Arial" w:cs="Arial"/>
+        </w:rPr>
+        <w:t>Objective</w:t>
+      </w:r>
+      <w:proofErr w:type="spellEnd"/>
+      <w:r>
+        <w:rPr>
+          <w:rFonts w:ascii="Arial" w:hAnsi="Arial" w:cs="Arial"/>
+        </w:rPr>
+        <w:t xml:space="preserve"> – C </w:t>
       </w:r>
       <w:r>
         <w:rPr>
@@ -945,24 +1184,61 @@
         </w:rPr>
         <w:t xml:space="preserve">Des Weiteren ist </w:t>
       </w:r>
-      <w:r>
-        <w:rPr>
-          <w:rFonts w:ascii="Arial" w:hAnsi="Arial" w:cs="Arial"/>
-        </w:rPr>
-        <w:t>Objective-C die primäre Sprache von Cocoa (Mac OS X), die für die Erstellung von Anwendungen für Mac OS X und iOS verwendet.</w:t>
-      </w:r>
-    </w:p>
-    <w:p>
-      <w:pPr>
-        <w:spacing w:line="360" w:lineRule="auto"/>
-        <w:jc w:val="both"/>
-        <w:rPr>
-          <w:rFonts w:ascii="Arial" w:hAnsi="Arial" w:cs="Arial"/>
-        </w:rPr>
-      </w:pPr>
-    </w:p>
-    <w:p>
-      <w:pPr>
+      <w:proofErr w:type="spellStart"/>
+      <w:r>
+        <w:rPr>
+          <w:rFonts w:ascii="Arial" w:hAnsi="Arial" w:cs="Arial"/>
+        </w:rPr>
+        <w:t>Objective</w:t>
+      </w:r>
+      <w:proofErr w:type="spellEnd"/>
+      <w:r>
+        <w:rPr>
+          <w:rFonts w:ascii="Arial" w:hAnsi="Arial" w:cs="Arial"/>
+        </w:rPr>
+        <w:t xml:space="preserve">-C die primäre Sprache von </w:t>
+      </w:r>
+      <w:proofErr w:type="spellStart"/>
+      <w:r>
+        <w:rPr>
+          <w:rFonts w:ascii="Arial" w:hAnsi="Arial" w:cs="Arial"/>
+        </w:rPr>
+        <w:t>Cocoa</w:t>
+      </w:r>
+      <w:proofErr w:type="spellEnd"/>
+      <w:r>
+        <w:rPr>
+          <w:rFonts w:ascii="Arial" w:hAnsi="Arial" w:cs="Arial"/>
+        </w:rPr>
+        <w:t xml:space="preserve"> (Mac OS X), die für die Erstellung von Anwendungen für Mac OS X und </w:t>
+      </w:r>
+      <w:proofErr w:type="spellStart"/>
+      <w:r>
+        <w:rPr>
+          <w:rFonts w:ascii="Arial" w:hAnsi="Arial" w:cs="Arial"/>
+        </w:rPr>
+        <w:t>iOS</w:t>
+      </w:r>
+      <w:proofErr w:type="spellEnd"/>
+      <w:r>
+        <w:rPr>
+          <w:rFonts w:ascii="Arial" w:hAnsi="Arial" w:cs="Arial"/>
+        </w:rPr>
+        <w:t xml:space="preserve"> verwendet.</w:t>
+      </w:r>
+    </w:p>
+    <w:p>
+      <w:pPr>
+        <w:spacing w:line="360" w:lineRule="auto"/>
+        <w:jc w:val="both"/>
+        <w:rPr>
+          <w:rFonts w:ascii="Arial" w:hAnsi="Arial" w:cs="Arial"/>
+        </w:rPr>
+      </w:pPr>
+    </w:p>
+    <w:p>
+      <w:pPr>
+        <w:keepNext/>
         <w:spacing w:line="360" w:lineRule="auto"/>
         <w:jc w:val="both"/>
         <w:rPr>
@@ -1026,8 +1302,74 @@
     </w:p>
     <w:p>
       <w:pPr>
-        <w:spacing w:line="360" w:lineRule="auto"/>
-        <w:jc w:val="both"/>
+        <w:pStyle w:val="Beschriftung"/>
+        <w:spacing w:line="360" w:lineRule="auto"/>
+        <w:jc w:val="both"/>
+        <w:rPr>
+          <w:rFonts w:ascii="Arial" w:hAnsi="Arial" w:cs="Arial"/>
+        </w:rPr>
+      </w:pPr>
+      <w:r>
+        <w:rPr>
+          <w:rFonts w:ascii="Arial" w:hAnsi="Arial" w:cs="Arial"/>
+        </w:rPr>
+        <w:t xml:space="preserve">Abb. </w:t>
+      </w:r>
+      <w:r>
+        <w:rPr>
+          <w:rFonts w:ascii="Arial" w:hAnsi="Arial" w:cs="Arial"/>
+        </w:rPr>
+        <w:fldChar w:fldCharType="begin"/>
+      </w:r>
+      <w:r>
+        <w:rPr>
+          <w:rFonts w:ascii="Arial" w:hAnsi="Arial" w:cs="Arial"/>
+        </w:rPr>
+        <w:instrText xml:space="preserve"> SEQ Abb. \* ARABIC </w:instrText>
+      </w:r>
+      <w:r>
+        <w:rPr>
+          <w:rFonts w:ascii="Arial" w:hAnsi="Arial" w:cs="Arial"/>
+        </w:rPr>
+        <w:fldChar w:fldCharType="separate"/>
+      </w:r>
+      <w:r>
+        <w:rPr>
+          <w:rFonts w:ascii="Arial" w:hAnsi="Arial" w:cs="Arial"/>
+          <w:noProof/>
+        </w:rPr>
+        <w:t>1</w:t>
+      </w:r>
+      <w:r>
+        <w:rPr>
+          <w:rFonts w:ascii="Arial" w:hAnsi="Arial" w:cs="Arial"/>
+        </w:rPr>
+        <w:fldChar w:fldCharType="end"/>
+      </w:r>
+      <w:r>
+        <w:rPr>
+          <w:rFonts w:ascii="Arial" w:hAnsi="Arial" w:cs="Arial"/>
+        </w:rPr>
+        <w:t xml:space="preserve">: PIC </w:t>
+      </w:r>
+      <w:proofErr w:type="spellStart"/>
+      <w:r>
+        <w:rPr>
+          <w:rFonts w:ascii="Arial" w:hAnsi="Arial" w:cs="Arial"/>
+        </w:rPr>
+        <w:t>Simu</w:t>
+      </w:r>
+      <w:proofErr w:type="spellEnd"/>
+      <w:r>
+        <w:rPr>
+          <w:rFonts w:ascii="Arial" w:hAnsi="Arial" w:cs="Arial"/>
+        </w:rPr>
+        <w:t xml:space="preserve"> GUI</w:t>
+      </w:r>
+    </w:p>
+    <w:p>
+      <w:pPr>
+        <w:spacing w:line="360" w:lineRule="auto"/>
         <w:rPr>
           <w:rFonts w:ascii="Arial" w:hAnsi="Arial" w:cs="Arial"/>
         </w:rPr>
@@ -1069,7 +1411,21 @@
         <w:rPr>
           <w:rFonts w:ascii="Arial" w:hAnsi="Arial" w:cs="Arial"/>
         </w:rPr>
-        <w:t>Funktion des Microcontrollers simulieren:</w:t>
+        <w:t xml:space="preserve">Funktion des </w:t>
+      </w:r>
+      <w:proofErr w:type="spellStart"/>
+      <w:r>
+        <w:rPr>
+          <w:rFonts w:ascii="Arial" w:hAnsi="Arial" w:cs="Arial"/>
+        </w:rPr>
+        <w:t>Microcontrollers</w:t>
+      </w:r>
+      <w:proofErr w:type="spellEnd"/>
+      <w:r>
+        <w:rPr>
+          <w:rFonts w:ascii="Arial" w:hAnsi="Arial" w:cs="Arial"/>
+        </w:rPr>
+        <w:t xml:space="preserve"> simulieren:</w:t>
       </w:r>
     </w:p>
     <w:p>
@@ -1193,8 +1549,59 @@
     </w:p>
     <w:p>
       <w:pPr>
-        <w:spacing w:line="360" w:lineRule="auto"/>
-        <w:jc w:val="both"/>
+        <w:pStyle w:val="Beschriftung"/>
+        <w:spacing w:line="360" w:lineRule="auto"/>
+        <w:rPr>
+          <w:rFonts w:ascii="Arial" w:hAnsi="Arial" w:cs="Arial"/>
+        </w:rPr>
+      </w:pPr>
+      <w:r>
+        <w:rPr>
+          <w:rFonts w:ascii="Arial" w:hAnsi="Arial" w:cs="Arial"/>
+        </w:rPr>
+        <w:t xml:space="preserve">Abb. </w:t>
+      </w:r>
+      <w:r>
+        <w:rPr>
+          <w:rFonts w:ascii="Arial" w:hAnsi="Arial" w:cs="Arial"/>
+        </w:rPr>
+        <w:fldChar w:fldCharType="begin"/>
+      </w:r>
+      <w:r>
+        <w:rPr>
+          <w:rFonts w:ascii="Arial" w:hAnsi="Arial" w:cs="Arial"/>
+        </w:rPr>
+        <w:instrText xml:space="preserve"> SEQ Abb. \* ARABIC </w:instrText>
+      </w:r>
+      <w:r>
+        <w:rPr>
+          <w:rFonts w:ascii="Arial" w:hAnsi="Arial" w:cs="Arial"/>
+        </w:rPr>
+        <w:fldChar w:fldCharType="separate"/>
+      </w:r>
+      <w:r>
+        <w:rPr>
+          <w:rFonts w:ascii="Arial" w:hAnsi="Arial" w:cs="Arial"/>
+          <w:noProof/>
+        </w:rPr>
+        <w:t>2</w:t>
+      </w:r>
+      <w:r>
+        <w:rPr>
+          <w:rFonts w:ascii="Arial" w:hAnsi="Arial" w:cs="Arial"/>
+        </w:rPr>
+        <w:fldChar w:fldCharType="end"/>
+      </w:r>
+      <w:r>
+        <w:rPr>
+          <w:rFonts w:ascii="Arial" w:hAnsi="Arial" w:cs="Arial"/>
+        </w:rPr>
+        <w:t>: Bank 1 und Bank 2</w:t>
+      </w:r>
+    </w:p>
+    <w:p>
+      <w:pPr>
+        <w:spacing w:line="360" w:lineRule="auto"/>
         <w:rPr>
           <w:rFonts w:ascii="Arial" w:hAnsi="Arial" w:cs="Arial"/>
         </w:rPr>
@@ -1218,13 +1625,41 @@
         <w:rPr>
           <w:rFonts w:ascii="Arial" w:hAnsi="Arial" w:cs="Arial"/>
         </w:rPr>
-        <w:t>Special-Function-</w:t>
-      </w:r>
-      <w:r>
-        <w:rPr>
-          <w:rFonts w:ascii="Arial" w:hAnsi="Arial" w:cs="Arial"/>
-        </w:rPr>
-        <w:t xml:space="preserve">Register des Microcontrollers PIC1684 sind in zwei Tabs, Bank 0 und Bank 1 untergebracht. Die einzelnen Bits der Register können </w:t>
+        <w:t>Special-</w:t>
+      </w:r>
+      <w:proofErr w:type="spellStart"/>
+      <w:r>
+        <w:rPr>
+          <w:rFonts w:ascii="Arial" w:hAnsi="Arial" w:cs="Arial"/>
+        </w:rPr>
+        <w:t>Function</w:t>
+      </w:r>
+      <w:proofErr w:type="spellEnd"/>
+      <w:r>
+        <w:rPr>
+          <w:rFonts w:ascii="Arial" w:hAnsi="Arial" w:cs="Arial"/>
+        </w:rPr>
+        <w:t>-</w:t>
+      </w:r>
+      <w:r>
+        <w:rPr>
+          <w:rFonts w:ascii="Arial" w:hAnsi="Arial" w:cs="Arial"/>
+        </w:rPr>
+        <w:t xml:space="preserve">Register des </w:t>
+      </w:r>
+      <w:proofErr w:type="spellStart"/>
+      <w:r>
+        <w:rPr>
+          <w:rFonts w:ascii="Arial" w:hAnsi="Arial" w:cs="Arial"/>
+        </w:rPr>
+        <w:t>Microcontrollers</w:t>
+      </w:r>
+      <w:proofErr w:type="spellEnd"/>
+      <w:r>
+        <w:rPr>
+          <w:rFonts w:ascii="Arial" w:hAnsi="Arial" w:cs="Arial"/>
+        </w:rPr>
+        <w:t xml:space="preserve"> PIC1684 sind in zwei Tabs, Bank 0 und Bank 1 untergebracht. Die einzelnen Bits der Register können </w:t>
       </w:r>
       <w:r>
         <w:rPr>
@@ -1264,11 +1699,26 @@
         <w:rPr>
           <w:rFonts w:cs="Arial"/>
         </w:rPr>
-        <w:t>General Purpose Register</w:t>
-      </w:r>
-    </w:p>
-    <w:p>
-      <w:pPr>
+        <w:t xml:space="preserve">General </w:t>
+      </w:r>
+      <w:proofErr w:type="spellStart"/>
+      <w:r>
+        <w:rPr>
+          <w:rFonts w:cs="Arial"/>
+        </w:rPr>
+        <w:t>Purpose</w:t>
+      </w:r>
+      <w:proofErr w:type="spellEnd"/>
+      <w:r>
+        <w:rPr>
+          <w:rFonts w:cs="Arial"/>
+        </w:rPr>
+        <w:t xml:space="preserve"> Register</w:t>
+      </w:r>
+    </w:p>
+    <w:p>
+      <w:pPr>
+        <w:keepNext/>
         <w:spacing w:line="360" w:lineRule="auto"/>
         <w:jc w:val="both"/>
         <w:rPr>
@@ -1332,26 +1782,107 @@
     </w:p>
     <w:p>
       <w:pPr>
-        <w:spacing w:line="360" w:lineRule="auto"/>
-        <w:jc w:val="both"/>
-        <w:rPr>
-          <w:rFonts w:ascii="Arial" w:hAnsi="Arial" w:cs="Arial"/>
-        </w:rPr>
-      </w:pPr>
-    </w:p>
-    <w:p>
-      <w:pPr>
-        <w:spacing w:line="360" w:lineRule="auto"/>
-        <w:jc w:val="both"/>
-        <w:rPr>
-          <w:rFonts w:ascii="Arial" w:hAnsi="Arial" w:cs="Arial"/>
-        </w:rPr>
-      </w:pPr>
-      <w:r>
-        <w:rPr>
-          <w:rFonts w:ascii="Arial" w:hAnsi="Arial" w:cs="Arial"/>
-        </w:rPr>
-        <w:t xml:space="preserve">Die General Purpose Register </w:t>
+        <w:pStyle w:val="Beschriftung"/>
+        <w:spacing w:line="360" w:lineRule="auto"/>
+        <w:jc w:val="both"/>
+        <w:rPr>
+          <w:rFonts w:ascii="Arial" w:hAnsi="Arial" w:cs="Arial"/>
+        </w:rPr>
+      </w:pPr>
+      <w:r>
+        <w:rPr>
+          <w:rFonts w:ascii="Arial" w:hAnsi="Arial" w:cs="Arial"/>
+        </w:rPr>
+        <w:t xml:space="preserve">Abb. </w:t>
+      </w:r>
+      <w:r>
+        <w:rPr>
+          <w:rFonts w:ascii="Arial" w:hAnsi="Arial" w:cs="Arial"/>
+        </w:rPr>
+        <w:fldChar w:fldCharType="begin"/>
+      </w:r>
+      <w:r>
+        <w:rPr>
+          <w:rFonts w:ascii="Arial" w:hAnsi="Arial" w:cs="Arial"/>
+        </w:rPr>
+        <w:instrText xml:space="preserve"> SEQ Abb. \* ARABIC </w:instrText>
+      </w:r>
+      <w:r>
+        <w:rPr>
+          <w:rFonts w:ascii="Arial" w:hAnsi="Arial" w:cs="Arial"/>
+        </w:rPr>
+        <w:fldChar w:fldCharType="separate"/>
+      </w:r>
+      <w:r>
+        <w:rPr>
+          <w:rFonts w:ascii="Arial" w:hAnsi="Arial" w:cs="Arial"/>
+          <w:noProof/>
+        </w:rPr>
+        <w:t>3</w:t>
+      </w:r>
+      <w:r>
+        <w:rPr>
+          <w:rFonts w:ascii="Arial" w:hAnsi="Arial" w:cs="Arial"/>
+        </w:rPr>
+        <w:fldChar w:fldCharType="end"/>
+      </w:r>
+      <w:r>
+        <w:rPr>
+          <w:rFonts w:ascii="Arial" w:hAnsi="Arial" w:cs="Arial"/>
+        </w:rPr>
+        <w:t xml:space="preserve">: General </w:t>
+      </w:r>
+      <w:proofErr w:type="spellStart"/>
+      <w:r>
+        <w:rPr>
+          <w:rFonts w:ascii="Arial" w:hAnsi="Arial" w:cs="Arial"/>
+        </w:rPr>
+        <w:t>Purpose</w:t>
+      </w:r>
+      <w:proofErr w:type="spellEnd"/>
+      <w:r>
+        <w:rPr>
+          <w:rFonts w:ascii="Arial" w:hAnsi="Arial" w:cs="Arial"/>
+        </w:rPr>
+        <w:t xml:space="preserve"> Register</w:t>
+      </w:r>
+    </w:p>
+    <w:p>
+      <w:pPr>
+        <w:spacing w:line="360" w:lineRule="auto"/>
+        <w:jc w:val="both"/>
+        <w:rPr>
+          <w:rFonts w:ascii="Arial" w:hAnsi="Arial" w:cs="Arial"/>
+        </w:rPr>
+      </w:pPr>
+    </w:p>
+    <w:p>
+      <w:pPr>
+        <w:spacing w:line="360" w:lineRule="auto"/>
+        <w:jc w:val="both"/>
+        <w:rPr>
+          <w:rFonts w:ascii="Arial" w:hAnsi="Arial" w:cs="Arial"/>
+        </w:rPr>
+      </w:pPr>
+      <w:r>
+        <w:rPr>
+          <w:rFonts w:ascii="Arial" w:hAnsi="Arial" w:cs="Arial"/>
+        </w:rPr>
+        <w:t xml:space="preserve">Die General </w:t>
+      </w:r>
+      <w:proofErr w:type="spellStart"/>
+      <w:r>
+        <w:rPr>
+          <w:rFonts w:ascii="Arial" w:hAnsi="Arial" w:cs="Arial"/>
+        </w:rPr>
+        <w:t>Purpose</w:t>
+      </w:r>
+      <w:proofErr w:type="spellEnd"/>
+      <w:r>
+        <w:rPr>
+          <w:rFonts w:ascii="Arial" w:hAnsi="Arial" w:cs="Arial"/>
+        </w:rPr>
+        <w:t xml:space="preserve"> Register </w:t>
       </w:r>
       <w:r>
         <w:rPr>
@@ -1409,11 +1940,28 @@
         <w:rPr>
           <w:rFonts w:cs="Arial"/>
         </w:rPr>
+        <w:br w:type="page"/>
+      </w:r>
+    </w:p>
+    <w:p>
+      <w:pPr>
+        <w:pStyle w:val="berschrift2"/>
+        <w:spacing w:line="360" w:lineRule="auto"/>
+        <w:jc w:val="both"/>
+        <w:rPr>
+          <w:rFonts w:cs="Arial"/>
+        </w:rPr>
+      </w:pPr>
+      <w:r>
+        <w:rPr>
+          <w:rFonts w:cs="Arial"/>
+        </w:rPr>
         <w:t>Menüleiste</w:t>
       </w:r>
     </w:p>
     <w:p>
       <w:pPr>
+        <w:keepNext/>
         <w:spacing w:line="360" w:lineRule="auto"/>
         <w:jc w:val="both"/>
         <w:rPr>
@@ -1470,6 +2018,59 @@
     </w:p>
     <w:p>
       <w:pPr>
+        <w:pStyle w:val="Beschriftung"/>
+        <w:spacing w:line="360" w:lineRule="auto"/>
+        <w:jc w:val="both"/>
+        <w:rPr>
+          <w:rFonts w:ascii="Arial" w:hAnsi="Arial" w:cs="Arial"/>
+        </w:rPr>
+      </w:pPr>
+      <w:r>
+        <w:rPr>
+          <w:rFonts w:ascii="Arial" w:hAnsi="Arial" w:cs="Arial"/>
+        </w:rPr>
+        <w:t xml:space="preserve">Abb. </w:t>
+      </w:r>
+      <w:r>
+        <w:rPr>
+          <w:rFonts w:ascii="Arial" w:hAnsi="Arial" w:cs="Arial"/>
+        </w:rPr>
+        <w:fldChar w:fldCharType="begin"/>
+      </w:r>
+      <w:r>
+        <w:rPr>
+          <w:rFonts w:ascii="Arial" w:hAnsi="Arial" w:cs="Arial"/>
+        </w:rPr>
+        <w:instrText xml:space="preserve"> SEQ Abb. \* ARABIC </w:instrText>
+      </w:r>
+      <w:r>
+        <w:rPr>
+          <w:rFonts w:ascii="Arial" w:hAnsi="Arial" w:cs="Arial"/>
+        </w:rPr>
+        <w:fldChar w:fldCharType="separate"/>
+      </w:r>
+      <w:r>
+        <w:rPr>
+          <w:rFonts w:ascii="Arial" w:hAnsi="Arial" w:cs="Arial"/>
+          <w:noProof/>
+        </w:rPr>
+        <w:t>4</w:t>
+      </w:r>
+      <w:r>
+        <w:rPr>
+          <w:rFonts w:ascii="Arial" w:hAnsi="Arial" w:cs="Arial"/>
+        </w:rPr>
+        <w:fldChar w:fldCharType="end"/>
+      </w:r>
+      <w:r>
+        <w:rPr>
+          <w:rFonts w:ascii="Arial" w:hAnsi="Arial" w:cs="Arial"/>
+        </w:rPr>
+        <w:t>: Menüleiste</w:t>
+      </w:r>
+    </w:p>
+    <w:p>
+      <w:pPr>
         <w:spacing w:line="360" w:lineRule="auto"/>
         <w:jc w:val="both"/>
         <w:rPr>
@@ -1519,7 +2120,21 @@
         <w:rPr>
           <w:rFonts w:ascii="Arial" w:hAnsi="Arial" w:cs="Arial"/>
         </w:rPr>
-        <w:t xml:space="preserve"> Tastaturkürzel „cmd O“ geöffnet werden. Des Weiteren befinden sich in der Menüleiste Funktionen zur Anpassung von Programmfenster sowie die Steuerung</w:t>
+        <w:t xml:space="preserve"> Tastaturkürzel „</w:t>
+      </w:r>
+      <w:proofErr w:type="spellStart"/>
+      <w:r>
+        <w:rPr>
+          <w:rFonts w:ascii="Arial" w:hAnsi="Arial" w:cs="Arial"/>
+        </w:rPr>
+        <w:t>cmd</w:t>
+      </w:r>
+      <w:proofErr w:type="spellEnd"/>
+      <w:r>
+        <w:rPr>
+          <w:rFonts w:ascii="Arial" w:hAnsi="Arial" w:cs="Arial"/>
+        </w:rPr>
+        <w:t xml:space="preserve"> O“ geöffnet werden. Des Weiteren befinden sich in der Menüleiste Funktionen zur Anpassung von Programmfenster sowie die Steuerung</w:t>
       </w:r>
       <w:r>
         <w:rPr>
@@ -1537,13 +2152,27 @@
         <w:rPr>
           <w:rFonts w:ascii="Arial" w:hAnsi="Arial" w:cs="Arial"/>
         </w:rPr>
-        <w:t xml:space="preserve">uttons, </w:t>
-      </w:r>
-      <w:r>
-        <w:rPr>
-          <w:rFonts w:ascii="Arial" w:hAnsi="Arial" w:cs="Arial"/>
-        </w:rPr>
-        <w:t>die im Folgenden beschrieben werden.</w:t>
+        <w:t>uttons</w:t>
+      </w:r>
+      <w:proofErr w:type="gramStart"/>
+      <w:r>
+        <w:rPr>
+          <w:rFonts w:ascii="Arial" w:hAnsi="Arial" w:cs="Arial"/>
+        </w:rPr>
+        <w:t xml:space="preserve">, </w:t>
+      </w:r>
+      <w:r>
+        <w:rPr>
+          <w:rFonts w:ascii="Arial" w:hAnsi="Arial" w:cs="Arial"/>
+        </w:rPr>
+        <w:t>die</w:t>
+      </w:r>
+      <w:proofErr w:type="gramEnd"/>
+      <w:r>
+        <w:rPr>
+          <w:rFonts w:ascii="Arial" w:hAnsi="Arial" w:cs="Arial"/>
+        </w:rPr>
+        <w:t xml:space="preserve"> im Folgenden beschrieben werden.</w:t>
       </w:r>
     </w:p>
     <w:p>
@@ -1564,6 +2193,7 @@
     </w:p>
     <w:p>
       <w:pPr>
+        <w:keepNext/>
         <w:spacing w:line="360" w:lineRule="auto"/>
         <w:jc w:val="both"/>
         <w:rPr>
@@ -1627,8 +2257,60 @@
     </w:p>
     <w:p>
       <w:pPr>
-        <w:spacing w:line="360" w:lineRule="auto"/>
-        <w:jc w:val="both"/>
+        <w:pStyle w:val="Beschriftung"/>
+        <w:spacing w:line="360" w:lineRule="auto"/>
+        <w:jc w:val="both"/>
+        <w:rPr>
+          <w:rFonts w:ascii="Arial" w:hAnsi="Arial" w:cs="Arial"/>
+        </w:rPr>
+      </w:pPr>
+      <w:r>
+        <w:rPr>
+          <w:rFonts w:ascii="Arial" w:hAnsi="Arial" w:cs="Arial"/>
+        </w:rPr>
+        <w:t xml:space="preserve">Abb. </w:t>
+      </w:r>
+      <w:r>
+        <w:rPr>
+          <w:rFonts w:ascii="Arial" w:hAnsi="Arial" w:cs="Arial"/>
+        </w:rPr>
+        <w:fldChar w:fldCharType="begin"/>
+      </w:r>
+      <w:r>
+        <w:rPr>
+          <w:rFonts w:ascii="Arial" w:hAnsi="Arial" w:cs="Arial"/>
+        </w:rPr>
+        <w:instrText xml:space="preserve"> SEQ Abb. \* ARABIC </w:instrText>
+      </w:r>
+      <w:r>
+        <w:rPr>
+          <w:rFonts w:ascii="Arial" w:hAnsi="Arial" w:cs="Arial"/>
+        </w:rPr>
+        <w:fldChar w:fldCharType="separate"/>
+      </w:r>
+      <w:r>
+        <w:rPr>
+          <w:rFonts w:ascii="Arial" w:hAnsi="Arial" w:cs="Arial"/>
+          <w:noProof/>
+        </w:rPr>
+        <w:t>5</w:t>
+      </w:r>
+      <w:r>
+        <w:rPr>
+          <w:rFonts w:ascii="Arial" w:hAnsi="Arial" w:cs="Arial"/>
+        </w:rPr>
+        <w:fldChar w:fldCharType="end"/>
+      </w:r>
+      <w:r>
+        <w:rPr>
+          <w:rFonts w:ascii="Arial" w:hAnsi="Arial" w:cs="Arial"/>
+        </w:rPr>
+        <w:t>: Steuerelemente</w:t>
+      </w:r>
+    </w:p>
+    <w:p>
+      <w:pPr>
+        <w:spacing w:line="360" w:lineRule="auto"/>
         <w:rPr>
           <w:rFonts w:ascii="Arial" w:hAnsi="Arial" w:cs="Arial"/>
         </w:rPr>
@@ -1658,7 +2340,21 @@
         <w:rPr>
           <w:rFonts w:ascii="Arial" w:hAnsi="Arial" w:cs="Arial"/>
         </w:rPr>
-        <w:t xml:space="preserve"> beinhalten starten, stoppen, resetten einer Simulation. Mit dem Button </w:t>
+        <w:t xml:space="preserve"> beinhalten starten, stoppen, </w:t>
+      </w:r>
+      <w:proofErr w:type="spellStart"/>
+      <w:r>
+        <w:rPr>
+          <w:rFonts w:ascii="Arial" w:hAnsi="Arial" w:cs="Arial"/>
+        </w:rPr>
+        <w:t>resetten</w:t>
+      </w:r>
+      <w:proofErr w:type="spellEnd"/>
+      <w:r>
+        <w:rPr>
+          <w:rFonts w:ascii="Arial" w:hAnsi="Arial" w:cs="Arial"/>
+        </w:rPr>
+        <w:t xml:space="preserve"> einer Simulation. Mit dem Button </w:t>
       </w:r>
       <w:r>
         <w:rPr>
@@ -1666,12 +2362,14 @@
         </w:rPr>
         <w:t>„</w:t>
       </w:r>
+      <w:proofErr w:type="spellStart"/>
       <w:r>
         <w:rPr>
           <w:rFonts w:ascii="Arial" w:hAnsi="Arial" w:cs="Arial"/>
         </w:rPr>
         <w:t>Step</w:t>
       </w:r>
+      <w:proofErr w:type="spellEnd"/>
       <w:r>
         <w:rPr>
           <w:rFonts w:ascii="Arial" w:hAnsi="Arial" w:cs="Arial"/>
@@ -1721,6 +2419,7 @@
     </w:p>
     <w:p>
       <w:pPr>
+        <w:keepNext/>
         <w:spacing w:line="360" w:lineRule="auto"/>
         <w:jc w:val="both"/>
         <w:rPr>
@@ -1777,6 +2476,67 @@
     </w:p>
     <w:p>
       <w:pPr>
+        <w:pStyle w:val="Beschriftung"/>
+        <w:spacing w:line="360" w:lineRule="auto"/>
+        <w:jc w:val="both"/>
+        <w:rPr>
+          <w:rFonts w:ascii="Arial" w:hAnsi="Arial" w:cs="Arial"/>
+        </w:rPr>
+      </w:pPr>
+      <w:r>
+        <w:rPr>
+          <w:rFonts w:ascii="Arial" w:hAnsi="Arial" w:cs="Arial"/>
+        </w:rPr>
+        <w:t xml:space="preserve">Abb. </w:t>
+      </w:r>
+      <w:r>
+        <w:rPr>
+          <w:rFonts w:ascii="Arial" w:hAnsi="Arial" w:cs="Arial"/>
+        </w:rPr>
+        <w:fldChar w:fldCharType="begin"/>
+      </w:r>
+      <w:r>
+        <w:rPr>
+          <w:rFonts w:ascii="Arial" w:hAnsi="Arial" w:cs="Arial"/>
+        </w:rPr>
+        <w:instrText xml:space="preserve"> SEQ Abb. \* ARABIC </w:instrText>
+      </w:r>
+      <w:r>
+        <w:rPr>
+          <w:rFonts w:ascii="Arial" w:hAnsi="Arial" w:cs="Arial"/>
+        </w:rPr>
+        <w:fldChar w:fldCharType="separate"/>
+      </w:r>
+      <w:r>
+        <w:rPr>
+          <w:rFonts w:ascii="Arial" w:hAnsi="Arial" w:cs="Arial"/>
+          <w:noProof/>
+        </w:rPr>
+        <w:t>6</w:t>
+      </w:r>
+      <w:r>
+        <w:rPr>
+          <w:rFonts w:ascii="Arial" w:hAnsi="Arial" w:cs="Arial"/>
+        </w:rPr>
+        <w:fldChar w:fldCharType="end"/>
+      </w:r>
+      <w:r>
+        <w:rPr>
+          <w:rFonts w:ascii="Arial" w:hAnsi="Arial" w:cs="Arial"/>
+        </w:rPr>
+        <w:t>: Code-Fenster mit Breakpoints</w:t>
+      </w:r>
+    </w:p>
+    <w:p>
+      <w:pPr>
+        <w:spacing w:line="360" w:lineRule="auto"/>
+        <w:rPr>
+          <w:rFonts w:ascii="Arial" w:hAnsi="Arial" w:cs="Arial"/>
+        </w:rPr>
+      </w:pPr>
+    </w:p>
+    <w:p>
+      <w:pPr>
         <w:spacing w:line="360" w:lineRule="auto"/>
         <w:jc w:val="both"/>
         <w:rPr>
@@ -1815,11 +2575,20 @@
         <w:rPr>
           <w:rFonts w:cs="Arial"/>
         </w:rPr>
-        <w:t>PC Call Stack</w:t>
-      </w:r>
-    </w:p>
-    <w:p>
-      <w:pPr>
+        <w:t xml:space="preserve">PC Call </w:t>
+      </w:r>
+      <w:proofErr w:type="spellStart"/>
+      <w:r>
+        <w:rPr>
+          <w:rFonts w:cs="Arial"/>
+        </w:rPr>
+        <w:t>Stack</w:t>
+      </w:r>
+      <w:proofErr w:type="spellEnd"/>
+    </w:p>
+    <w:p>
+      <w:pPr>
+        <w:keepNext/>
         <w:spacing w:line="360" w:lineRule="auto"/>
         <w:jc w:val="both"/>
         <w:rPr>
@@ -1883,6 +2652,67 @@
     </w:p>
     <w:p>
       <w:pPr>
+        <w:pStyle w:val="Beschriftung"/>
+        <w:spacing w:line="360" w:lineRule="auto"/>
+        <w:jc w:val="both"/>
+        <w:rPr>
+          <w:rFonts w:ascii="Arial" w:hAnsi="Arial" w:cs="Arial"/>
+        </w:rPr>
+      </w:pPr>
+      <w:r>
+        <w:rPr>
+          <w:rFonts w:ascii="Arial" w:hAnsi="Arial" w:cs="Arial"/>
+        </w:rPr>
+        <w:t xml:space="preserve">Abb. </w:t>
+      </w:r>
+      <w:r>
+        <w:rPr>
+          <w:rFonts w:ascii="Arial" w:hAnsi="Arial" w:cs="Arial"/>
+        </w:rPr>
+        <w:fldChar w:fldCharType="begin"/>
+      </w:r>
+      <w:r>
+        <w:rPr>
+          <w:rFonts w:ascii="Arial" w:hAnsi="Arial" w:cs="Arial"/>
+        </w:rPr>
+        <w:instrText xml:space="preserve"> SEQ Abb. \* ARABIC </w:instrText>
+      </w:r>
+      <w:r>
+        <w:rPr>
+          <w:rFonts w:ascii="Arial" w:hAnsi="Arial" w:cs="Arial"/>
+        </w:rPr>
+        <w:fldChar w:fldCharType="separate"/>
+      </w:r>
+      <w:r>
+        <w:rPr>
+          <w:rFonts w:ascii="Arial" w:hAnsi="Arial" w:cs="Arial"/>
+          <w:noProof/>
+        </w:rPr>
+        <w:t>7</w:t>
+      </w:r>
+      <w:r>
+        <w:rPr>
+          <w:rFonts w:ascii="Arial" w:hAnsi="Arial" w:cs="Arial"/>
+        </w:rPr>
+        <w:fldChar w:fldCharType="end"/>
+      </w:r>
+      <w:r>
+        <w:rPr>
+          <w:rFonts w:ascii="Arial" w:hAnsi="Arial" w:cs="Arial"/>
+        </w:rPr>
+        <w:t xml:space="preserve">: PC Call </w:t>
+      </w:r>
+      <w:proofErr w:type="spellStart"/>
+      <w:r>
+        <w:rPr>
+          <w:rFonts w:ascii="Arial" w:hAnsi="Arial" w:cs="Arial"/>
+        </w:rPr>
+        <w:t>Stack</w:t>
+      </w:r>
+      <w:proofErr w:type="spellEnd"/>
+    </w:p>
+    <w:p>
+      <w:pPr>
         <w:pStyle w:val="berschrift2"/>
         <w:spacing w:line="360" w:lineRule="auto"/>
         <w:jc w:val="both"/>
@@ -1899,6 +2729,7 @@
     </w:p>
     <w:p>
       <w:pPr>
+        <w:keepNext/>
         <w:spacing w:line="360" w:lineRule="auto"/>
         <w:jc w:val="both"/>
         <w:rPr>
@@ -1962,8 +2793,60 @@
     </w:p>
     <w:p>
       <w:pPr>
-        <w:spacing w:line="360" w:lineRule="auto"/>
-        <w:jc w:val="both"/>
+        <w:pStyle w:val="Beschriftung"/>
+        <w:spacing w:line="360" w:lineRule="auto"/>
+        <w:jc w:val="both"/>
+        <w:rPr>
+          <w:rFonts w:ascii="Arial" w:hAnsi="Arial" w:cs="Arial"/>
+        </w:rPr>
+      </w:pPr>
+      <w:r>
+        <w:rPr>
+          <w:rFonts w:ascii="Arial" w:hAnsi="Arial" w:cs="Arial"/>
+        </w:rPr>
+        <w:t xml:space="preserve">Abb. </w:t>
+      </w:r>
+      <w:r>
+        <w:rPr>
+          <w:rFonts w:ascii="Arial" w:hAnsi="Arial" w:cs="Arial"/>
+        </w:rPr>
+        <w:fldChar w:fldCharType="begin"/>
+      </w:r>
+      <w:r>
+        <w:rPr>
+          <w:rFonts w:ascii="Arial" w:hAnsi="Arial" w:cs="Arial"/>
+        </w:rPr>
+        <w:instrText xml:space="preserve"> SEQ Abb. \* ARABIC </w:instrText>
+      </w:r>
+      <w:r>
+        <w:rPr>
+          <w:rFonts w:ascii="Arial" w:hAnsi="Arial" w:cs="Arial"/>
+        </w:rPr>
+        <w:fldChar w:fldCharType="separate"/>
+      </w:r>
+      <w:r>
+        <w:rPr>
+          <w:rFonts w:ascii="Arial" w:hAnsi="Arial" w:cs="Arial"/>
+          <w:noProof/>
+        </w:rPr>
+        <w:t>8</w:t>
+      </w:r>
+      <w:r>
+        <w:rPr>
+          <w:rFonts w:ascii="Arial" w:hAnsi="Arial" w:cs="Arial"/>
+        </w:rPr>
+        <w:fldChar w:fldCharType="end"/>
+      </w:r>
+      <w:r>
+        <w:rPr>
+          <w:rFonts w:ascii="Arial" w:hAnsi="Arial" w:cs="Arial"/>
+        </w:rPr>
+        <w:t>: Laufzeit</w:t>
+      </w:r>
+    </w:p>
+    <w:p>
+      <w:pPr>
+        <w:spacing w:line="360" w:lineRule="auto"/>
         <w:rPr>
           <w:rFonts w:ascii="Arial" w:hAnsi="Arial" w:cs="Arial"/>
         </w:rPr>
@@ -2017,15 +2900,24 @@
           <w:rFonts w:cs="Arial"/>
         </w:rPr>
       </w:pPr>
+      <w:proofErr w:type="spellStart"/>
       <w:r>
         <w:rPr>
           <w:rFonts w:cs="Arial"/>
         </w:rPr>
-        <w:t>Clock Speed</w:t>
-      </w:r>
-    </w:p>
-    <w:p>
-      <w:pPr>
+        <w:t>Clock</w:t>
+      </w:r>
+      <w:proofErr w:type="spellEnd"/>
+      <w:r>
+        <w:rPr>
+          <w:rFonts w:cs="Arial"/>
+        </w:rPr>
+        <w:t xml:space="preserve"> Speed</w:t>
+      </w:r>
+    </w:p>
+    <w:p>
+      <w:pPr>
+        <w:keepNext/>
         <w:spacing w:line="360" w:lineRule="auto"/>
         <w:jc w:val="both"/>
         <w:rPr>
@@ -2089,8 +2981,74 @@
     </w:p>
     <w:p>
       <w:pPr>
-        <w:spacing w:line="360" w:lineRule="auto"/>
-        <w:jc w:val="both"/>
+        <w:pStyle w:val="Beschriftung"/>
+        <w:spacing w:line="360" w:lineRule="auto"/>
+        <w:jc w:val="both"/>
+        <w:rPr>
+          <w:rFonts w:ascii="Arial" w:hAnsi="Arial" w:cs="Arial"/>
+        </w:rPr>
+      </w:pPr>
+      <w:r>
+        <w:rPr>
+          <w:rFonts w:ascii="Arial" w:hAnsi="Arial" w:cs="Arial"/>
+        </w:rPr>
+        <w:t xml:space="preserve">Abb. </w:t>
+      </w:r>
+      <w:r>
+        <w:rPr>
+          <w:rFonts w:ascii="Arial" w:hAnsi="Arial" w:cs="Arial"/>
+        </w:rPr>
+        <w:fldChar w:fldCharType="begin"/>
+      </w:r>
+      <w:r>
+        <w:rPr>
+          <w:rFonts w:ascii="Arial" w:hAnsi="Arial" w:cs="Arial"/>
+        </w:rPr>
+        <w:instrText xml:space="preserve"> SEQ Abb. \* ARABIC </w:instrText>
+      </w:r>
+      <w:r>
+        <w:rPr>
+          <w:rFonts w:ascii="Arial" w:hAnsi="Arial" w:cs="Arial"/>
+        </w:rPr>
+        <w:fldChar w:fldCharType="separate"/>
+      </w:r>
+      <w:r>
+        <w:rPr>
+          <w:rFonts w:ascii="Arial" w:hAnsi="Arial" w:cs="Arial"/>
+          <w:noProof/>
+        </w:rPr>
+        <w:t>9</w:t>
+      </w:r>
+      <w:r>
+        <w:rPr>
+          <w:rFonts w:ascii="Arial" w:hAnsi="Arial" w:cs="Arial"/>
+        </w:rPr>
+        <w:fldChar w:fldCharType="end"/>
+      </w:r>
+      <w:r>
+        <w:rPr>
+          <w:rFonts w:ascii="Arial" w:hAnsi="Arial" w:cs="Arial"/>
+        </w:rPr>
+        <w:t xml:space="preserve">: </w:t>
+      </w:r>
+      <w:proofErr w:type="spellStart"/>
+      <w:r>
+        <w:rPr>
+          <w:rFonts w:ascii="Arial" w:hAnsi="Arial" w:cs="Arial"/>
+        </w:rPr>
+        <w:t>Clock</w:t>
+      </w:r>
+      <w:proofErr w:type="spellEnd"/>
+      <w:r>
+        <w:rPr>
+          <w:rFonts w:ascii="Arial" w:hAnsi="Arial" w:cs="Arial"/>
+        </w:rPr>
+        <w:t xml:space="preserve"> Speed</w:t>
+      </w:r>
+    </w:p>
+    <w:p>
+      <w:pPr>
+        <w:spacing w:line="360" w:lineRule="auto"/>
         <w:rPr>
           <w:rFonts w:ascii="Arial" w:hAnsi="Arial" w:cs="Arial"/>
         </w:rPr>
@@ -2196,7 +3154,529 @@
         <w:rPr>
           <w:rFonts w:ascii="Arial" w:hAnsi="Arial" w:cs="Arial"/>
         </w:rPr>
-        <w:t>Für den Microcontroller PIC16F84 gibt es drei Arten von Befehlen die sich im Opcode voneinander unterscheiden.  Im Folgenden werden die einzelnen Befehlsgruppen mithilfe einer Beispielfunktion beschrieben.</w:t>
+        <w:t xml:space="preserve">Für den </w:t>
+      </w:r>
+      <w:proofErr w:type="spellStart"/>
+      <w:r>
+        <w:rPr>
+          <w:rFonts w:ascii="Arial" w:hAnsi="Arial" w:cs="Arial"/>
+        </w:rPr>
+        <w:t>Microcontroller</w:t>
+      </w:r>
+      <w:proofErr w:type="spellEnd"/>
+      <w:r>
+        <w:rPr>
+          <w:rFonts w:ascii="Arial" w:hAnsi="Arial" w:cs="Arial"/>
+        </w:rPr>
+        <w:t xml:space="preserve"> PIC16F84 gibt es drei Arten von Befehlen die sich im </w:t>
+      </w:r>
+      <w:r>
+        <w:rPr>
+          <w:rFonts w:ascii="Arial" w:hAnsi="Arial" w:cs="Arial"/>
+        </w:rPr>
+        <w:t xml:space="preserve">14-Bit langen </w:t>
+      </w:r>
+      <w:proofErr w:type="spellStart"/>
+      <w:r>
+        <w:rPr>
+          <w:rFonts w:ascii="Arial" w:hAnsi="Arial" w:cs="Arial"/>
+        </w:rPr>
+        <w:t>Opcode</w:t>
+      </w:r>
+      <w:proofErr w:type="spellEnd"/>
+      <w:r>
+        <w:rPr>
+          <w:rFonts w:ascii="Arial" w:hAnsi="Arial" w:cs="Arial"/>
+        </w:rPr>
+        <w:t xml:space="preserve"> voneinander unterscheiden.</w:t>
+      </w:r>
+      <w:r>
+        <w:rPr>
+          <w:rFonts w:ascii="Arial" w:hAnsi="Arial" w:cs="Arial"/>
+        </w:rPr>
+        <w:t xml:space="preserve"> Alle Befehlsfunktionen werden in der Klasse </w:t>
+      </w:r>
+      <w:proofErr w:type="spellStart"/>
+      <w:r>
+        <w:rPr>
+          <w:rFonts w:ascii="Arial" w:hAnsi="Arial" w:cs="Arial"/>
+        </w:rPr>
+        <w:t>PSInstruction</w:t>
+      </w:r>
+      <w:proofErr w:type="spellEnd"/>
+      <w:r>
+        <w:rPr>
+          <w:rFonts w:ascii="Arial" w:hAnsi="Arial" w:cs="Arial"/>
+        </w:rPr>
+        <w:t xml:space="preserve"> implementiert. In der Klasse werden zuerst die einzelnen Bitfelder der Instruktion gelesen.</w:t>
+      </w:r>
+      <w:r>
+        <w:rPr>
+          <w:rFonts w:ascii="Arial" w:hAnsi="Arial" w:cs="Arial"/>
+        </w:rPr>
+        <w:t xml:space="preserve">  Danach wird das gelesene</w:t>
+      </w:r>
+      <w:r>
+        <w:rPr>
+          <w:rFonts w:ascii="Arial" w:hAnsi="Arial" w:cs="Arial"/>
+        </w:rPr>
+        <w:t xml:space="preserve"> Instruktion mit dem </w:t>
+      </w:r>
+      <w:proofErr w:type="spellStart"/>
+      <w:r>
+        <w:rPr>
+          <w:rFonts w:ascii="Arial" w:hAnsi="Arial" w:cs="Arial"/>
+        </w:rPr>
+        <w:t>Opcode</w:t>
+      </w:r>
+      <w:proofErr w:type="spellEnd"/>
+      <w:r>
+        <w:rPr>
+          <w:rFonts w:ascii="Arial" w:hAnsi="Arial" w:cs="Arial"/>
+        </w:rPr>
+        <w:t xml:space="preserve"> des</w:t>
+      </w:r>
+      <w:r>
+        <w:rPr>
+          <w:rFonts w:ascii="Arial" w:hAnsi="Arial" w:cs="Arial"/>
+        </w:rPr>
+        <w:t xml:space="preserve"> jeweiligen </w:t>
+      </w:r>
+      <w:r>
+        <w:rPr>
+          <w:rFonts w:ascii="Arial" w:hAnsi="Arial" w:cs="Arial"/>
+        </w:rPr>
+        <w:t>Befehls</w:t>
+      </w:r>
+      <w:r>
+        <w:rPr>
+          <w:rFonts w:ascii="Arial" w:hAnsi="Arial" w:cs="Arial"/>
+        </w:rPr>
+        <w:t xml:space="preserve"> verglichen und bei Übereinstimmung den </w:t>
+      </w:r>
+      <w:proofErr w:type="spellStart"/>
+      <w:r>
+        <w:rPr>
+          <w:rFonts w:ascii="Arial" w:hAnsi="Arial" w:cs="Arial"/>
+        </w:rPr>
+        <w:t>dazugehötigen</w:t>
+      </w:r>
+      <w:proofErr w:type="spellEnd"/>
+      <w:r>
+        <w:rPr>
+          <w:rFonts w:ascii="Arial" w:hAnsi="Arial" w:cs="Arial"/>
+        </w:rPr>
+        <w:t xml:space="preserve"> Namen de</w:t>
+      </w:r>
+      <w:r>
+        <w:rPr>
+          <w:rFonts w:ascii="Arial" w:hAnsi="Arial" w:cs="Arial"/>
+        </w:rPr>
+        <w:t>s Befehls übergeben:</w:t>
+      </w:r>
+    </w:p>
+    <w:p>
+      <w:pPr>
+        <w:spacing w:line="360" w:lineRule="auto"/>
+        <w:jc w:val="both"/>
+        <w:rPr>
+          <w:rFonts w:ascii="Arial" w:hAnsi="Arial" w:cs="Arial"/>
+        </w:rPr>
+      </w:pPr>
+    </w:p>
+    <w:p>
+      <w:pPr>
+        <w:keepNext/>
+        <w:spacing w:line="360" w:lineRule="auto"/>
+        <w:jc w:val="both"/>
+        <w:rPr>
+          <w:rFonts w:ascii="Arial" w:hAnsi="Arial" w:cs="Arial"/>
+        </w:rPr>
+      </w:pPr>
+      <w:r>
+        <w:rPr>
+          <w:rFonts w:ascii="Arial" w:hAnsi="Arial" w:cs="Arial"/>
+          <w:noProof/>
+        </w:rPr>
+        <w:drawing>
+          <wp:inline distT="0" distB="0" distL="0" distR="0" wp14:anchorId="47238B0C" wp14:editId="6224B171">
+            <wp:extent cx="4902200" cy="711200"/>
+            <wp:effectExtent l="0" t="0" r="0" b="0"/>
+            <wp:docPr id="18" name="Bild 18"/>
+            <wp:cNvGraphicFramePr>
+              <a:graphicFrameLocks xmlns:a="http://schemas.openxmlformats.org/drawingml/2006/main" noChangeAspect="1"/>
+            </wp:cNvGraphicFramePr>
+            <a:graphic xmlns:a="http://schemas.openxmlformats.org/drawingml/2006/main">
+              <a:graphicData uri="http://schemas.openxmlformats.org/drawingml/2006/picture">
+                <pic:pic xmlns:pic="http://schemas.openxmlformats.org/drawingml/2006/picture">
+                  <pic:nvPicPr>
+                    <pic:cNvPr id="0" name="CLRWDT.tiff"/>
+                    <pic:cNvPicPr/>
+                  </pic:nvPicPr>
+                  <pic:blipFill>
+                    <a:blip r:embed="rId19">
+                      <a:extLst>
+                        <a:ext uri="{28A0092B-C50C-407E-A947-70E740481C1C}">
+                          <a14:useLocalDpi xmlns:a14="http://schemas.microsoft.com/office/drawing/2010/main" val="0"/>
+                        </a:ext>
+                      </a:extLst>
+                    </a:blip>
+                    <a:stretch>
+                      <a:fillRect/>
+                    </a:stretch>
+                  </pic:blipFill>
+                  <pic:spPr>
+                    <a:xfrm>
+                      <a:off x="0" y="0"/>
+                      <a:ext cx="4902200" cy="711200"/>
+                    </a:xfrm>
+                    <a:prstGeom prst="rect">
+                      <a:avLst/>
+                    </a:prstGeom>
+                  </pic:spPr>
+                </pic:pic>
+              </a:graphicData>
+            </a:graphic>
+          </wp:inline>
+        </w:drawing>
+      </w:r>
+    </w:p>
+    <w:p>
+      <w:pPr>
+        <w:pStyle w:val="Beschriftung"/>
+        <w:spacing w:line="360" w:lineRule="auto"/>
+        <w:jc w:val="both"/>
+        <w:rPr>
+          <w:rFonts w:ascii="Arial" w:hAnsi="Arial" w:cs="Arial"/>
+        </w:rPr>
+      </w:pPr>
+      <w:r>
+        <w:rPr>
+          <w:rFonts w:ascii="Arial" w:hAnsi="Arial" w:cs="Arial"/>
+        </w:rPr>
+        <w:t xml:space="preserve">Abb. </w:t>
+      </w:r>
+      <w:r>
+        <w:rPr>
+          <w:rFonts w:ascii="Arial" w:hAnsi="Arial" w:cs="Arial"/>
+        </w:rPr>
+        <w:fldChar w:fldCharType="begin"/>
+      </w:r>
+      <w:r>
+        <w:rPr>
+          <w:rFonts w:ascii="Arial" w:hAnsi="Arial" w:cs="Arial"/>
+        </w:rPr>
+        <w:instrText xml:space="preserve"> SEQ Abb. \* ARABIC </w:instrText>
+      </w:r>
+      <w:r>
+        <w:rPr>
+          <w:rFonts w:ascii="Arial" w:hAnsi="Arial" w:cs="Arial"/>
+        </w:rPr>
+        <w:fldChar w:fldCharType="separate"/>
+      </w:r>
+      <w:r>
+        <w:rPr>
+          <w:rFonts w:ascii="Arial" w:hAnsi="Arial" w:cs="Arial"/>
+          <w:noProof/>
+        </w:rPr>
+        <w:t>10</w:t>
+      </w:r>
+      <w:r>
+        <w:rPr>
+          <w:rFonts w:ascii="Arial" w:hAnsi="Arial" w:cs="Arial"/>
+        </w:rPr>
+        <w:fldChar w:fldCharType="end"/>
+      </w:r>
+      <w:r>
+        <w:rPr>
+          <w:rFonts w:ascii="Arial" w:hAnsi="Arial" w:cs="Arial"/>
+        </w:rPr>
+        <w:t xml:space="preserve">: </w:t>
+      </w:r>
+      <w:proofErr w:type="spellStart"/>
+      <w:r>
+        <w:rPr>
+          <w:rFonts w:ascii="Arial" w:hAnsi="Arial" w:cs="Arial"/>
+        </w:rPr>
+        <w:t>Opcode</w:t>
+      </w:r>
+      <w:proofErr w:type="spellEnd"/>
+      <w:r>
+        <w:rPr>
+          <w:rFonts w:ascii="Arial" w:hAnsi="Arial" w:cs="Arial"/>
+        </w:rPr>
+        <w:t xml:space="preserve"> mit Instruktion vergleichen</w:t>
+      </w:r>
+    </w:p>
+    <w:p>
+      <w:pPr>
+        <w:spacing w:line="360" w:lineRule="auto"/>
+        <w:rPr>
+          <w:rFonts w:ascii="Arial" w:hAnsi="Arial" w:cs="Arial"/>
+        </w:rPr>
+      </w:pPr>
+    </w:p>
+    <w:p>
+      <w:pPr>
+        <w:spacing w:line="360" w:lineRule="auto"/>
+        <w:jc w:val="both"/>
+        <w:rPr>
+          <w:rFonts w:ascii="Arial" w:hAnsi="Arial" w:cs="Arial"/>
+        </w:rPr>
+      </w:pPr>
+      <w:r>
+        <w:rPr>
+          <w:rFonts w:ascii="Arial" w:hAnsi="Arial" w:cs="Arial"/>
+        </w:rPr>
+        <w:t xml:space="preserve">Die zugewiesenen Namen werden dann benutzt, um die </w:t>
+      </w:r>
+      <w:proofErr w:type="spellStart"/>
+      <w:r>
+        <w:rPr>
+          <w:rFonts w:ascii="Arial" w:hAnsi="Arial" w:cs="Arial"/>
+        </w:rPr>
+        <w:t>eigenlichen</w:t>
+      </w:r>
+      <w:proofErr w:type="spellEnd"/>
+      <w:r>
+        <w:rPr>
+          <w:rFonts w:ascii="Arial" w:hAnsi="Arial" w:cs="Arial"/>
+        </w:rPr>
+        <w:t xml:space="preserve"> Funktionen zu implementieren die das Verhalten der einzelnen Befehle simulieren:</w:t>
+      </w:r>
+    </w:p>
+    <w:p>
+      <w:pPr>
+        <w:spacing w:line="360" w:lineRule="auto"/>
+        <w:jc w:val="both"/>
+        <w:rPr>
+          <w:rFonts w:ascii="Arial" w:hAnsi="Arial" w:cs="Arial"/>
+        </w:rPr>
+      </w:pPr>
+    </w:p>
+    <w:p>
+      <w:pPr>
+        <w:keepNext/>
+        <w:spacing w:line="360" w:lineRule="auto"/>
+        <w:jc w:val="both"/>
+        <w:rPr>
+          <w:rFonts w:ascii="Arial" w:hAnsi="Arial" w:cs="Arial"/>
+        </w:rPr>
+      </w:pPr>
+      <w:r>
+        <w:rPr>
+          <w:rFonts w:ascii="Arial" w:hAnsi="Arial" w:cs="Arial"/>
+          <w:noProof/>
+        </w:rPr>
+        <w:drawing>
+          <wp:inline distT="0" distB="0" distL="0" distR="0" wp14:anchorId="75231A82" wp14:editId="6F9905A2">
+            <wp:extent cx="4521200" cy="723900"/>
+            <wp:effectExtent l="0" t="0" r="0" b="12700"/>
+            <wp:docPr id="17" name="Bild 17"/>
+            <wp:cNvGraphicFramePr>
+              <a:graphicFrameLocks xmlns:a="http://schemas.openxmlformats.org/drawingml/2006/main" noChangeAspect="1"/>
+            </wp:cNvGraphicFramePr>
+            <a:graphic xmlns:a="http://schemas.openxmlformats.org/drawingml/2006/main">
+              <a:graphicData uri="http://schemas.openxmlformats.org/drawingml/2006/picture">
+                <pic:pic xmlns:pic="http://schemas.openxmlformats.org/drawingml/2006/picture">
+                  <pic:nvPicPr>
+                    <pic:cNvPr id="2" name="CLRWDTfkt.tiff"/>
+                    <pic:cNvPicPr/>
+                  </pic:nvPicPr>
+                  <pic:blipFill>
+                    <a:blip r:embed="rId20">
+                      <a:extLst>
+                        <a:ext uri="{28A0092B-C50C-407E-A947-70E740481C1C}">
+                          <a14:useLocalDpi xmlns:a14="http://schemas.microsoft.com/office/drawing/2010/main" val="0"/>
+                        </a:ext>
+                      </a:extLst>
+                    </a:blip>
+                    <a:stretch>
+                      <a:fillRect/>
+                    </a:stretch>
+                  </pic:blipFill>
+                  <pic:spPr>
+                    <a:xfrm>
+                      <a:off x="0" y="0"/>
+                      <a:ext cx="4521200" cy="723900"/>
+                    </a:xfrm>
+                    <a:prstGeom prst="rect">
+                      <a:avLst/>
+                    </a:prstGeom>
+                  </pic:spPr>
+                </pic:pic>
+              </a:graphicData>
+            </a:graphic>
+          </wp:inline>
+        </w:drawing>
+      </w:r>
+    </w:p>
+    <w:p>
+      <w:pPr>
+        <w:pStyle w:val="Beschriftung"/>
+        <w:spacing w:line="360" w:lineRule="auto"/>
+        <w:jc w:val="both"/>
+        <w:rPr>
+          <w:rFonts w:ascii="Arial" w:hAnsi="Arial" w:cs="Arial"/>
+        </w:rPr>
+      </w:pPr>
+      <w:r>
+        <w:rPr>
+          <w:rFonts w:ascii="Arial" w:hAnsi="Arial" w:cs="Arial"/>
+        </w:rPr>
+        <w:t xml:space="preserve">Abb. </w:t>
+      </w:r>
+      <w:r>
+        <w:rPr>
+          <w:rFonts w:ascii="Arial" w:hAnsi="Arial" w:cs="Arial"/>
+        </w:rPr>
+        <w:fldChar w:fldCharType="begin"/>
+      </w:r>
+      <w:r>
+        <w:rPr>
+          <w:rFonts w:ascii="Arial" w:hAnsi="Arial" w:cs="Arial"/>
+        </w:rPr>
+        <w:instrText xml:space="preserve"> SEQ Abb. \* ARABIC </w:instrText>
+      </w:r>
+      <w:r>
+        <w:rPr>
+          <w:rFonts w:ascii="Arial" w:hAnsi="Arial" w:cs="Arial"/>
+        </w:rPr>
+        <w:fldChar w:fldCharType="separate"/>
+      </w:r>
+      <w:r>
+        <w:rPr>
+          <w:rFonts w:ascii="Arial" w:hAnsi="Arial" w:cs="Arial"/>
+          <w:noProof/>
+        </w:rPr>
+        <w:t>11</w:t>
+      </w:r>
+      <w:r>
+        <w:rPr>
+          <w:rFonts w:ascii="Arial" w:hAnsi="Arial" w:cs="Arial"/>
+        </w:rPr>
+        <w:fldChar w:fldCharType="end"/>
+      </w:r>
+      <w:r>
+        <w:rPr>
+          <w:rFonts w:ascii="Arial" w:hAnsi="Arial" w:cs="Arial"/>
+        </w:rPr>
+        <w:t>: Funktion des Befehls CLRWDT</w:t>
+      </w:r>
+    </w:p>
+    <w:p>
+      <w:pPr>
+        <w:spacing w:line="360" w:lineRule="auto"/>
+        <w:rPr>
+          <w:rFonts w:ascii="Arial" w:hAnsi="Arial" w:cs="Arial"/>
+        </w:rPr>
+      </w:pPr>
+    </w:p>
+    <w:p>
+      <w:pPr>
+        <w:spacing w:line="360" w:lineRule="auto"/>
+        <w:jc w:val="both"/>
+        <w:rPr>
+          <w:rFonts w:ascii="Arial" w:hAnsi="Arial" w:cs="Arial"/>
+        </w:rPr>
+      </w:pPr>
+      <w:r>
+        <w:rPr>
+          <w:rFonts w:ascii="Arial" w:hAnsi="Arial" w:cs="Arial"/>
+        </w:rPr>
+        <w:t xml:space="preserve">In </w:t>
+      </w:r>
+      <w:r>
+        <w:rPr>
+          <w:rFonts w:ascii="Arial" w:hAnsi="Arial" w:cs="Arial"/>
+          <w:color w:val="FF0000"/>
+        </w:rPr>
+        <w:t xml:space="preserve">Abb.. </w:t>
+      </w:r>
+      <w:r>
+        <w:rPr>
+          <w:rFonts w:ascii="Arial" w:hAnsi="Arial" w:cs="Arial"/>
+        </w:rPr>
+        <w:t xml:space="preserve">wird als Beispiel der Wert des </w:t>
+      </w:r>
+      <w:proofErr w:type="spellStart"/>
+      <w:r>
+        <w:rPr>
+          <w:rFonts w:ascii="Arial" w:hAnsi="Arial" w:cs="Arial"/>
+        </w:rPr>
+        <w:t>Watchd</w:t>
+      </w:r>
+      <w:r>
+        <w:rPr>
+          <w:rFonts w:ascii="Arial" w:hAnsi="Arial" w:cs="Arial"/>
+        </w:rPr>
+        <w:t>og</w:t>
+      </w:r>
+      <w:proofErr w:type="spellEnd"/>
+      <w:r>
+        <w:rPr>
+          <w:rFonts w:ascii="Arial" w:hAnsi="Arial" w:cs="Arial"/>
+        </w:rPr>
+        <w:t xml:space="preserve"> </w:t>
+      </w:r>
+      <w:proofErr w:type="spellStart"/>
+      <w:r>
+        <w:rPr>
+          <w:rFonts w:ascii="Arial" w:hAnsi="Arial" w:cs="Arial"/>
+        </w:rPr>
+        <w:t>Timers</w:t>
+      </w:r>
+      <w:proofErr w:type="spellEnd"/>
+      <w:r>
+        <w:rPr>
+          <w:rFonts w:ascii="Arial" w:hAnsi="Arial" w:cs="Arial"/>
+        </w:rPr>
+        <w:t xml:space="preserve"> auf</w:t>
+      </w:r>
+      <w:r>
+        <w:rPr>
+          <w:rFonts w:ascii="Arial" w:hAnsi="Arial" w:cs="Arial"/>
+        </w:rPr>
+        <w:t xml:space="preserve"> 0 gesetzt wenn der String „CLRWDT“ entspricht.</w:t>
+      </w:r>
+    </w:p>
+    <w:p>
+      <w:pPr>
+        <w:spacing w:line="360" w:lineRule="auto"/>
+        <w:jc w:val="both"/>
+        <w:rPr>
+          <w:rFonts w:ascii="Arial" w:hAnsi="Arial" w:cs="Arial"/>
+        </w:rPr>
+      </w:pPr>
+      <w:r>
+        <w:rPr>
+          <w:rFonts w:ascii="Arial" w:hAnsi="Arial" w:cs="Arial"/>
+        </w:rPr>
+        <w:t xml:space="preserve">Im Folgenden werden die einzelnen Befehlsgruppen mithilfe </w:t>
+      </w:r>
+      <w:r>
+        <w:rPr>
+          <w:rFonts w:ascii="Arial" w:hAnsi="Arial" w:cs="Arial"/>
+        </w:rPr>
+        <w:t xml:space="preserve">jeweils </w:t>
+      </w:r>
+      <w:r>
+        <w:rPr>
+          <w:rFonts w:ascii="Arial" w:hAnsi="Arial" w:cs="Arial"/>
+        </w:rPr>
+        <w:t>ein</w:t>
+      </w:r>
+      <w:r>
+        <w:rPr>
+          <w:rFonts w:ascii="Arial" w:hAnsi="Arial" w:cs="Arial"/>
+        </w:rPr>
+        <w:t>er Beispielfunktion beschrieben:</w:t>
+      </w:r>
+      <w:r>
+        <w:rPr>
+          <w:rFonts w:ascii="Arial" w:hAnsi="Arial" w:cs="Arial"/>
+        </w:rPr>
+        <w:br w:type="page"/>
       </w:r>
     </w:p>
     <w:p>
@@ -2240,11 +3720,33 @@
         </w:rPr>
         <w:t xml:space="preserve">DECFSZ: </w:t>
       </w:r>
-      <w:r>
-        <w:rPr>
-          <w:rFonts w:ascii="Arial" w:hAnsi="Arial" w:cs="Arial"/>
-        </w:rPr>
-        <w:t>Decrement f, Skip if 0.</w:t>
+      <w:proofErr w:type="spellStart"/>
+      <w:r>
+        <w:rPr>
+          <w:rFonts w:ascii="Arial" w:hAnsi="Arial" w:cs="Arial"/>
+        </w:rPr>
+        <w:t>Decrement</w:t>
+      </w:r>
+      <w:proofErr w:type="spellEnd"/>
+      <w:r>
+        <w:rPr>
+          <w:rFonts w:ascii="Arial" w:hAnsi="Arial" w:cs="Arial"/>
+        </w:rPr>
+        <w:t xml:space="preserve"> f, Skip </w:t>
+      </w:r>
+      <w:proofErr w:type="spellStart"/>
+      <w:r>
+        <w:rPr>
+          <w:rFonts w:ascii="Arial" w:hAnsi="Arial" w:cs="Arial"/>
+        </w:rPr>
+        <w:t>if</w:t>
+      </w:r>
+      <w:proofErr w:type="spellEnd"/>
+      <w:r>
+        <w:rPr>
+          <w:rFonts w:ascii="Arial" w:hAnsi="Arial" w:cs="Arial"/>
+        </w:rPr>
+        <w:t xml:space="preserve"> 0.</w:t>
       </w:r>
     </w:p>
     <w:p>
@@ -2282,31 +3784,47 @@
         <w:rPr>
           <w:rFonts w:ascii="Arial" w:hAnsi="Arial" w:cs="Arial"/>
         </w:rPr>
-        <w:t xml:space="preserve">Genauso wird auch die Funktion im Code implementiert. Der Wert aus der Speicherzelle  f wird mit dem </w:t>
-      </w:r>
-      <w:r>
-        <w:rPr>
-          <w:rFonts w:ascii="Arial" w:hAnsi="Arial" w:cs="Arial"/>
-        </w:rPr>
-        <w:t>Dekrement Operator</w:t>
-      </w:r>
-      <w:r>
-        <w:rPr>
-          <w:rFonts w:ascii="Arial" w:hAnsi="Arial" w:cs="Arial"/>
-        </w:rPr>
-        <w:t xml:space="preserve"> um 1 verringert. Danach wird in einer if-Anweisung geprüft, ob das Ergebnis 0 oder ungleich 0 ist. Bei 0 wird der Programmzähler um 1 erhöht und somit die nächste Zeile im Assembler-Code übersprungen </w:t>
-      </w:r>
-      <w:r>
-        <w:rPr>
-          <w:rFonts w:ascii="Arial" w:hAnsi="Arial" w:cs="Arial"/>
-        </w:rPr>
-        <w:t xml:space="preserve">(=&gt; NOP) </w:t>
-      </w:r>
-      <w:r>
-        <w:rPr>
-          <w:rFonts w:ascii="Arial" w:hAnsi="Arial" w:cs="Arial"/>
-        </w:rPr>
-        <w:t xml:space="preserve">ansonsten </w:t>
+        <w:t xml:space="preserve">Genauso wird auch die Funktion im Code implementiert. Der Wert aus der Speicherzelle  f wird mit dem Dekrement Operator um 1 verringert. Danach wird in einer </w:t>
+      </w:r>
+      <w:proofErr w:type="spellStart"/>
+      <w:r>
+        <w:rPr>
+          <w:rFonts w:ascii="Arial" w:hAnsi="Arial" w:cs="Arial"/>
+        </w:rPr>
+        <w:t>if</w:t>
+      </w:r>
+      <w:proofErr w:type="spellEnd"/>
+      <w:r>
+        <w:rPr>
+          <w:rFonts w:ascii="Arial" w:hAnsi="Arial" w:cs="Arial"/>
+        </w:rPr>
+        <w:t xml:space="preserve">-Anweisung geprüft, ob das Ergebnis 0 oder ungleich 0 ist. Bei 0 wird der Programmzähler um 1 erhöht und somit die nächste Zeile im Assembler-Code übersprungen </w:t>
+      </w:r>
+      <w:r>
+        <w:rPr>
+          <w:rFonts w:ascii="Arial" w:hAnsi="Arial" w:cs="Arial"/>
+        </w:rPr>
+        <w:t>(=&gt; NOP</w:t>
+      </w:r>
+      <w:proofErr w:type="gramStart"/>
+      <w:r>
+        <w:rPr>
+          <w:rFonts w:ascii="Arial" w:hAnsi="Arial" w:cs="Arial"/>
+        </w:rPr>
+        <w:t xml:space="preserve">) </w:t>
+      </w:r>
+      <w:r>
+        <w:rPr>
+          <w:rFonts w:ascii="Arial" w:hAnsi="Arial" w:cs="Arial"/>
+        </w:rPr>
+        <w:t>ansonsten</w:t>
+      </w:r>
+      <w:proofErr w:type="gramEnd"/>
+      <w:r>
+        <w:rPr>
+          <w:rFonts w:ascii="Arial" w:hAnsi="Arial" w:cs="Arial"/>
+        </w:rPr>
+        <w:t xml:space="preserve"> </w:t>
       </w:r>
       <w:r>
         <w:rPr>
@@ -2314,8 +3832,6 @@
         </w:rPr>
         <w:t>soll die nächste Zeile ausgeführt werden</w:t>
       </w:r>
-      <w:bookmarkStart w:id="0" w:name="_GoBack"/>
-      <w:bookmarkEnd w:id="0"/>
       <w:r>
         <w:rPr>
           <w:rFonts w:ascii="Arial" w:hAnsi="Arial" w:cs="Arial"/>
@@ -2325,6 +3841,7 @@
     </w:p>
     <w:p>
       <w:pPr>
+        <w:keepNext/>
         <w:widowControl w:val="0"/>
         <w:autoSpaceDE w:val="0"/>
         <w:autoSpaceDN w:val="0"/>
@@ -2356,7 +3873,7 @@
                     <pic:cNvPicPr/>
                   </pic:nvPicPr>
                   <pic:blipFill>
-                    <a:blip r:embed="rId19">
+                    <a:blip r:embed="rId21">
                       <a:extLst>
                         <a:ext uri="{28A0092B-C50C-407E-A947-70E740481C1C}">
                           <a14:useLocalDpi xmlns:a14="http://schemas.microsoft.com/office/drawing/2010/main" val="0"/>
@@ -2385,53 +3902,116 @@
     </w:p>
     <w:p>
       <w:pPr>
-        <w:spacing w:line="360" w:lineRule="auto"/>
-        <w:jc w:val="both"/>
+        <w:pStyle w:val="Beschriftung"/>
+        <w:spacing w:line="360" w:lineRule="auto"/>
+        <w:jc w:val="center"/>
+        <w:rPr>
+          <w:rFonts w:ascii="Arial" w:hAnsi="Arial" w:cs="Arial"/>
+        </w:rPr>
+      </w:pPr>
+      <w:r>
+        <w:rPr>
+          <w:rFonts w:ascii="Arial" w:hAnsi="Arial" w:cs="Arial"/>
+        </w:rPr>
+        <w:t xml:space="preserve">Abb. </w:t>
+      </w:r>
+      <w:r>
+        <w:rPr>
+          <w:rFonts w:ascii="Arial" w:hAnsi="Arial" w:cs="Arial"/>
+        </w:rPr>
+        <w:fldChar w:fldCharType="begin"/>
+      </w:r>
+      <w:r>
+        <w:rPr>
+          <w:rFonts w:ascii="Arial" w:hAnsi="Arial" w:cs="Arial"/>
+        </w:rPr>
+        <w:instrText xml:space="preserve"> SEQ Abb. \* ARABIC </w:instrText>
+      </w:r>
+      <w:r>
+        <w:rPr>
+          <w:rFonts w:ascii="Arial" w:hAnsi="Arial" w:cs="Arial"/>
+        </w:rPr>
+        <w:fldChar w:fldCharType="separate"/>
+      </w:r>
+      <w:r>
+        <w:rPr>
+          <w:rFonts w:ascii="Arial" w:hAnsi="Arial" w:cs="Arial"/>
+          <w:noProof/>
+        </w:rPr>
+        <w:t>12</w:t>
+      </w:r>
+      <w:r>
+        <w:rPr>
+          <w:rFonts w:ascii="Arial" w:hAnsi="Arial" w:cs="Arial"/>
+        </w:rPr>
+        <w:fldChar w:fldCharType="end"/>
+      </w:r>
+      <w:r>
+        <w:rPr>
+          <w:rFonts w:ascii="Arial" w:hAnsi="Arial" w:cs="Arial"/>
+        </w:rPr>
+        <w:t>: DECFSZ</w:t>
+      </w:r>
+    </w:p>
+    <w:p>
+      <w:pPr>
+        <w:spacing w:line="360" w:lineRule="auto"/>
+        <w:jc w:val="both"/>
+        <w:rPr>
+          <w:rFonts w:ascii="Arial" w:hAnsi="Arial" w:cs="Arial"/>
+        </w:rPr>
+      </w:pPr>
+    </w:p>
+    <w:p>
+      <w:pPr>
+        <w:pStyle w:val="berschrift3"/>
+        <w:spacing w:line="360" w:lineRule="auto"/>
+        <w:jc w:val="both"/>
+        <w:rPr>
+          <w:rFonts w:cs="Arial"/>
+        </w:rPr>
+      </w:pPr>
+      <w:r>
+        <w:rPr>
+          <w:rFonts w:cs="Arial"/>
+        </w:rPr>
+        <w:t>Bit-Orientierte-Befehle</w:t>
+      </w:r>
+    </w:p>
+    <w:p>
+      <w:pPr>
+        <w:spacing w:line="360" w:lineRule="auto"/>
+        <w:jc w:val="both"/>
+        <w:rPr>
+          <w:rFonts w:ascii="Arial" w:hAnsi="Arial" w:cs="Arial"/>
+        </w:rPr>
+      </w:pPr>
+      <w:r>
         <w:rPr>
           <w:rFonts w:ascii="Arial" w:hAnsi="Arial" w:cs="Arial"/>
           <w:b/>
         </w:rPr>
-      </w:pPr>
-    </w:p>
-    <w:p>
-      <w:pPr>
-        <w:spacing w:line="360" w:lineRule="auto"/>
-        <w:jc w:val="both"/>
-        <w:rPr>
-          <w:rFonts w:ascii="Arial" w:hAnsi="Arial" w:cs="Arial"/>
-        </w:rPr>
-      </w:pPr>
-    </w:p>
-    <w:p>
-      <w:pPr>
-        <w:pStyle w:val="berschrift3"/>
-        <w:spacing w:line="360" w:lineRule="auto"/>
-        <w:jc w:val="both"/>
-      </w:pPr>
-      <w:r>
-        <w:t>Bit-Orientierte-Befehle</w:t>
-      </w:r>
-    </w:p>
-    <w:p>
-      <w:pPr>
-        <w:spacing w:line="360" w:lineRule="auto"/>
-        <w:jc w:val="both"/>
-        <w:rPr>
-          <w:rFonts w:ascii="Arial" w:hAnsi="Arial" w:cs="Arial"/>
-        </w:rPr>
-      </w:pPr>
-      <w:r>
-        <w:rPr>
-          <w:rFonts w:ascii="Arial" w:hAnsi="Arial" w:cs="Arial"/>
-          <w:b/>
-        </w:rPr>
         <w:t xml:space="preserve">BTFSC: </w:t>
       </w:r>
       <w:r>
         <w:rPr>
           <w:rFonts w:ascii="Arial" w:hAnsi="Arial" w:cs="Arial"/>
         </w:rPr>
-        <w:t>Bit Test File, Skip if Clear</w:t>
+        <w:t xml:space="preserve">Bit Test File, Skip </w:t>
+      </w:r>
+      <w:proofErr w:type="spellStart"/>
+      <w:r>
+        <w:rPr>
+          <w:rFonts w:ascii="Arial" w:hAnsi="Arial" w:cs="Arial"/>
+        </w:rPr>
+        <w:t>if</w:t>
+      </w:r>
+      <w:proofErr w:type="spellEnd"/>
+      <w:r>
+        <w:rPr>
+          <w:rFonts w:ascii="Arial" w:hAnsi="Arial" w:cs="Arial"/>
+        </w:rPr>
+        <w:t xml:space="preserve"> Clear</w:t>
       </w:r>
     </w:p>
     <w:p>
@@ -2450,7 +4030,21 @@
         <w:rPr>
           <w:rFonts w:ascii="Arial" w:hAnsi="Arial" w:cs="Arial"/>
         </w:rPr>
-        <w:t>Der Befehl BTFSC prüft, ob ein Bit b, im File-Register f gesetzt ist. Wenn ja wird der direkt folgende Befehl ausgeführt. Ist abgefragtes Bit im File-Register jedoch nicht gesetzt, wird er übersprungen.</w:t>
+        <w:t>Der Befehl BTFSC prüft, ob ein Bit b, im File-Register f gesetzt ist. Wenn ja wird der direkt folgende Befehl ausgeführt. Ist abgefragtes Bit im File-Register jedoch nicht gesetzt</w:t>
+      </w:r>
+      <w:proofErr w:type="gramStart"/>
+      <w:r>
+        <w:rPr>
+          <w:rFonts w:ascii="Arial" w:hAnsi="Arial" w:cs="Arial"/>
+        </w:rPr>
+        <w:t>, wird</w:t>
+      </w:r>
+      <w:proofErr w:type="gramEnd"/>
+      <w:r>
+        <w:rPr>
+          <w:rFonts w:ascii="Arial" w:hAnsi="Arial" w:cs="Arial"/>
+        </w:rPr>
+        <w:t xml:space="preserve"> er übersprungen.</w:t>
       </w:r>
     </w:p>
     <w:p>
@@ -2469,7 +4063,21 @@
         <w:rPr>
           <w:rFonts w:ascii="Arial" w:hAnsi="Arial" w:cs="Arial"/>
         </w:rPr>
-        <w:t>Im Source-Code wird der Programmzähler erhöht, wenn das Bit nicht gesetzt ist. Dadurch wird die nächste Zeile</w:t>
+        <w:t>Im Source-Code wird der Programmzähler erhöht</w:t>
+      </w:r>
+      <w:proofErr w:type="gramStart"/>
+      <w:r>
+        <w:rPr>
+          <w:rFonts w:ascii="Arial" w:hAnsi="Arial" w:cs="Arial"/>
+        </w:rPr>
+        <w:t>, wenn</w:t>
+      </w:r>
+      <w:proofErr w:type="gramEnd"/>
+      <w:r>
+        <w:rPr>
+          <w:rFonts w:ascii="Arial" w:hAnsi="Arial" w:cs="Arial"/>
+        </w:rPr>
+        <w:t xml:space="preserve"> das Bit nicht gesetzt ist. Dadurch wird die nächste Zeile</w:t>
       </w:r>
       <w:r>
         <w:rPr>
@@ -2486,6 +4094,7 @@
     </w:p>
     <w:p>
       <w:pPr>
+        <w:keepNext/>
         <w:widowControl w:val="0"/>
         <w:autoSpaceDE w:val="0"/>
         <w:autoSpaceDN w:val="0"/>
@@ -2517,7 +4126,7 @@
                     <pic:cNvPicPr/>
                   </pic:nvPicPr>
                   <pic:blipFill>
-                    <a:blip r:embed="rId20">
+                    <a:blip r:embed="rId22">
                       <a:extLst>
                         <a:ext uri="{28A0092B-C50C-407E-A947-70E740481C1C}">
                           <a14:useLocalDpi xmlns:a14="http://schemas.microsoft.com/office/drawing/2010/main" val="0"/>
@@ -2546,6 +4155,59 @@
     </w:p>
     <w:p>
       <w:pPr>
+        <w:pStyle w:val="Beschriftung"/>
+        <w:spacing w:line="360" w:lineRule="auto"/>
+        <w:jc w:val="center"/>
+        <w:rPr>
+          <w:rFonts w:ascii="Arial" w:hAnsi="Arial" w:cs="Arial"/>
+        </w:rPr>
+      </w:pPr>
+      <w:r>
+        <w:rPr>
+          <w:rFonts w:ascii="Arial" w:hAnsi="Arial" w:cs="Arial"/>
+        </w:rPr>
+        <w:t xml:space="preserve">Abb. </w:t>
+      </w:r>
+      <w:r>
+        <w:rPr>
+          <w:rFonts w:ascii="Arial" w:hAnsi="Arial" w:cs="Arial"/>
+        </w:rPr>
+        <w:fldChar w:fldCharType="begin"/>
+      </w:r>
+      <w:r>
+        <w:rPr>
+          <w:rFonts w:ascii="Arial" w:hAnsi="Arial" w:cs="Arial"/>
+        </w:rPr>
+        <w:instrText xml:space="preserve"> SEQ Abb. \* ARABIC </w:instrText>
+      </w:r>
+      <w:r>
+        <w:rPr>
+          <w:rFonts w:ascii="Arial" w:hAnsi="Arial" w:cs="Arial"/>
+        </w:rPr>
+        <w:fldChar w:fldCharType="separate"/>
+      </w:r>
+      <w:r>
+        <w:rPr>
+          <w:rFonts w:ascii="Arial" w:hAnsi="Arial" w:cs="Arial"/>
+          <w:noProof/>
+        </w:rPr>
+        <w:t>13</w:t>
+      </w:r>
+      <w:r>
+        <w:rPr>
+          <w:rFonts w:ascii="Arial" w:hAnsi="Arial" w:cs="Arial"/>
+        </w:rPr>
+        <w:fldChar w:fldCharType="end"/>
+      </w:r>
+      <w:r>
+        <w:rPr>
+          <w:rFonts w:ascii="Arial" w:hAnsi="Arial" w:cs="Arial"/>
+        </w:rPr>
+        <w:t>: BTFSC</w:t>
+      </w:r>
+    </w:p>
+    <w:p>
+      <w:pPr>
         <w:widowControl w:val="0"/>
         <w:autoSpaceDE w:val="0"/>
         <w:autoSpaceDN w:val="0"/>
@@ -2577,9 +4239,24 @@
     <w:p>
       <w:pPr>
         <w:pStyle w:val="berschrift3"/>
-      </w:pPr>
-      <w:r>
-        <w:t>Literal-Orientierte-Befehle</w:t>
+        <w:spacing w:line="360" w:lineRule="auto"/>
+        <w:rPr>
+          <w:rFonts w:cs="Arial"/>
+        </w:rPr>
+      </w:pPr>
+      <w:proofErr w:type="spellStart"/>
+      <w:r>
+        <w:rPr>
+          <w:rFonts w:cs="Arial"/>
+        </w:rPr>
+        <w:t>Literal</w:t>
+      </w:r>
+      <w:proofErr w:type="spellEnd"/>
+      <w:r>
+        <w:rPr>
+          <w:rFonts w:cs="Arial"/>
+        </w:rPr>
+        <w:t>-Orientierte-Befehle</w:t>
       </w:r>
     </w:p>
     <w:p>
@@ -2588,7 +4265,7 @@
         <w:autoSpaceDE w:val="0"/>
         <w:autoSpaceDN w:val="0"/>
         <w:adjustRightInd w:val="0"/>
-        <w:spacing w:after="240"/>
+        <w:spacing w:after="240" w:line="360" w:lineRule="auto"/>
         <w:rPr>
           <w:rFonts w:ascii="Arial" w:hAnsi="Arial" w:cs="Arial"/>
         </w:rPr>
@@ -2598,20 +4275,49 @@
           <w:rFonts w:ascii="Arial" w:hAnsi="Arial" w:cs="Arial"/>
           <w:b/>
         </w:rPr>
-        <w:t>XORLW</w:t>
-      </w:r>
-      <w:r>
-        <w:rPr>
-          <w:rFonts w:ascii="Arial" w:hAnsi="Arial" w:cs="Arial"/>
-          <w:b/>
-        </w:rPr>
-        <w:t xml:space="preserve">: </w:t>
-      </w:r>
-      <w:r>
-        <w:rPr>
-          <w:rFonts w:ascii="Arial" w:hAnsi="Arial" w:cs="Arial"/>
-        </w:rPr>
-        <w:t>Exclusive OR literal with W</w:t>
+        <w:t xml:space="preserve">XORLW: </w:t>
+      </w:r>
+      <w:proofErr w:type="spellStart"/>
+      <w:r>
+        <w:rPr>
+          <w:rFonts w:ascii="Arial" w:hAnsi="Arial" w:cs="Arial"/>
+        </w:rPr>
+        <w:t>Exclusive</w:t>
+      </w:r>
+      <w:proofErr w:type="spellEnd"/>
+      <w:r>
+        <w:rPr>
+          <w:rFonts w:ascii="Arial" w:hAnsi="Arial" w:cs="Arial"/>
+        </w:rPr>
+        <w:t xml:space="preserve"> OR </w:t>
+      </w:r>
+      <w:proofErr w:type="spellStart"/>
+      <w:r>
+        <w:rPr>
+          <w:rFonts w:ascii="Arial" w:hAnsi="Arial" w:cs="Arial"/>
+        </w:rPr>
+        <w:t>literal</w:t>
+      </w:r>
+      <w:proofErr w:type="spellEnd"/>
+      <w:r>
+        <w:rPr>
+          <w:rFonts w:ascii="Arial" w:hAnsi="Arial" w:cs="Arial"/>
+        </w:rPr>
+        <w:t xml:space="preserve"> </w:t>
+      </w:r>
+      <w:proofErr w:type="spellStart"/>
+      <w:r>
+        <w:rPr>
+          <w:rFonts w:ascii="Arial" w:hAnsi="Arial" w:cs="Arial"/>
+        </w:rPr>
+        <w:t>with</w:t>
+      </w:r>
+      <w:proofErr w:type="spellEnd"/>
+      <w:r>
+        <w:rPr>
+          <w:rFonts w:ascii="Arial" w:hAnsi="Arial" w:cs="Arial"/>
+        </w:rPr>
+        <w:t xml:space="preserve"> W</w:t>
       </w:r>
     </w:p>
     <w:p>
@@ -2620,16 +4326,44 @@
         <w:autoSpaceDE w:val="0"/>
         <w:autoSpaceDN w:val="0"/>
         <w:adjustRightInd w:val="0"/>
-        <w:spacing w:after="240"/>
-        <w:rPr>
-          <w:rFonts w:ascii="Arial" w:hAnsi="Arial" w:cs="Arial"/>
-        </w:rPr>
-      </w:pPr>
-      <w:r>
-        <w:rPr>
-          <w:rFonts w:ascii="Arial" w:hAnsi="Arial" w:cs="Arial"/>
-        </w:rPr>
-        <w:t>XORLW verknüft W und eine Zahl mit der Exclusiv-ODER-Funktion.</w:t>
+        <w:spacing w:after="240" w:line="360" w:lineRule="auto"/>
+        <w:rPr>
+          <w:rFonts w:ascii="Arial" w:hAnsi="Arial" w:cs="Arial"/>
+        </w:rPr>
+      </w:pPr>
+      <w:r>
+        <w:rPr>
+          <w:rFonts w:ascii="Arial" w:hAnsi="Arial" w:cs="Arial"/>
+        </w:rPr>
+        <w:t xml:space="preserve">XORLW </w:t>
+      </w:r>
+      <w:proofErr w:type="spellStart"/>
+      <w:r>
+        <w:rPr>
+          <w:rFonts w:ascii="Arial" w:hAnsi="Arial" w:cs="Arial"/>
+        </w:rPr>
+        <w:t>verknüft</w:t>
+      </w:r>
+      <w:proofErr w:type="spellEnd"/>
+      <w:r>
+        <w:rPr>
+          <w:rFonts w:ascii="Arial" w:hAnsi="Arial" w:cs="Arial"/>
+        </w:rPr>
+        <w:t xml:space="preserve"> W und eine Zahl mit der </w:t>
+      </w:r>
+      <w:proofErr w:type="spellStart"/>
+      <w:r>
+        <w:rPr>
+          <w:rFonts w:ascii="Arial" w:hAnsi="Arial" w:cs="Arial"/>
+        </w:rPr>
+        <w:t>Exclusiv</w:t>
+      </w:r>
+      <w:proofErr w:type="spellEnd"/>
+      <w:r>
+        <w:rPr>
+          <w:rFonts w:ascii="Arial" w:hAnsi="Arial" w:cs="Arial"/>
+        </w:rPr>
+        <w:t>-ODER-Funktion.</w:t>
       </w:r>
       <w:r>
         <w:rPr>
@@ -2643,25 +4377,28 @@
         </w:rPr>
         <w:t xml:space="preserve">dem </w:t>
       </w:r>
-      <w:r>
-        <w:rPr>
-          <w:rFonts w:ascii="Arial" w:hAnsi="Arial" w:cs="Arial"/>
-        </w:rPr>
-        <w:t>Caret-Zeichen</w:t>
-      </w:r>
-      <w:r>
-        <w:rPr>
-          <w:rFonts w:ascii="Arial" w:hAnsi="Arial" w:cs="Arial"/>
-        </w:rPr>
-        <w:t xml:space="preserve"> &lt;^&gt; ermöglicht.</w:t>
-      </w:r>
-    </w:p>
-    <w:p>
-      <w:pPr>
+      <w:proofErr w:type="spellStart"/>
+      <w:r>
+        <w:rPr>
+          <w:rFonts w:ascii="Arial" w:hAnsi="Arial" w:cs="Arial"/>
+        </w:rPr>
+        <w:t>Caret</w:t>
+      </w:r>
+      <w:proofErr w:type="spellEnd"/>
+      <w:r>
+        <w:rPr>
+          <w:rFonts w:ascii="Arial" w:hAnsi="Arial" w:cs="Arial"/>
+        </w:rPr>
+        <w:t>-Zeichen &lt;^&gt; ermöglicht.</w:t>
+      </w:r>
+    </w:p>
+    <w:p>
+      <w:pPr>
+        <w:keepNext/>
+        <w:spacing w:line="360" w:lineRule="auto"/>
         <w:jc w:val="center"/>
         <w:rPr>
           <w:rFonts w:ascii="Arial" w:hAnsi="Arial" w:cs="Arial"/>
-          <w:b/>
         </w:rPr>
       </w:pPr>
       <w:r>
@@ -2686,7 +4423,7 @@
                     <pic:cNvPicPr/>
                   </pic:nvPicPr>
                   <pic:blipFill>
-                    <a:blip r:embed="rId21">
+                    <a:blip r:embed="rId23">
                       <a:extLst>
                         <a:ext uri="{28A0092B-C50C-407E-A947-70E740481C1C}">
                           <a14:useLocalDpi xmlns:a14="http://schemas.microsoft.com/office/drawing/2010/main" val="0"/>
@@ -2713,11 +4450,204 @@
         </w:drawing>
       </w:r>
     </w:p>
+    <w:p>
+      <w:pPr>
+        <w:pStyle w:val="Beschriftung"/>
+        <w:spacing w:line="360" w:lineRule="auto"/>
+        <w:jc w:val="center"/>
+        <w:rPr>
+          <w:rFonts w:ascii="Arial" w:hAnsi="Arial" w:cs="Arial"/>
+          <w:b w:val="0"/>
+        </w:rPr>
+      </w:pPr>
+      <w:r>
+        <w:rPr>
+          <w:rFonts w:ascii="Arial" w:hAnsi="Arial" w:cs="Arial"/>
+        </w:rPr>
+        <w:t xml:space="preserve">Abb. </w:t>
+      </w:r>
+      <w:r>
+        <w:rPr>
+          <w:rFonts w:ascii="Arial" w:hAnsi="Arial" w:cs="Arial"/>
+        </w:rPr>
+        <w:fldChar w:fldCharType="begin"/>
+      </w:r>
+      <w:r>
+        <w:rPr>
+          <w:rFonts w:ascii="Arial" w:hAnsi="Arial" w:cs="Arial"/>
+        </w:rPr>
+        <w:instrText xml:space="preserve"> SEQ Abb. \* ARABIC </w:instrText>
+      </w:r>
+      <w:r>
+        <w:rPr>
+          <w:rFonts w:ascii="Arial" w:hAnsi="Arial" w:cs="Arial"/>
+        </w:rPr>
+        <w:fldChar w:fldCharType="separate"/>
+      </w:r>
+      <w:r>
+        <w:rPr>
+          <w:rFonts w:ascii="Arial" w:hAnsi="Arial" w:cs="Arial"/>
+          <w:noProof/>
+        </w:rPr>
+        <w:t>14</w:t>
+      </w:r>
+      <w:r>
+        <w:rPr>
+          <w:rFonts w:ascii="Arial" w:hAnsi="Arial" w:cs="Arial"/>
+        </w:rPr>
+        <w:fldChar w:fldCharType="end"/>
+      </w:r>
+      <w:r>
+        <w:rPr>
+          <w:rFonts w:ascii="Arial" w:hAnsi="Arial" w:cs="Arial"/>
+        </w:rPr>
+        <w:t>: XORLW</w:t>
+      </w:r>
+    </w:p>
+    <w:p>
+      <w:pPr>
+        <w:spacing w:line="360" w:lineRule="auto"/>
+        <w:jc w:val="center"/>
+        <w:rPr>
+          <w:rFonts w:ascii="Arial" w:hAnsi="Arial" w:cs="Arial"/>
+          <w:b/>
+        </w:rPr>
+      </w:pPr>
+    </w:p>
+    <w:p>
+      <w:pPr>
+        <w:spacing w:line="360" w:lineRule="auto"/>
+        <w:jc w:val="center"/>
+        <w:rPr>
+          <w:rFonts w:ascii="Arial" w:hAnsi="Arial" w:cs="Arial"/>
+          <w:b/>
+        </w:rPr>
+      </w:pPr>
+      <w:r>
+        <w:rPr>
+          <w:rFonts w:ascii="Arial" w:hAnsi="Arial" w:cs="Arial"/>
+          <w:b/>
+        </w:rPr>
+        <w:br w:type="page"/>
+      </w:r>
+    </w:p>
+    <w:p>
+      <w:pPr>
+        <w:pStyle w:val="berschrift1"/>
+        <w:rPr>
+          <w:rFonts w:cs="Arial"/>
+        </w:rPr>
+      </w:pPr>
+      <w:r>
+        <w:rPr>
+          <w:rFonts w:cs="Arial"/>
+        </w:rPr>
+        <w:t>Fazit</w:t>
+      </w:r>
+    </w:p>
+    <w:p>
+      <w:pPr>
+        <w:widowControl w:val="0"/>
+        <w:autoSpaceDE w:val="0"/>
+        <w:autoSpaceDN w:val="0"/>
+        <w:adjustRightInd w:val="0"/>
+        <w:spacing w:after="240" w:line="360" w:lineRule="auto"/>
+        <w:rPr>
+          <w:rFonts w:ascii="Arial" w:hAnsi="Arial" w:cs="Arial"/>
+        </w:rPr>
+      </w:pPr>
+      <w:r>
+        <w:rPr>
+          <w:rFonts w:ascii="Arial" w:hAnsi="Arial" w:cs="Arial"/>
+        </w:rPr>
+        <w:t>Die in diesem Projekt zur Umsetzung benötigten Kenntnisse erstreckten sich über ein weitläufiges Feld an Informationen</w:t>
+      </w:r>
+      <w:proofErr w:type="gramStart"/>
+      <w:r>
+        <w:rPr>
+          <w:rFonts w:ascii="Arial" w:hAnsi="Arial" w:cs="Arial"/>
+        </w:rPr>
+        <w:t>, die</w:t>
+      </w:r>
+      <w:proofErr w:type="gramEnd"/>
+      <w:r>
+        <w:rPr>
+          <w:rFonts w:ascii="Arial" w:hAnsi="Arial" w:cs="Arial"/>
+        </w:rPr>
+        <w:t xml:space="preserve"> wir bereits in fr</w:t>
+      </w:r>
+      <w:r>
+        <w:rPr>
+          <w:rFonts w:ascii="Arial" w:hAnsi="Arial" w:cs="Arial"/>
+        </w:rPr>
+        <w:t>üheren Vorlesungen erlernt hat</w:t>
+      </w:r>
+      <w:r>
+        <w:rPr>
+          <w:rFonts w:ascii="Arial" w:hAnsi="Arial" w:cs="Arial"/>
+        </w:rPr>
+        <w:t xml:space="preserve">ten. Vor allem Vorkenntnisse aus den Fächern Digitaltechnik, Rechnertechnik I und Software-Engineering I und II sind mit in dieses Projekt </w:t>
+      </w:r>
+      <w:r>
+        <w:rPr>
+          <w:rFonts w:ascii="Arial" w:hAnsi="Arial" w:cs="Arial"/>
+        </w:rPr>
+        <w:t>eingeflossen. Dies bot die Mög</w:t>
+      </w:r>
+      <w:r>
+        <w:rPr>
+          <w:rFonts w:ascii="Arial" w:hAnsi="Arial" w:cs="Arial"/>
+        </w:rPr>
+        <w:t>lichkeit Erlerntes anzuwenden und umzusetzen, um zugleich Wissen zu vertief</w:t>
+      </w:r>
+      <w:r>
+        <w:rPr>
+          <w:rFonts w:ascii="Arial" w:hAnsi="Arial" w:cs="Arial"/>
+        </w:rPr>
+        <w:t>en, und die Erfahrung zu machen</w:t>
+      </w:r>
+      <w:r>
+        <w:rPr>
+          <w:rFonts w:ascii="Arial" w:hAnsi="Arial" w:cs="Arial"/>
+        </w:rPr>
+        <w:t>, fächerübergreifend zu arbeiten.</w:t>
+      </w:r>
+    </w:p>
+    <w:p>
+      <w:pPr>
+        <w:widowControl w:val="0"/>
+        <w:autoSpaceDE w:val="0"/>
+        <w:autoSpaceDN w:val="0"/>
+        <w:adjustRightInd w:val="0"/>
+        <w:spacing w:after="240" w:line="360" w:lineRule="auto"/>
+        <w:rPr>
+          <w:rFonts w:ascii="Arial" w:hAnsi="Arial" w:cs="Arial"/>
+        </w:rPr>
+      </w:pPr>
+      <w:bookmarkStart w:id="0" w:name="_GoBack"/>
+      <w:bookmarkEnd w:id="0"/>
+    </w:p>
+    <w:p>
+      <w:pPr>
+        <w:spacing w:line="360" w:lineRule="auto"/>
+        <w:rPr>
+          <w:rFonts w:ascii="Arial" w:hAnsi="Arial" w:cs="Arial"/>
+        </w:rPr>
+      </w:pPr>
+    </w:p>
+    <w:p>
+      <w:pPr>
+        <w:spacing w:line="360" w:lineRule="auto"/>
+        <w:rPr>
+          <w:rFonts w:ascii="Arial" w:hAnsi="Arial" w:cs="Arial"/>
+        </w:rPr>
+      </w:pPr>
+    </w:p>
     <w:sectPr>
-      <w:headerReference w:type="default" r:id="rId22"/>
-      <w:footerReference w:type="even" r:id="rId23"/>
-      <w:footerReference w:type="default" r:id="rId24"/>
-      <w:headerReference w:type="first" r:id="rId25"/>
+      <w:headerReference w:type="default" r:id="rId24"/>
+      <w:footerReference w:type="even" r:id="rId25"/>
+      <w:footerReference w:type="default" r:id="rId26"/>
+      <w:headerReference w:type="first" r:id="rId27"/>
       <w:pgSz w:w="11900" w:h="16840"/>
       <w:pgMar w:top="1417" w:right="1417" w:bottom="1134" w:left="1417" w:header="708" w:footer="708" w:gutter="0"/>
       <w:cols w:space="708"/>
@@ -2994,7 +4924,7 @@
               <w:noProof/>
               <w:color w:val="595959" w:themeColor="text1" w:themeTint="A6"/>
             </w:rPr>
-            <w:t>11</w:t>
+            <w:t>18</w:t>
           </w:r>
           <w:r>
             <w:rPr>
@@ -3071,7 +5001,7 @@
         <w:noProof/>
       </w:rPr>
       <w:drawing>
-        <wp:inline distT="0" distB="0" distL="0" distR="0" wp14:anchorId="5199F0B6" wp14:editId="19B44731">
+        <wp:inline distT="0" distB="0" distL="0" distR="0" wp14:anchorId="5199F0B6" wp14:editId="71AC59FA">
           <wp:extent cx="1642872" cy="682752"/>
           <wp:effectExtent l="0" t="0" r="0" b="3175"/>
           <wp:docPr id="2" name="Bild 2"/>
@@ -4671,7 +6601,6 @@
   <w:style w:type="character" w:default="1" w:styleId="Absatzstandardschriftart">
     <w:name w:val="Default Paragraph Font"/>
     <w:uiPriority w:val="1"/>
-    <w:semiHidden/>
     <w:unhideWhenUsed/>
   </w:style>
   <w:style w:type="table" w:default="1" w:styleId="NormaleTabelle">
@@ -4958,6 +6887,25 @@
       <w:bCs/>
       <w:sz w:val="28"/>
       <w:szCs w:val="26"/>
+    </w:rPr>
+  </w:style>
+  <w:style w:type="paragraph" w:styleId="Beschriftung">
+    <w:name w:val="caption"/>
+    <w:basedOn w:val="Standard"/>
+    <w:next w:val="Standard"/>
+    <w:uiPriority w:val="35"/>
+    <w:unhideWhenUsed/>
+    <w:qFormat/>
+    <w:rsid w:val="00243B85"/>
+    <w:pPr>
+      <w:spacing w:after="200"/>
+    </w:pPr>
+    <w:rPr>
+      <w:b/>
+      <w:bCs/>
+      <w:color w:val="4F81BD" w:themeColor="accent1"/>
+      <w:sz w:val="18"/>
+      <w:szCs w:val="18"/>
     </w:rPr>
   </w:style>
   <w:style w:type="character" w:customStyle="1" w:styleId="berschrift3Zeichen">
@@ -5461,7 +7409,6 @@
   <w:style w:type="character" w:default="1" w:styleId="Absatzstandardschriftart">
     <w:name w:val="Default Paragraph Font"/>
     <w:uiPriority w:val="1"/>
-    <w:semiHidden/>
     <w:unhideWhenUsed/>
   </w:style>
   <w:style w:type="table" w:default="1" w:styleId="NormaleTabelle">
@@ -5748,6 +7695,25 @@
       <w:bCs/>
       <w:sz w:val="28"/>
       <w:szCs w:val="26"/>
+    </w:rPr>
+  </w:style>
+  <w:style w:type="paragraph" w:styleId="Beschriftung">
+    <w:name w:val="caption"/>
+    <w:basedOn w:val="Standard"/>
+    <w:next w:val="Standard"/>
+    <w:uiPriority w:val="35"/>
+    <w:unhideWhenUsed/>
+    <w:qFormat/>
+    <w:rsid w:val="00243B85"/>
+    <w:pPr>
+      <w:spacing w:after="200"/>
+    </w:pPr>
+    <w:rPr>
+      <w:b/>
+      <w:bCs/>
+      <w:color w:val="4F81BD" w:themeColor="accent1"/>
+      <w:sz w:val="18"/>
+      <w:szCs w:val="18"/>
     </w:rPr>
   </w:style>
   <w:style w:type="character" w:customStyle="1" w:styleId="berschrift3Zeichen">
@@ -6828,7 +8794,7 @@
 </file>
 
 <file path=customXml/itemProps1.xml><?xml version="1.0" encoding="utf-8"?>
-<ds:datastoreItem xmlns:ds="http://schemas.openxmlformats.org/officeDocument/2006/customXml" ds:itemID="{14E8A566-5F2E-D24D-98B9-5DCC0FFEC51E}">
+<ds:datastoreItem xmlns:ds="http://schemas.openxmlformats.org/officeDocument/2006/customXml" ds:itemID="{C882D2B0-4B78-8843-87C8-58C5479CB847}">
   <ds:schemaRefs>
     <ds:schemaRef ds:uri="http://schemas.openxmlformats.org/officeDocument/2006/bibliography"/>
   </ds:schemaRefs>

</xml_diff>

<commit_message>
Doc: Klassen; Flags; Interrupts; TRIS
</commit_message>
<xml_diff>
--- a/Dokumentation PIC Sim.docx
+++ b/Dokumentation PIC Sim.docx
@@ -359,10 +359,22 @@
       </w:pPr>
     </w:p>
     <w:p>
-      <w:r>
+      <w:pPr>
+        <w:spacing w:line="360" w:lineRule="auto"/>
+        <w:rPr>
+          <w:rFonts w:ascii="Arial" w:hAnsi="Arial" w:cs="Arial"/>
+        </w:rPr>
+      </w:pPr>
+      <w:r>
+        <w:rPr>
+          <w:rFonts w:ascii="Arial" w:hAnsi="Arial" w:cs="Arial"/>
+        </w:rPr>
         <w:t>Inhaltsverzeichnis</w:t>
       </w:r>
       <w:r>
+        <w:rPr>
+          <w:rFonts w:ascii="Arial" w:hAnsi="Arial" w:cs="Arial"/>
+        </w:rPr>
         <w:br w:type="page"/>
       </w:r>
     </w:p>
@@ -381,10 +393,22 @@
       </w:pPr>
     </w:p>
     <w:p>
-      <w:r>
+      <w:pPr>
+        <w:spacing w:line="360" w:lineRule="auto"/>
+        <w:rPr>
+          <w:rFonts w:ascii="Arial" w:hAnsi="Arial" w:cs="Arial"/>
+        </w:rPr>
+      </w:pPr>
+      <w:r>
+        <w:rPr>
+          <w:rFonts w:ascii="Arial" w:hAnsi="Arial" w:cs="Arial"/>
+        </w:rPr>
         <w:t>Abbildungsverzeichnis</w:t>
       </w:r>
       <w:r>
+        <w:rPr>
+          <w:rFonts w:ascii="Arial" w:hAnsi="Arial" w:cs="Arial"/>
+        </w:rPr>
         <w:br w:type="page"/>
       </w:r>
     </w:p>
@@ -2708,6 +2732,222 @@
     </w:p>
     <w:p>
       <w:pPr>
+        <w:pStyle w:val="berschrift2"/>
+        <w:spacing w:line="360" w:lineRule="auto"/>
+        <w:rPr>
+          <w:rFonts w:cs="Arial"/>
+        </w:rPr>
+      </w:pPr>
+      <w:r>
+        <w:rPr>
+          <w:rFonts w:cs="Arial"/>
+        </w:rPr>
+        <w:t>Klassen</w:t>
+      </w:r>
+    </w:p>
+    <w:p>
+      <w:pPr>
+        <w:spacing w:line="360" w:lineRule="auto"/>
+        <w:rPr>
+          <w:rFonts w:ascii="Arial" w:hAnsi="Arial" w:cs="Arial"/>
+        </w:rPr>
+      </w:pPr>
+      <w:r>
+        <w:rPr>
+          <w:rFonts w:ascii="Arial" w:hAnsi="Arial" w:cs="Arial"/>
+          <w:noProof/>
+        </w:rPr>
+        <w:drawing>
+          <wp:inline distT="0" distB="0" distL="0" distR="0" wp14:anchorId="4266AC15" wp14:editId="77E479D1">
+            <wp:extent cx="2794000" cy="2184400"/>
+            <wp:effectExtent l="0" t="0" r="0" b="0"/>
+            <wp:docPr id="22" name="Bild 22"/>
+            <wp:cNvGraphicFramePr>
+              <a:graphicFrameLocks xmlns:a="http://schemas.openxmlformats.org/drawingml/2006/main" noChangeAspect="1"/>
+            </wp:cNvGraphicFramePr>
+            <a:graphic xmlns:a="http://schemas.openxmlformats.org/drawingml/2006/main">
+              <a:graphicData uri="http://schemas.openxmlformats.org/drawingml/2006/picture">
+                <pic:pic xmlns:pic="http://schemas.openxmlformats.org/drawingml/2006/picture">
+                  <pic:nvPicPr>
+                    <pic:cNvPr id="0" name="PSRegister.png"/>
+                    <pic:cNvPicPr/>
+                  </pic:nvPicPr>
+                  <pic:blipFill>
+                    <a:blip r:embed="rId19">
+                      <a:extLst>
+                        <a:ext uri="{28A0092B-C50C-407E-A947-70E740481C1C}">
+                          <a14:useLocalDpi xmlns:a14="http://schemas.microsoft.com/office/drawing/2010/main" val="0"/>
+                        </a:ext>
+                      </a:extLst>
+                    </a:blip>
+                    <a:stretch>
+                      <a:fillRect/>
+                    </a:stretch>
+                  </pic:blipFill>
+                  <pic:spPr>
+                    <a:xfrm>
+                      <a:off x="0" y="0"/>
+                      <a:ext cx="2794000" cy="2184400"/>
+                    </a:xfrm>
+                    <a:prstGeom prst="rect">
+                      <a:avLst/>
+                    </a:prstGeom>
+                  </pic:spPr>
+                </pic:pic>
+              </a:graphicData>
+            </a:graphic>
+          </wp:inline>
+        </w:drawing>
+      </w:r>
+    </w:p>
+    <w:p>
+      <w:pPr>
+        <w:spacing w:line="360" w:lineRule="auto"/>
+        <w:rPr>
+          <w:rFonts w:ascii="Arial" w:hAnsi="Arial" w:cs="Arial"/>
+        </w:rPr>
+      </w:pPr>
+    </w:p>
+    <w:p>
+      <w:pPr>
+        <w:spacing w:line="360" w:lineRule="auto"/>
+        <w:rPr>
+          <w:rFonts w:ascii="Arial" w:hAnsi="Arial" w:cs="Arial"/>
+        </w:rPr>
+      </w:pPr>
+      <w:r>
+        <w:rPr>
+          <w:rFonts w:ascii="Arial" w:hAnsi="Arial" w:cs="Arial"/>
+        </w:rPr>
+        <w:t>In der Klasse PSRegister wird festgelegt wie ein einzelnes Register aussehen soll.</w:t>
+      </w:r>
+    </w:p>
+    <w:p>
+      <w:pPr>
+        <w:pStyle w:val="Listenabsatz"/>
+        <w:numPr>
+          <w:ilvl w:val="0"/>
+          <w:numId w:val="13"/>
+        </w:numPr>
+        <w:spacing w:line="360" w:lineRule="auto"/>
+        <w:rPr>
+          <w:rFonts w:ascii="Arial" w:hAnsi="Arial" w:cs="Arial"/>
+        </w:rPr>
+      </w:pPr>
+      <w:r>
+        <w:rPr>
+          <w:rFonts w:ascii="Arial" w:hAnsi="Arial" w:cs="Arial"/>
+        </w:rPr>
+        <w:t>Anzahl Bits (8 Bits), Wert in Binär-, Hexadezimal- und Dezimaldarstellung.</w:t>
+      </w:r>
+      <w:r>
+        <w:rPr>
+          <w:rFonts w:ascii="Arial" w:hAnsi="Arial" w:cs="Arial"/>
+        </w:rPr>
+        <w:t xml:space="preserve"> </w:t>
+      </w:r>
+    </w:p>
+    <w:p>
+      <w:pPr>
+        <w:spacing w:line="360" w:lineRule="auto"/>
+        <w:rPr>
+          <w:rFonts w:ascii="Arial" w:hAnsi="Arial" w:cs="Arial"/>
+        </w:rPr>
+      </w:pPr>
+      <w:r>
+        <w:rPr>
+          <w:rFonts w:ascii="Arial" w:hAnsi="Arial" w:cs="Arial"/>
+        </w:rPr>
+        <w:t>Mithilfe dieser Klasse kann auf jedes einzelne Bit aller Register zugegriffen werden.</w:t>
+      </w:r>
+    </w:p>
+    <w:p>
+      <w:pPr>
+        <w:spacing w:line="360" w:lineRule="auto"/>
+        <w:rPr>
+          <w:rFonts w:ascii="Arial" w:hAnsi="Arial" w:cs="Arial"/>
+        </w:rPr>
+      </w:pPr>
+    </w:p>
+    <w:p>
+      <w:pPr>
+        <w:spacing w:line="360" w:lineRule="auto"/>
+        <w:rPr>
+          <w:rFonts w:ascii="Arial" w:hAnsi="Arial" w:cs="Arial"/>
+        </w:rPr>
+      </w:pPr>
+      <w:r>
+        <w:rPr>
+          <w:rFonts w:ascii="Arial" w:hAnsi="Arial" w:cs="Arial"/>
+          <w:noProof/>
+        </w:rPr>
+        <w:drawing>
+          <wp:inline distT="0" distB="0" distL="0" distR="0" wp14:anchorId="4BE75878" wp14:editId="15C74A48">
+            <wp:extent cx="2806700" cy="2679700"/>
+            <wp:effectExtent l="0" t="0" r="12700" b="12700"/>
+            <wp:docPr id="21" name="Bild 21"/>
+            <wp:cNvGraphicFramePr>
+              <a:graphicFrameLocks xmlns:a="http://schemas.openxmlformats.org/drawingml/2006/main" noChangeAspect="1"/>
+            </wp:cNvGraphicFramePr>
+            <a:graphic xmlns:a="http://schemas.openxmlformats.org/drawingml/2006/main">
+              <a:graphicData uri="http://schemas.openxmlformats.org/drawingml/2006/picture">
+                <pic:pic xmlns:pic="http://schemas.openxmlformats.org/drawingml/2006/picture">
+                  <pic:nvPicPr>
+                    <pic:cNvPr id="0" name="PSRegisters.png"/>
+                    <pic:cNvPicPr/>
+                  </pic:nvPicPr>
+                  <pic:blipFill>
+                    <a:blip r:embed="rId20">
+                      <a:extLst>
+                        <a:ext uri="{28A0092B-C50C-407E-A947-70E740481C1C}">
+                          <a14:useLocalDpi xmlns:a14="http://schemas.microsoft.com/office/drawing/2010/main" val="0"/>
+                        </a:ext>
+                      </a:extLst>
+                    </a:blip>
+                    <a:stretch>
+                      <a:fillRect/>
+                    </a:stretch>
+                  </pic:blipFill>
+                  <pic:spPr>
+                    <a:xfrm>
+                      <a:off x="0" y="0"/>
+                      <a:ext cx="2806700" cy="2679700"/>
+                    </a:xfrm>
+                    <a:prstGeom prst="rect">
+                      <a:avLst/>
+                    </a:prstGeom>
+                  </pic:spPr>
+                </pic:pic>
+              </a:graphicData>
+            </a:graphic>
+          </wp:inline>
+        </w:drawing>
+      </w:r>
+    </w:p>
+    <w:p>
+      <w:pPr>
+        <w:spacing w:line="360" w:lineRule="auto"/>
+        <w:rPr>
+          <w:rFonts w:ascii="Arial" w:hAnsi="Arial" w:cs="Arial"/>
+        </w:rPr>
+      </w:pPr>
+      <w:r>
+        <w:rPr>
+          <w:rFonts w:ascii="Arial" w:hAnsi="Arial" w:cs="Arial"/>
+        </w:rPr>
+        <w:t>In der Klasse PSRegisters wurden die Special Function Regsiters und die General Purspose Registers implementiert. Auch der Programmzähler und der Timer ist in dieser Klassse implementiert.</w:t>
+      </w:r>
+    </w:p>
+    <w:p>
+      <w:pPr>
+        <w:spacing w:line="360" w:lineRule="auto"/>
+        <w:rPr>
+          <w:rFonts w:ascii="Arial" w:hAnsi="Arial" w:cs="Arial"/>
+        </w:rPr>
+      </w:pPr>
+    </w:p>
+    <w:p>
+      <w:pPr>
         <w:widowControl w:val="0"/>
         <w:numPr>
           <w:ilvl w:val="0"/>
@@ -2720,7 +2960,7 @@
         <w:autoSpaceDE w:val="0"/>
         <w:autoSpaceDN w:val="0"/>
         <w:adjustRightInd w:val="0"/>
-        <w:spacing w:after="240"/>
+        <w:spacing w:after="240" w:line="360" w:lineRule="auto"/>
         <w:ind w:hanging="720"/>
         <w:rPr>
           <w:rFonts w:ascii="Arial" w:hAnsi="Arial" w:cs="Arial"/>
@@ -2762,6 +3002,13 @@
           <w:rFonts w:ascii="Arial" w:hAnsi="Arial" w:cs="Arial"/>
           <w:color w:val="FF0000"/>
         </w:rPr>
+        <w:t>(</w:t>
+      </w:r>
+      <w:r>
+        <w:rPr>
+          <w:rFonts w:ascii="Arial" w:hAnsi="Arial" w:cs="Arial"/>
+          <w:color w:val="FF0000"/>
+        </w:rPr>
         <w:t xml:space="preserve">mit eventuell einem </w:t>
       </w:r>
       <w:r>
@@ -2769,21 +3016,139 @@
           <w:rFonts w:ascii="Arial" w:hAnsi="Arial" w:cs="Arial"/>
         </w:rPr>
         <w:t xml:space="preserve"> </w:t>
+      </w:r>
+      <w:r>
+        <w:rPr>
+          <w:rFonts w:ascii="Arial" w:hAnsi="Arial" w:cs="Arial"/>
+          <w:color w:val="FF0000"/>
+        </w:rPr>
+        <w:t>Ablaufdiagramme</w:t>
+      </w:r>
+      <w:r>
+        <w:rPr>
+          <w:rFonts w:ascii="Arial" w:hAnsi="Arial" w:cs="Arial"/>
+        </w:rPr>
+        <w:t>)</w:t>
       </w:r>
       <w:bookmarkStart w:id="0" w:name="_GoBack"/>
       <w:bookmarkEnd w:id="0"/>
-      <w:r>
+    </w:p>
+    <w:p>
+      <w:pPr>
+        <w:pStyle w:val="berschrift2"/>
+        <w:spacing w:line="360" w:lineRule="auto"/>
+        <w:rPr>
+          <w:rFonts w:cs="Arial"/>
+        </w:rPr>
+      </w:pPr>
+      <w:r>
+        <w:rPr>
+          <w:rFonts w:cs="Arial"/>
+        </w:rPr>
+        <w:t>Flags</w:t>
+      </w:r>
+    </w:p>
+    <w:p>
+      <w:pPr>
+        <w:widowControl w:val="0"/>
+        <w:numPr>
+          <w:ilvl w:val="0"/>
+          <w:numId w:val="12"/>
+        </w:numPr>
+        <w:tabs>
+          <w:tab w:val="left" w:pos="220"/>
+          <w:tab w:val="left" w:pos="720"/>
+        </w:tabs>
+        <w:autoSpaceDE w:val="0"/>
+        <w:autoSpaceDN w:val="0"/>
+        <w:adjustRightInd w:val="0"/>
+        <w:spacing w:after="373"/>
+        <w:ind w:hanging="720"/>
         <w:rPr>
           <w:rFonts w:ascii="Arial" w:hAnsi="Arial" w:cs="Arial"/>
           <w:color w:val="FF0000"/>
         </w:rPr>
-        <w:t>Ablaufdiagramme</w:t>
-      </w:r>
-      <w:r>
-        <w:rPr>
-          <w:rFonts w:ascii="Arial" w:hAnsi="Arial" w:cs="Arial"/>
-        </w:rPr>
-        <w:t xml:space="preserve"> </w:t>
+      </w:pPr>
+      <w:r>
+        <w:rPr>
+          <w:rFonts w:ascii="Arial" w:hAnsi="Arial" w:cs="Arial"/>
+          <w:color w:val="FF0000"/>
+        </w:rPr>
+        <w:t xml:space="preserve">Realisierung der Flags und deren Wirkungsmechanismen. </w:t>
+      </w:r>
+    </w:p>
+    <w:p>
+      <w:pPr>
+        <w:pStyle w:val="berschrift2"/>
+        <w:spacing w:line="360" w:lineRule="auto"/>
+        <w:rPr>
+          <w:rFonts w:cs="Arial"/>
+        </w:rPr>
+      </w:pPr>
+      <w:r>
+        <w:rPr>
+          <w:rFonts w:cs="Arial"/>
+        </w:rPr>
+        <w:t>Interrupts</w:t>
+      </w:r>
+    </w:p>
+    <w:p>
+      <w:pPr>
+        <w:rPr>
+          <w:rFonts w:ascii="Arial" w:hAnsi="Arial" w:cs="Arial"/>
+          <w:color w:val="FF0000"/>
+        </w:rPr>
+      </w:pPr>
+      <w:r>
+        <w:rPr>
+          <w:rFonts w:ascii="Arial" w:hAnsi="Arial" w:cs="Arial"/>
+          <w:color w:val="FF0000"/>
+        </w:rPr>
+        <w:t>//Wie wurden Interrupts implementiert</w:t>
+      </w:r>
+    </w:p>
+    <w:p>
+      <w:pPr>
+        <w:pStyle w:val="berschrift2"/>
+        <w:spacing w:line="360" w:lineRule="auto"/>
+        <w:rPr>
+          <w:rFonts w:cs="Arial"/>
+        </w:rPr>
+      </w:pPr>
+      <w:r>
+        <w:rPr>
+          <w:rFonts w:cs="Arial"/>
+        </w:rPr>
+        <w:t>TRIS-Register</w:t>
+      </w:r>
+    </w:p>
+    <w:p>
+      <w:pPr>
+        <w:widowControl w:val="0"/>
+        <w:numPr>
+          <w:ilvl w:val="0"/>
+          <w:numId w:val="12"/>
+        </w:numPr>
+        <w:tabs>
+          <w:tab w:val="left" w:pos="220"/>
+          <w:tab w:val="left" w:pos="720"/>
+        </w:tabs>
+        <w:autoSpaceDE w:val="0"/>
+        <w:autoSpaceDN w:val="0"/>
+        <w:adjustRightInd w:val="0"/>
+        <w:spacing w:after="373"/>
+        <w:ind w:hanging="720"/>
+        <w:rPr>
+          <w:rFonts w:ascii="Arial" w:hAnsi="Arial" w:cs="Arial"/>
+          <w:color w:val="FF0000"/>
+        </w:rPr>
+      </w:pPr>
+      <w:r>
+        <w:rPr>
+          <w:rFonts w:ascii="Arial" w:hAnsi="Arial" w:cs="Arial"/>
+          <w:color w:val="FF0000"/>
+        </w:rPr>
+        <w:t xml:space="preserve">Wie wurde die Funktion des TRIS-Registers realisiert? (Latchfunktion?) </w:t>
       </w:r>
     </w:p>
     <w:p>
@@ -2922,7 +3287,7 @@
                     <pic:cNvPicPr/>
                   </pic:nvPicPr>
                   <pic:blipFill>
-                    <a:blip r:embed="rId19">
+                    <a:blip r:embed="rId21">
                       <a:extLst>
                         <a:ext uri="{28A0092B-C50C-407E-A947-70E740481C1C}">
                           <a14:useLocalDpi xmlns:a14="http://schemas.microsoft.com/office/drawing/2010/main" val="0"/>
@@ -3064,7 +3429,7 @@
                     <pic:cNvPicPr/>
                   </pic:nvPicPr>
                   <pic:blipFill>
-                    <a:blip r:embed="rId20">
+                    <a:blip r:embed="rId22">
                       <a:extLst>
                         <a:ext uri="{28A0092B-C50C-407E-A947-70E740481C1C}">
                           <a14:useLocalDpi xmlns:a14="http://schemas.microsoft.com/office/drawing/2010/main" val="0"/>
@@ -3375,7 +3740,7 @@
                     <pic:cNvPicPr/>
                   </pic:nvPicPr>
                   <pic:blipFill>
-                    <a:blip r:embed="rId21">
+                    <a:blip r:embed="rId23">
                       <a:extLst>
                         <a:ext uri="{28A0092B-C50C-407E-A947-70E740481C1C}">
                           <a14:useLocalDpi xmlns:a14="http://schemas.microsoft.com/office/drawing/2010/main" val="0"/>
@@ -3586,7 +3951,7 @@
                     <pic:cNvPicPr/>
                   </pic:nvPicPr>
                   <pic:blipFill>
-                    <a:blip r:embed="rId22">
+                    <a:blip r:embed="rId24">
                       <a:extLst>
                         <a:ext uri="{28A0092B-C50C-407E-A947-70E740481C1C}">
                           <a14:useLocalDpi xmlns:a14="http://schemas.microsoft.com/office/drawing/2010/main" val="0"/>
@@ -3797,7 +4162,7 @@
                     <pic:cNvPicPr/>
                   </pic:nvPicPr>
                   <pic:blipFill>
-                    <a:blip r:embed="rId23">
+                    <a:blip r:embed="rId25">
                       <a:extLst>
                         <a:ext uri="{28A0092B-C50C-407E-A947-70E740481C1C}">
                           <a14:useLocalDpi xmlns:a14="http://schemas.microsoft.com/office/drawing/2010/main" val="0"/>
@@ -3934,43 +4299,7 @@
         <w:rPr>
           <w:rFonts w:ascii="Arial" w:hAnsi="Arial" w:cs="Arial"/>
         </w:rPr>
-        <w:t>Die in diesem Projekt zur Umsetzung benötigten Kenntnisse erstreckten sich über ein weitläufiges Feld an Informationen, die wir bereits in fr</w:t>
-      </w:r>
-      <w:r>
-        <w:rPr>
-          <w:rFonts w:ascii="Arial" w:hAnsi="Arial" w:cs="Arial"/>
-        </w:rPr>
-        <w:t>üheren Vorlesungen erlernt hat</w:t>
-      </w:r>
-      <w:r>
-        <w:rPr>
-          <w:rFonts w:ascii="Arial" w:hAnsi="Arial" w:cs="Arial"/>
-        </w:rPr>
-        <w:t xml:space="preserve">ten. Vor allem Vorkenntnisse aus den Fächern Digitaltechnik, Rechnertechnik I und Software-Engineering I und II sind mit in dieses Projekt </w:t>
-      </w:r>
-      <w:r>
-        <w:rPr>
-          <w:rFonts w:ascii="Arial" w:hAnsi="Arial" w:cs="Arial"/>
-        </w:rPr>
-        <w:t>eingeflossen. Dies bot die Mög</w:t>
-      </w:r>
-      <w:r>
-        <w:rPr>
-          <w:rFonts w:ascii="Arial" w:hAnsi="Arial" w:cs="Arial"/>
-        </w:rPr>
-        <w:t>lichkeit Erlerntes anzuwenden und umzusetzen, um zugleich Wissen zu vertief</w:t>
-      </w:r>
-      <w:r>
-        <w:rPr>
-          <w:rFonts w:ascii="Arial" w:hAnsi="Arial" w:cs="Arial"/>
-        </w:rPr>
-        <w:t>en, und die Erfahrung zu machen</w:t>
-      </w:r>
-      <w:r>
-        <w:rPr>
-          <w:rFonts w:ascii="Arial" w:hAnsi="Arial" w:cs="Arial"/>
-        </w:rPr>
-        <w:t>, fächerübergreifend zu arbeiten.</w:t>
+        <w:t>Die in diesem Projekt zur Umsetzung benötigten Kenntnisse erstreckten sich über ein weitläufiges Feld an Informationen, die wir bereits in früheren Vorlesungen erlernt hatten. Vor allem Vorkenntnisse aus den Fächern Digitaltechnik, Rechnertechnik I und Software-Engineering I und II sind mit in dieses Projekt eingeflossen. Dies bot die Möglichkeit Erlerntes anzuwenden und umzusetzen, um zugleich Wissen zu vertiefen, und die Erfahrung zu machen, fächerübergreifend zu arbeiten.</w:t>
       </w:r>
     </w:p>
     <w:p>
@@ -3982,6 +4311,33 @@
         <w:spacing w:after="240" w:line="360" w:lineRule="auto"/>
         <w:rPr>
           <w:rFonts w:ascii="Arial" w:hAnsi="Arial" w:cs="Arial"/>
+          <w:color w:val="FF0000"/>
+        </w:rPr>
+      </w:pPr>
+      <w:r>
+        <w:rPr>
+          <w:rFonts w:ascii="Arial" w:hAnsi="Arial" w:cs="Arial"/>
+          <w:color w:val="FF0000"/>
+        </w:rPr>
+        <w:t>//////</w:t>
+      </w:r>
+      <w:r>
+        <w:rPr>
+          <w:rFonts w:ascii="Arial" w:hAnsi="Arial" w:cs="Arial"/>
+          <w:color w:val="FF0000"/>
+        </w:rPr>
+        <w:t>................................</w:t>
+      </w:r>
+    </w:p>
+    <w:p>
+      <w:pPr>
+        <w:widowControl w:val="0"/>
+        <w:autoSpaceDE w:val="0"/>
+        <w:autoSpaceDN w:val="0"/>
+        <w:adjustRightInd w:val="0"/>
+        <w:spacing w:after="240" w:line="360" w:lineRule="auto"/>
+        <w:rPr>
+          <w:rFonts w:ascii="Arial" w:hAnsi="Arial" w:cs="Arial"/>
         </w:rPr>
       </w:pPr>
     </w:p>
@@ -4002,10 +4358,10 @@
       </w:pPr>
     </w:p>
     <w:sectPr>
-      <w:headerReference w:type="default" r:id="rId24"/>
-      <w:footerReference w:type="even" r:id="rId25"/>
-      <w:footerReference w:type="default" r:id="rId26"/>
-      <w:headerReference w:type="first" r:id="rId27"/>
+      <w:headerReference w:type="default" r:id="rId26"/>
+      <w:footerReference w:type="even" r:id="rId27"/>
+      <w:footerReference w:type="default" r:id="rId28"/>
+      <w:headerReference w:type="first" r:id="rId29"/>
       <w:pgSz w:w="11900" w:h="16840"/>
       <w:pgMar w:top="1417" w:right="1417" w:bottom="1134" w:left="1417" w:header="708" w:footer="708" w:gutter="0"/>
       <w:cols w:space="708"/>
@@ -5400,6 +5756,118 @@
     </w:lvl>
   </w:abstractNum>
   <w:abstractNum w:abstractNumId="10">
+    <w:nsid w:val="4DF45EBB"/>
+    <w:multiLevelType w:val="hybridMultilevel"/>
+    <w:tmpl w:val="B066E4D8"/>
+    <w:lvl w:ilvl="0" w:tplc="192E4E6A">
+      <w:numFmt w:val="bullet"/>
+      <w:lvlText w:val=""/>
+      <w:lvlJc w:val="left"/>
+      <w:pPr>
+        <w:ind w:left="720" w:hanging="360"/>
+      </w:pPr>
+      <w:rPr>
+        <w:rFonts w:ascii="Wingdings" w:eastAsiaTheme="minorEastAsia" w:hAnsi="Wingdings" w:cs="Arial" w:hint="default"/>
+      </w:rPr>
+    </w:lvl>
+    <w:lvl w:ilvl="1" w:tplc="04070003" w:tentative="1">
+      <w:start w:val="1"/>
+      <w:numFmt w:val="bullet"/>
+      <w:lvlText w:val="o"/>
+      <w:lvlJc w:val="left"/>
+      <w:pPr>
+        <w:ind w:left="1440" w:hanging="360"/>
+      </w:pPr>
+      <w:rPr>
+        <w:rFonts w:ascii="Courier New" w:hAnsi="Courier New" w:hint="default"/>
+      </w:rPr>
+    </w:lvl>
+    <w:lvl w:ilvl="2" w:tplc="04070005" w:tentative="1">
+      <w:start w:val="1"/>
+      <w:numFmt w:val="bullet"/>
+      <w:lvlText w:val=""/>
+      <w:lvlJc w:val="left"/>
+      <w:pPr>
+        <w:ind w:left="2160" w:hanging="360"/>
+      </w:pPr>
+      <w:rPr>
+        <w:rFonts w:ascii="Wingdings" w:hAnsi="Wingdings" w:hint="default"/>
+      </w:rPr>
+    </w:lvl>
+    <w:lvl w:ilvl="3" w:tplc="04070001" w:tentative="1">
+      <w:start w:val="1"/>
+      <w:numFmt w:val="bullet"/>
+      <w:lvlText w:val=""/>
+      <w:lvlJc w:val="left"/>
+      <w:pPr>
+        <w:ind w:left="2880" w:hanging="360"/>
+      </w:pPr>
+      <w:rPr>
+        <w:rFonts w:ascii="Symbol" w:hAnsi="Symbol" w:hint="default"/>
+      </w:rPr>
+    </w:lvl>
+    <w:lvl w:ilvl="4" w:tplc="04070003" w:tentative="1">
+      <w:start w:val="1"/>
+      <w:numFmt w:val="bullet"/>
+      <w:lvlText w:val="o"/>
+      <w:lvlJc w:val="left"/>
+      <w:pPr>
+        <w:ind w:left="3600" w:hanging="360"/>
+      </w:pPr>
+      <w:rPr>
+        <w:rFonts w:ascii="Courier New" w:hAnsi="Courier New" w:hint="default"/>
+      </w:rPr>
+    </w:lvl>
+    <w:lvl w:ilvl="5" w:tplc="04070005" w:tentative="1">
+      <w:start w:val="1"/>
+      <w:numFmt w:val="bullet"/>
+      <w:lvlText w:val=""/>
+      <w:lvlJc w:val="left"/>
+      <w:pPr>
+        <w:ind w:left="4320" w:hanging="360"/>
+      </w:pPr>
+      <w:rPr>
+        <w:rFonts w:ascii="Wingdings" w:hAnsi="Wingdings" w:hint="default"/>
+      </w:rPr>
+    </w:lvl>
+    <w:lvl w:ilvl="6" w:tplc="04070001" w:tentative="1">
+      <w:start w:val="1"/>
+      <w:numFmt w:val="bullet"/>
+      <w:lvlText w:val=""/>
+      <w:lvlJc w:val="left"/>
+      <w:pPr>
+        <w:ind w:left="5040" w:hanging="360"/>
+      </w:pPr>
+      <w:rPr>
+        <w:rFonts w:ascii="Symbol" w:hAnsi="Symbol" w:hint="default"/>
+      </w:rPr>
+    </w:lvl>
+    <w:lvl w:ilvl="7" w:tplc="04070003" w:tentative="1">
+      <w:start w:val="1"/>
+      <w:numFmt w:val="bullet"/>
+      <w:lvlText w:val="o"/>
+      <w:lvlJc w:val="left"/>
+      <w:pPr>
+        <w:ind w:left="5760" w:hanging="360"/>
+      </w:pPr>
+      <w:rPr>
+        <w:rFonts w:ascii="Courier New" w:hAnsi="Courier New" w:hint="default"/>
+      </w:rPr>
+    </w:lvl>
+    <w:lvl w:ilvl="8" w:tplc="04070005" w:tentative="1">
+      <w:start w:val="1"/>
+      <w:numFmt w:val="bullet"/>
+      <w:lvlText w:val=""/>
+      <w:lvlJc w:val="left"/>
+      <w:pPr>
+        <w:ind w:left="6480" w:hanging="360"/>
+      </w:pPr>
+      <w:rPr>
+        <w:rFonts w:ascii="Wingdings" w:hAnsi="Wingdings" w:hint="default"/>
+      </w:rPr>
+    </w:lvl>
+  </w:abstractNum>
+  <w:abstractNum w:abstractNumId="11">
     <w:nsid w:val="5B4C4832"/>
     <w:multiLevelType w:val="multilevel"/>
     <w:tmpl w:val="BBC28718"/>
@@ -5488,7 +5956,7 @@
       </w:pPr>
     </w:lvl>
   </w:abstractNum>
-  <w:abstractNum w:abstractNumId="11">
+  <w:abstractNum w:abstractNumId="12">
     <w:nsid w:val="60350B51"/>
     <w:multiLevelType w:val="multilevel"/>
     <w:tmpl w:val="BBC28718"/>
@@ -5599,10 +6067,10 @@
     <w:abstractNumId w:val="7"/>
   </w:num>
   <w:num w:numId="8">
-    <w:abstractNumId w:val="11"/>
+    <w:abstractNumId w:val="12"/>
   </w:num>
   <w:num w:numId="9">
-    <w:abstractNumId w:val="10"/>
+    <w:abstractNumId w:val="11"/>
   </w:num>
   <w:num w:numId="10">
     <w:abstractNumId w:val="3"/>
@@ -5612,6 +6080,9 @@
   </w:num>
   <w:num w:numId="12">
     <w:abstractNumId w:val="0"/>
+  </w:num>
+  <w:num w:numId="13">
+    <w:abstractNumId w:val="10"/>
   </w:num>
 </w:numbering>
 </file>
@@ -7300,13 +7771,6 @@
     <w:pitch w:val="variable"/>
     <w:sig w:usb0="00000000" w:usb1="10000000" w:usb2="00000000" w:usb3="00000000" w:csb0="80000000" w:csb1="00000000"/>
   </w:font>
-  <w:font w:name="Cambria">
-    <w:panose1 w:val="02040503050406030204"/>
-    <w:charset w:val="00"/>
-    <w:family w:val="auto"/>
-    <w:pitch w:val="variable"/>
-    <w:sig w:usb0="E00002FF" w:usb1="400004FF" w:usb2="00000000" w:usb3="00000000" w:csb0="0000019F" w:csb1="00000000"/>
-  </w:font>
   <w:font w:name="ＭＳ 明朝">
     <w:charset w:val="4E"/>
     <w:family w:val="auto"/>
@@ -7319,6 +7783,13 @@
     <w:family w:val="auto"/>
     <w:pitch w:val="variable"/>
     <w:sig w:usb0="E0002AFF" w:usb1="C0007843" w:usb2="00000009" w:usb3="00000000" w:csb0="000001FF" w:csb1="00000000"/>
+  </w:font>
+  <w:font w:name="Cambria">
+    <w:panose1 w:val="02040503050406030204"/>
+    <w:charset w:val="00"/>
+    <w:family w:val="auto"/>
+    <w:pitch w:val="variable"/>
+    <w:sig w:usb0="E00002FF" w:usb1="400004FF" w:usb2="00000000" w:usb3="00000000" w:csb0="0000019F" w:csb1="00000000"/>
   </w:font>
   <w:font w:name="ＭＳ ゴシック">
     <w:charset w:val="4E"/>
@@ -8209,7 +8680,7 @@
 </file>
 
 <file path=customXml/itemProps1.xml><?xml version="1.0" encoding="utf-8"?>
-<ds:datastoreItem xmlns:ds="http://schemas.openxmlformats.org/officeDocument/2006/customXml" ds:itemID="{C641943A-97DC-E14A-854B-0B02A49F3206}">
+<ds:datastoreItem xmlns:ds="http://schemas.openxmlformats.org/officeDocument/2006/customXml" ds:itemID="{7E448081-0794-6440-BB31-267288CF7980}">
   <ds:schemaRefs>
     <ds:schemaRef ds:uri="http://schemas.openxmlformats.org/officeDocument/2006/bibliography"/>
   </ds:schemaRefs>

</xml_diff>